<commit_message>
update logbook in notulen 3
</commit_message>
<xml_diff>
--- a/Logbook RK C Kelompok 9.docx
+++ b/Logbook RK C Kelompok 9.docx
@@ -10900,8 +10900,6 @@
           <w:color w:val="FF0000"/>
         </w:rPr>
       </w:pPr>
-      <w:bookmarkStart w:id="0" w:name="_GoBack"/>
-      <w:bookmarkEnd w:id="0"/>
     </w:p>
     <w:p>
       <w:pPr>
@@ -11484,6 +11482,14 @@
               <w:rPr>
                 <w:rFonts w:cstheme="minorHAnsi"/>
                 <w:iCs/>
+                <w:lang w:val="id-ID"/>
+              </w:rPr>
+              <w:t>, Putri Endah Puspitasari, Yasinta Yusniawati</w:t>
+            </w:r>
+            <w:r>
+              <w:rPr>
+                <w:rFonts w:cstheme="minorHAnsi"/>
+                <w:iCs/>
               </w:rPr>
               <w:t>)</w:t>
             </w:r>
@@ -11749,7 +11755,7 @@
                 <w:rFonts w:cstheme="minorHAnsi"/>
               </w:rPr>
             </w:pPr>
-            <w:bookmarkStart w:id="1" w:name="_Hlk37351149"/>
+            <w:bookmarkStart w:id="0" w:name="_Hlk37351149"/>
             <w:r>
               <w:rPr>
                 <w:rFonts w:cstheme="minorHAnsi"/>
@@ -11763,8 +11769,10 @@
               </w:rPr>
               <w:t>.m4a</w:t>
             </w:r>
-          </w:p>
-          <w:bookmarkEnd w:id="1"/>
+            <w:bookmarkStart w:id="1" w:name="_GoBack"/>
+            <w:bookmarkEnd w:id="1"/>
+          </w:p>
+          <w:bookmarkEnd w:id="0"/>
           <w:p>
             <w:pPr>
               <w:pStyle w:val="ListParagraph"/>

</xml_diff>

<commit_message>
update logbook (add name stakeholder petugas check in)
</commit_message>
<xml_diff>
--- a/Logbook RK C Kelompok 9.docx
+++ b/Logbook RK C Kelompok 9.docx
@@ -10205,14 +10205,21 @@
           <w:rFonts w:cstheme="minorHAnsi"/>
           <w:lang w:val="id-ID"/>
         </w:rPr>
-        <w:t xml:space="preserve">Kondektur 1 : Bryan Khufa </w:t>
+        <w:t xml:space="preserve">Kondektur </w:t>
       </w:r>
       <w:r>
         <w:rPr>
           <w:rFonts w:cstheme="minorHAnsi"/>
           <w:lang w:val="id-ID"/>
         </w:rPr>
-        <w:t>Rahmada Aula (Kelompok 4)</w:t>
+        <w:t>1 : Paramastri Ardiningrum</w:t>
+      </w:r>
+      <w:r>
+        <w:rPr>
+          <w:rFonts w:cstheme="minorHAnsi"/>
+          <w:lang w:val="id-ID"/>
+        </w:rPr>
+        <w:t xml:space="preserve"> (Kelompok 4)</w:t>
       </w:r>
     </w:p>
     <w:p>
@@ -10241,7 +10248,14 @@
           <w:rFonts w:cstheme="minorHAnsi"/>
           <w:lang w:val="id-ID"/>
         </w:rPr>
-        <w:t>Ahmad Yahya Abdul Aziz (kelompok 7)</w:t>
+        <w:t>Nur Muhammad Husnul Habib Yahya</w:t>
+      </w:r>
+      <w:r>
+        <w:rPr>
+          <w:rFonts w:cstheme="minorHAnsi"/>
+          <w:lang w:val="id-ID"/>
+        </w:rPr>
+        <w:t xml:space="preserve"> (kelompok 7)</w:t>
       </w:r>
     </w:p>
     <w:p>
@@ -10264,6 +10278,103 @@
           <w:rFonts w:cstheme="minorHAnsi"/>
           <w:lang w:val="id-ID"/>
         </w:rPr>
+        <w:t xml:space="preserve">Narasumber dalam wawancara ini yang berperan sebagai </w:t>
+      </w:r>
+      <w:r>
+        <w:rPr>
+          <w:rFonts w:cstheme="minorHAnsi"/>
+          <w:lang w:val="id-ID"/>
+        </w:rPr>
+        <w:t>Petugas check in</w:t>
+      </w:r>
+      <w:r>
+        <w:rPr>
+          <w:rFonts w:cstheme="minorHAnsi"/>
+          <w:lang w:val="id-ID"/>
+        </w:rPr>
+        <w:t xml:space="preserve"> yaitu :</w:t>
+      </w:r>
+    </w:p>
+    <w:p>
+      <w:pPr>
+        <w:pStyle w:val="ListParagraph"/>
+        <w:numPr>
+          <w:ilvl w:val="0"/>
+          <w:numId w:val="15"/>
+        </w:numPr>
+        <w:spacing w:after="0" w:line="360" w:lineRule="auto"/>
+        <w:jc w:val="both"/>
+        <w:rPr>
+          <w:rFonts w:cstheme="minorHAnsi"/>
+          <w:lang w:val="id-ID"/>
+        </w:rPr>
+      </w:pPr>
+      <w:r>
+        <w:rPr>
+          <w:rFonts w:cstheme="minorHAnsi"/>
+          <w:lang w:val="id-ID"/>
+        </w:rPr>
+        <w:t>Petugas check in</w:t>
+      </w:r>
+      <w:r>
+        <w:rPr>
+          <w:rFonts w:cstheme="minorHAnsi"/>
+          <w:lang w:val="id-ID"/>
+        </w:rPr>
+        <w:t xml:space="preserve"> 1 : Bryan Khufa Rahmada Aula (Kelompok 4)</w:t>
+      </w:r>
+    </w:p>
+    <w:p>
+      <w:pPr>
+        <w:pStyle w:val="ListParagraph"/>
+        <w:numPr>
+          <w:ilvl w:val="0"/>
+          <w:numId w:val="15"/>
+        </w:numPr>
+        <w:spacing w:after="0" w:line="360" w:lineRule="auto"/>
+        <w:jc w:val="both"/>
+        <w:rPr>
+          <w:rFonts w:cstheme="minorHAnsi"/>
+          <w:lang w:val="id-ID"/>
+        </w:rPr>
+      </w:pPr>
+      <w:r>
+        <w:rPr>
+          <w:rFonts w:cstheme="minorHAnsi"/>
+          <w:lang w:val="id-ID"/>
+        </w:rPr>
+        <w:t>Petugas check in</w:t>
+      </w:r>
+      <w:bookmarkStart w:id="0" w:name="_GoBack"/>
+      <w:bookmarkEnd w:id="0"/>
+      <w:r>
+        <w:rPr>
+          <w:rFonts w:cstheme="minorHAnsi"/>
+          <w:lang w:val="id-ID"/>
+        </w:rPr>
+        <w:t xml:space="preserve"> 2 : Ahmad Yahya Abdul Aziz (kelompok 7)</w:t>
+      </w:r>
+    </w:p>
+    <w:p>
+      <w:pPr>
+        <w:pStyle w:val="ListParagraph"/>
+        <w:numPr>
+          <w:ilvl w:val="0"/>
+          <w:numId w:val="10"/>
+        </w:numPr>
+        <w:spacing w:after="0" w:line="360" w:lineRule="auto"/>
+        <w:ind w:left="426" w:hanging="426"/>
+        <w:jc w:val="both"/>
+        <w:rPr>
+          <w:rFonts w:cstheme="minorHAnsi"/>
+          <w:lang w:val="id-ID"/>
+        </w:rPr>
+      </w:pPr>
+      <w:r>
+        <w:rPr>
+          <w:rFonts w:cstheme="minorHAnsi"/>
+          <w:lang w:val="id-ID"/>
+        </w:rPr>
         <w:t>Pertanyaan wawancara merupakan pertanyaan yang sudah dibuat oleh developer sebelumnya.</w:t>
       </w:r>
     </w:p>
@@ -10281,45 +10392,7 @@
     </w:p>
     <w:p>
       <w:pPr>
-        <w:pStyle w:val="ListParagraph"/>
         <w:spacing w:after="0" w:line="360" w:lineRule="auto"/>
-        <w:ind w:left="426"/>
-        <w:jc w:val="both"/>
-        <w:rPr>
-          <w:rFonts w:cstheme="minorHAnsi"/>
-          <w:lang w:val="id-ID"/>
-        </w:rPr>
-      </w:pPr>
-    </w:p>
-    <w:p>
-      <w:pPr>
-        <w:pStyle w:val="ListParagraph"/>
-        <w:spacing w:after="0" w:line="360" w:lineRule="auto"/>
-        <w:ind w:left="426"/>
-        <w:jc w:val="both"/>
-        <w:rPr>
-          <w:rFonts w:cstheme="minorHAnsi"/>
-          <w:lang w:val="id-ID"/>
-        </w:rPr>
-      </w:pPr>
-    </w:p>
-    <w:p>
-      <w:pPr>
-        <w:pStyle w:val="ListParagraph"/>
-        <w:spacing w:after="0" w:line="360" w:lineRule="auto"/>
-        <w:ind w:left="426"/>
-        <w:jc w:val="both"/>
-        <w:rPr>
-          <w:rFonts w:cstheme="minorHAnsi"/>
-          <w:lang w:val="id-ID"/>
-        </w:rPr>
-      </w:pPr>
-    </w:p>
-    <w:p>
-      <w:pPr>
-        <w:pStyle w:val="ListParagraph"/>
-        <w:spacing w:after="0" w:line="360" w:lineRule="auto"/>
-        <w:ind w:left="426"/>
         <w:jc w:val="both"/>
         <w:rPr>
           <w:rFonts w:cstheme="minorHAnsi"/>
@@ -11755,7 +11828,7 @@
                 <w:rFonts w:cstheme="minorHAnsi"/>
               </w:rPr>
             </w:pPr>
-            <w:bookmarkStart w:id="0" w:name="_Hlk37351149"/>
+            <w:bookmarkStart w:id="1" w:name="_Hlk37351149"/>
             <w:r>
               <w:rPr>
                 <w:rFonts w:cstheme="minorHAnsi"/>
@@ -11769,10 +11842,8 @@
               </w:rPr>
               <w:t>.m4a</w:t>
             </w:r>
-            <w:bookmarkStart w:id="1" w:name="_GoBack"/>
-            <w:bookmarkEnd w:id="1"/>
-          </w:p>
-          <w:bookmarkEnd w:id="0"/>
+          </w:p>
+          <w:bookmarkEnd w:id="1"/>
           <w:p>
             <w:pPr>
               <w:pStyle w:val="ListParagraph"/>

</xml_diff>

<commit_message>
update logbook (add notulensi 6)
</commit_message>
<xml_diff>
--- a/Logbook RK C Kelompok 9.docx
+++ b/Logbook RK C Kelompok 9.docx
@@ -1,6 +1,6 @@
 
 <file path=word/document.xml><?xml version="1.0" encoding="utf-8"?>
-<w:document xmlns:wpc="http://schemas.microsoft.com/office/word/2010/wordprocessingCanvas" xmlns:mc="http://schemas.openxmlformats.org/markup-compatibility/2006" xmlns:o="urn:schemas-microsoft-com:office:office" xmlns:r="http://schemas.openxmlformats.org/officeDocument/2006/relationships" xmlns:m="http://schemas.openxmlformats.org/officeDocument/2006/math" xmlns:v="urn:schemas-microsoft-com:vml" xmlns:wp14="http://schemas.microsoft.com/office/word/2010/wordprocessingDrawing" xmlns:wp="http://schemas.openxmlformats.org/drawingml/2006/wordprocessingDrawing" xmlns:w10="urn:schemas-microsoft-com:office:word" xmlns:w="http://schemas.openxmlformats.org/wordprocessingml/2006/main" xmlns:w14="http://schemas.microsoft.com/office/word/2010/wordml" xmlns:w15="http://schemas.microsoft.com/office/word/2012/wordml" xmlns:wpg="http://schemas.microsoft.com/office/word/2010/wordprocessingGroup" xmlns:wpi="http://schemas.microsoft.com/office/word/2010/wordprocessingInk" xmlns:wne="http://schemas.microsoft.com/office/word/2006/wordml" xmlns:wps="http://schemas.microsoft.com/office/word/2010/wordprocessingShape" mc:Ignorable="w14 w15 wp14">
+<w:document xmlns:wpc="http://schemas.microsoft.com/office/word/2010/wordprocessingCanvas" xmlns:cx="http://schemas.microsoft.com/office/drawing/2014/chartex" xmlns:mc="http://schemas.openxmlformats.org/markup-compatibility/2006" xmlns:o="urn:schemas-microsoft-com:office:office" xmlns:r="http://schemas.openxmlformats.org/officeDocument/2006/relationships" xmlns:m="http://schemas.openxmlformats.org/officeDocument/2006/math" xmlns:v="urn:schemas-microsoft-com:vml" xmlns:wp14="http://schemas.microsoft.com/office/word/2010/wordprocessingDrawing" xmlns:wp="http://schemas.openxmlformats.org/drawingml/2006/wordprocessingDrawing" xmlns:w10="urn:schemas-microsoft-com:office:word" xmlns:w="http://schemas.openxmlformats.org/wordprocessingml/2006/main" xmlns:w14="http://schemas.microsoft.com/office/word/2010/wordml" xmlns:w15="http://schemas.microsoft.com/office/word/2012/wordml" xmlns:w16se="http://schemas.microsoft.com/office/word/2015/wordml/symex" xmlns:wpg="http://schemas.microsoft.com/office/word/2010/wordprocessingGroup" xmlns:wpi="http://schemas.microsoft.com/office/word/2010/wordprocessingInk" xmlns:wne="http://schemas.microsoft.com/office/word/2006/wordml" xmlns:wps="http://schemas.microsoft.com/office/word/2010/wordprocessingShape" mc:Ignorable="w14 w15 w16se wp14">
   <w:body>
     <w:p>
       <w:pPr>
@@ -589,37 +589,12 @@
           <w:szCs w:val="24"/>
         </w:rPr>
       </w:pPr>
-      <w:proofErr w:type="spellStart"/>
       <w:r>
         <w:rPr>
           <w:rFonts w:ascii="Times" w:hAnsi="Times" w:cs="Times"/>
           <w:szCs w:val="24"/>
         </w:rPr>
-        <w:t>Putri</w:t>
-      </w:r>
-      <w:proofErr w:type="spellEnd"/>
-      <w:r>
-        <w:rPr>
-          <w:rFonts w:ascii="Times" w:hAnsi="Times" w:cs="Times"/>
-          <w:szCs w:val="24"/>
-        </w:rPr>
-        <w:t xml:space="preserve"> </w:t>
-      </w:r>
-      <w:proofErr w:type="spellStart"/>
-      <w:r>
-        <w:rPr>
-          <w:rFonts w:ascii="Times" w:hAnsi="Times" w:cs="Times"/>
-          <w:szCs w:val="24"/>
-        </w:rPr>
-        <w:t>Endah</w:t>
-      </w:r>
-      <w:proofErr w:type="spellEnd"/>
-      <w:r>
-        <w:rPr>
-          <w:rFonts w:ascii="Times" w:hAnsi="Times" w:cs="Times"/>
-          <w:szCs w:val="24"/>
-        </w:rPr>
-        <w:t xml:space="preserve"> </w:t>
+        <w:t xml:space="preserve">Putri Endah </w:t>
       </w:r>
       <w:proofErr w:type="spellStart"/>
       <w:r>
@@ -1379,6 +1354,77 @@
               <w:t>5</w:t>
             </w:r>
           </w:p>
+          <w:p>
+            <w:pPr>
+              <w:spacing w:before="40" w:after="40"/>
+              <w:jc w:val="center"/>
+              <w:rPr>
+                <w:rFonts w:ascii="Times New Roman" w:hAnsi="Times New Roman" w:cs="Times New Roman"/>
+              </w:rPr>
+            </w:pPr>
+          </w:p>
+          <w:p>
+            <w:pPr>
+              <w:spacing w:before="40" w:after="40"/>
+              <w:jc w:val="center"/>
+              <w:rPr>
+                <w:rFonts w:ascii="Times New Roman" w:hAnsi="Times New Roman" w:cs="Times New Roman"/>
+              </w:rPr>
+            </w:pPr>
+          </w:p>
+          <w:p>
+            <w:pPr>
+              <w:spacing w:before="40" w:after="40"/>
+              <w:jc w:val="center"/>
+              <w:rPr>
+                <w:rFonts w:ascii="Times New Roman" w:hAnsi="Times New Roman" w:cs="Times New Roman"/>
+              </w:rPr>
+            </w:pPr>
+          </w:p>
+          <w:p>
+            <w:pPr>
+              <w:spacing w:before="40" w:after="40"/>
+              <w:jc w:val="center"/>
+              <w:rPr>
+                <w:rFonts w:ascii="Times New Roman" w:hAnsi="Times New Roman" w:cs="Times New Roman"/>
+              </w:rPr>
+            </w:pPr>
+          </w:p>
+          <w:p>
+            <w:pPr>
+              <w:spacing w:before="40" w:after="40"/>
+              <w:jc w:val="center"/>
+              <w:rPr>
+                <w:rFonts w:ascii="Times New Roman" w:hAnsi="Times New Roman" w:cs="Times New Roman"/>
+              </w:rPr>
+            </w:pPr>
+          </w:p>
+          <w:p>
+            <w:pPr>
+              <w:spacing w:before="40" w:after="40"/>
+              <w:jc w:val="center"/>
+              <w:rPr>
+                <w:rFonts w:ascii="Times New Roman" w:hAnsi="Times New Roman" w:cs="Times New Roman"/>
+              </w:rPr>
+            </w:pPr>
+          </w:p>
+          <w:p>
+            <w:pPr>
+              <w:spacing w:before="40" w:after="40"/>
+              <w:jc w:val="center"/>
+              <w:rPr>
+                <w:rFonts w:ascii="Times New Roman" w:hAnsi="Times New Roman" w:cs="Times New Roman"/>
+                <w:lang w:val="id-ID"/>
+              </w:rPr>
+            </w:pPr>
+            <w:r>
+              <w:rPr>
+                <w:rFonts w:ascii="Times New Roman" w:hAnsi="Times New Roman" w:cs="Times New Roman"/>
+                <w:lang w:val="id-ID"/>
+              </w:rPr>
+              <w:t>6</w:t>
+            </w:r>
+          </w:p>
         </w:tc>
         <w:tc>
           <w:tcPr>
@@ -1675,6 +1721,70 @@
               <w:t>7 April 2020</w:t>
             </w:r>
           </w:p>
+          <w:p>
+            <w:pPr>
+              <w:spacing w:before="40" w:after="40"/>
+              <w:rPr>
+                <w:rFonts w:ascii="Times New Roman" w:hAnsi="Times New Roman" w:cs="Times New Roman"/>
+              </w:rPr>
+            </w:pPr>
+          </w:p>
+          <w:p>
+            <w:pPr>
+              <w:spacing w:before="40" w:after="40"/>
+              <w:rPr>
+                <w:rFonts w:ascii="Times New Roman" w:hAnsi="Times New Roman" w:cs="Times New Roman"/>
+              </w:rPr>
+            </w:pPr>
+          </w:p>
+          <w:p>
+            <w:pPr>
+              <w:spacing w:before="40" w:after="40"/>
+              <w:rPr>
+                <w:rFonts w:ascii="Times New Roman" w:hAnsi="Times New Roman" w:cs="Times New Roman"/>
+              </w:rPr>
+            </w:pPr>
+          </w:p>
+          <w:p>
+            <w:pPr>
+              <w:spacing w:before="40" w:after="40"/>
+              <w:rPr>
+                <w:rFonts w:ascii="Times New Roman" w:hAnsi="Times New Roman" w:cs="Times New Roman"/>
+              </w:rPr>
+            </w:pPr>
+          </w:p>
+          <w:p>
+            <w:pPr>
+              <w:spacing w:before="40" w:after="40"/>
+              <w:rPr>
+                <w:rFonts w:ascii="Times New Roman" w:hAnsi="Times New Roman" w:cs="Times New Roman"/>
+              </w:rPr>
+            </w:pPr>
+          </w:p>
+          <w:p>
+            <w:pPr>
+              <w:spacing w:before="40" w:after="40"/>
+              <w:rPr>
+                <w:rFonts w:ascii="Times New Roman" w:hAnsi="Times New Roman" w:cs="Times New Roman"/>
+              </w:rPr>
+            </w:pPr>
+          </w:p>
+          <w:p>
+            <w:pPr>
+              <w:spacing w:before="40" w:after="40"/>
+              <w:rPr>
+                <w:rFonts w:ascii="Times New Roman" w:hAnsi="Times New Roman" w:cs="Times New Roman"/>
+                <w:lang w:val="id-ID"/>
+              </w:rPr>
+            </w:pPr>
+            <w:r>
+              <w:rPr>
+                <w:rFonts w:ascii="Times New Roman" w:hAnsi="Times New Roman" w:cs="Times New Roman"/>
+                <w:lang w:val="id-ID"/>
+              </w:rPr>
+              <w:t>9 April 2020</w:t>
+            </w:r>
+          </w:p>
         </w:tc>
         <w:tc>
           <w:tcPr>
@@ -3055,6 +3165,115 @@
               </w:rPr>
               <w:t>hasil_kuisioner.xlsx</w:t>
             </w:r>
+          </w:p>
+          <w:p>
+            <w:pPr>
+              <w:spacing w:before="40" w:after="40"/>
+              <w:jc w:val="both"/>
+              <w:rPr>
+                <w:rFonts w:ascii="Times New Roman" w:hAnsi="Times New Roman" w:cs="Times New Roman"/>
+                <w:lang w:val="id-ID"/>
+              </w:rPr>
+            </w:pPr>
+          </w:p>
+          <w:p>
+            <w:pPr>
+              <w:spacing w:before="40" w:after="40"/>
+              <w:jc w:val="both"/>
+              <w:rPr>
+                <w:rFonts w:ascii="Times New Roman" w:hAnsi="Times New Roman" w:cs="Times New Roman"/>
+                <w:lang w:val="id-ID"/>
+              </w:rPr>
+            </w:pPr>
+            <w:r>
+              <w:rPr>
+                <w:rFonts w:ascii="Times New Roman" w:hAnsi="Times New Roman" w:cs="Times New Roman"/>
+                <w:lang w:val="id-ID"/>
+              </w:rPr>
+              <w:t>Catatan :</w:t>
+            </w:r>
+          </w:p>
+          <w:p>
+            <w:pPr>
+              <w:spacing w:before="40" w:after="40"/>
+              <w:jc w:val="both"/>
+              <w:rPr>
+                <w:rFonts w:ascii="Times New Roman" w:hAnsi="Times New Roman" w:cs="Times New Roman"/>
+                <w:lang w:val="id-ID"/>
+              </w:rPr>
+            </w:pPr>
+            <w:r>
+              <w:rPr>
+                <w:rFonts w:ascii="Times New Roman" w:hAnsi="Times New Roman" w:cs="Times New Roman"/>
+                <w:lang w:val="id-ID"/>
+              </w:rPr>
+              <w:t>Melakukan pembahasan hasil elisitasi yang telah dilkukan dengan teknik wawancara dan kuisioner.</w:t>
+            </w:r>
+          </w:p>
+          <w:p>
+            <w:pPr>
+              <w:spacing w:before="40" w:after="40"/>
+              <w:jc w:val="both"/>
+              <w:rPr>
+                <w:rFonts w:ascii="Times New Roman" w:hAnsi="Times New Roman" w:cs="Times New Roman"/>
+                <w:lang w:val="id-ID"/>
+              </w:rPr>
+            </w:pPr>
+            <w:r>
+              <w:rPr>
+                <w:rFonts w:ascii="Times New Roman" w:hAnsi="Times New Roman" w:cs="Times New Roman"/>
+                <w:lang w:val="id-ID"/>
+              </w:rPr>
+              <w:t>Dokumen Pendukung :</w:t>
+            </w:r>
+          </w:p>
+          <w:p>
+            <w:pPr>
+              <w:spacing w:before="40" w:after="40"/>
+              <w:jc w:val="both"/>
+              <w:rPr>
+                <w:rFonts w:ascii="Times New Roman" w:hAnsi="Times New Roman" w:cs="Times New Roman"/>
+                <w:lang w:val="id-ID"/>
+              </w:rPr>
+            </w:pPr>
+            <w:r>
+              <w:rPr>
+                <w:rFonts w:ascii="Times New Roman" w:hAnsi="Times New Roman" w:cs="Times New Roman"/>
+                <w:lang w:val="id-ID"/>
+              </w:rPr>
+              <w:t>notulensi-hasil-elisitasi-070420.docx</w:t>
+            </w:r>
+          </w:p>
+          <w:p>
+            <w:pPr>
+              <w:spacing w:before="40" w:after="40"/>
+              <w:jc w:val="both"/>
+              <w:rPr>
+                <w:rFonts w:ascii="Times New Roman" w:hAnsi="Times New Roman" w:cs="Times New Roman"/>
+                <w:lang w:val="id-ID"/>
+              </w:rPr>
+            </w:pPr>
+            <w:r>
+              <w:rPr>
+                <w:rFonts w:cstheme="minorHAnsi"/>
+                <w:lang w:val="id-ID"/>
+              </w:rPr>
+              <w:t>List kebutuhan KAI Access</w:t>
+            </w:r>
+            <w:r>
+              <w:rPr>
+                <w:rFonts w:cstheme="minorHAnsi"/>
+              </w:rPr>
+              <w:t>.</w:t>
+            </w:r>
+            <w:proofErr w:type="spellStart"/>
+            <w:r>
+              <w:rPr>
+                <w:rFonts w:cstheme="minorHAnsi"/>
+              </w:rPr>
+              <w:t>xlsx</w:t>
+            </w:r>
+            <w:proofErr w:type="spellEnd"/>
           </w:p>
         </w:tc>
       </w:tr>
@@ -3296,6 +3515,8 @@
           <w:szCs w:val="24"/>
         </w:rPr>
       </w:pPr>
+      <w:bookmarkStart w:id="0" w:name="_GoBack"/>
+      <w:bookmarkEnd w:id="0"/>
     </w:p>
     <w:p>
       <w:pPr>
@@ -3391,7 +3612,7 @@
               </wp:anchor>
             </w:drawing>
           </mc:Choice>
-          <mc:Fallback xmlns:w16="http://schemas.microsoft.com/office/word/2018/wordml" xmlns:w16cid="http://schemas.microsoft.com/office/word/2016/wordml/cid" xmlns:w16cex="http://schemas.microsoft.com/office/word/2018/wordml/cex" xmlns:am3d="http://schemas.microsoft.com/office/drawing/2017/model3d" xmlns:aink="http://schemas.microsoft.com/office/drawing/2016/ink" xmlns:cx8="http://schemas.microsoft.com/office/drawing/2016/5/14/chartex" xmlns:cx7="http://schemas.microsoft.com/office/drawing/2016/5/13/chartex" xmlns:cx6="http://schemas.microsoft.com/office/drawing/2016/5/12/chartex" xmlns:cx5="http://schemas.microsoft.com/office/drawing/2016/5/11/chartex" xmlns:cx4="http://schemas.microsoft.com/office/drawing/2016/5/10/chartex" xmlns:cx3="http://schemas.microsoft.com/office/drawing/2016/5/9/chartex" xmlns:cx2="http://schemas.microsoft.com/office/drawing/2015/10/21/chartex" xmlns:cx1="http://schemas.microsoft.com/office/drawing/2015/9/8/chartex" xmlns:w16se="http://schemas.microsoft.com/office/word/2015/wordml/symex" xmlns:cx="http://schemas.microsoft.com/office/drawing/2014/chartex">
+          <mc:Fallback xmlns:cx1="http://schemas.microsoft.com/office/drawing/2015/9/8/chartex" xmlns:cx2="http://schemas.microsoft.com/office/drawing/2015/10/21/chartex" xmlns:cx3="http://schemas.microsoft.com/office/drawing/2016/5/9/chartex" xmlns:cx4="http://schemas.microsoft.com/office/drawing/2016/5/10/chartex" xmlns:cx5="http://schemas.microsoft.com/office/drawing/2016/5/11/chartex" xmlns:cx6="http://schemas.microsoft.com/office/drawing/2016/5/12/chartex" xmlns:cx7="http://schemas.microsoft.com/office/drawing/2016/5/13/chartex" xmlns:cx8="http://schemas.microsoft.com/office/drawing/2016/5/14/chartex" xmlns:aink="http://schemas.microsoft.com/office/drawing/2016/ink" xmlns:am3d="http://schemas.microsoft.com/office/drawing/2017/model3d" xmlns:w16cex="http://schemas.microsoft.com/office/word/2018/wordml/cex" xmlns:w16cid="http://schemas.microsoft.com/office/word/2016/wordml/cid" xmlns:w16="http://schemas.microsoft.com/office/word/2018/wordml">
             <w:pict>
               <v:shapetype w14:anchorId="19EF200F" id="_x0000_t32" coordsize="21600,21600" o:spt="32" o:oned="t" path="m,l21600,21600e" filled="f">
                 <v:path arrowok="t" fillok="f" o:connecttype="none"/>
@@ -3850,39 +4071,7 @@
                 <w:rFonts w:cstheme="minorHAnsi"/>
                 <w:iCs/>
               </w:rPr>
-              <w:t xml:space="preserve">, </w:t>
-            </w:r>
-            <w:proofErr w:type="spellStart"/>
-            <w:r>
-              <w:rPr>
-                <w:rFonts w:cstheme="minorHAnsi"/>
-                <w:iCs/>
-              </w:rPr>
-              <w:t>Putri</w:t>
-            </w:r>
-            <w:proofErr w:type="spellEnd"/>
-            <w:r>
-              <w:rPr>
-                <w:rFonts w:cstheme="minorHAnsi"/>
-                <w:iCs/>
-              </w:rPr>
-              <w:t xml:space="preserve"> </w:t>
-            </w:r>
-            <w:proofErr w:type="spellStart"/>
-            <w:r>
-              <w:rPr>
-                <w:rFonts w:cstheme="minorHAnsi"/>
-                <w:iCs/>
-              </w:rPr>
-              <w:t>Endah</w:t>
-            </w:r>
-            <w:proofErr w:type="spellEnd"/>
-            <w:r>
-              <w:rPr>
-                <w:rFonts w:cstheme="minorHAnsi"/>
-                <w:iCs/>
-              </w:rPr>
-              <w:t xml:space="preserve"> </w:t>
+              <w:t xml:space="preserve">, Putri Endah </w:t>
             </w:r>
             <w:proofErr w:type="spellStart"/>
             <w:r>
@@ -7274,23 +7463,7 @@
       </w:r>
       <w:proofErr w:type="spellEnd"/>
       <w:r>
-        <w:t xml:space="preserve"> </w:t>
-      </w:r>
-      <w:proofErr w:type="spellStart"/>
-      <w:r>
-        <w:t>Putri</w:t>
-      </w:r>
-      <w:proofErr w:type="spellEnd"/>
-      <w:r>
-        <w:t xml:space="preserve"> </w:t>
-      </w:r>
-      <w:proofErr w:type="spellStart"/>
-      <w:r>
-        <w:t>Endah</w:t>
-      </w:r>
-      <w:proofErr w:type="spellEnd"/>
-      <w:r>
-        <w:t xml:space="preserve"> </w:t>
+        <w:t xml:space="preserve"> Putri Endah </w:t>
       </w:r>
       <w:proofErr w:type="spellStart"/>
       <w:r>
@@ -7758,7 +7931,7 @@
               </wp:anchor>
             </w:drawing>
           </mc:Choice>
-          <mc:Fallback xmlns:w16="http://schemas.microsoft.com/office/word/2018/wordml" xmlns:w16cid="http://schemas.microsoft.com/office/word/2016/wordml/cid" xmlns:w16cex="http://schemas.microsoft.com/office/word/2018/wordml/cex" xmlns:am3d="http://schemas.microsoft.com/office/drawing/2017/model3d" xmlns:aink="http://schemas.microsoft.com/office/drawing/2016/ink" xmlns:cx8="http://schemas.microsoft.com/office/drawing/2016/5/14/chartex" xmlns:cx7="http://schemas.microsoft.com/office/drawing/2016/5/13/chartex" xmlns:cx6="http://schemas.microsoft.com/office/drawing/2016/5/12/chartex" xmlns:cx5="http://schemas.microsoft.com/office/drawing/2016/5/11/chartex" xmlns:cx4="http://schemas.microsoft.com/office/drawing/2016/5/10/chartex" xmlns:cx3="http://schemas.microsoft.com/office/drawing/2016/5/9/chartex" xmlns:cx2="http://schemas.microsoft.com/office/drawing/2015/10/21/chartex" xmlns:cx1="http://schemas.microsoft.com/office/drawing/2015/9/8/chartex" xmlns:w16se="http://schemas.microsoft.com/office/word/2015/wordml/symex" xmlns:cx="http://schemas.microsoft.com/office/drawing/2014/chartex">
+          <mc:Fallback xmlns:cx1="http://schemas.microsoft.com/office/drawing/2015/9/8/chartex" xmlns:cx2="http://schemas.microsoft.com/office/drawing/2015/10/21/chartex" xmlns:cx3="http://schemas.microsoft.com/office/drawing/2016/5/9/chartex" xmlns:cx4="http://schemas.microsoft.com/office/drawing/2016/5/10/chartex" xmlns:cx5="http://schemas.microsoft.com/office/drawing/2016/5/11/chartex" xmlns:cx6="http://schemas.microsoft.com/office/drawing/2016/5/12/chartex" xmlns:cx7="http://schemas.microsoft.com/office/drawing/2016/5/13/chartex" xmlns:cx8="http://schemas.microsoft.com/office/drawing/2016/5/14/chartex" xmlns:aink="http://schemas.microsoft.com/office/drawing/2016/ink" xmlns:am3d="http://schemas.microsoft.com/office/drawing/2017/model3d" xmlns:w16cex="http://schemas.microsoft.com/office/word/2018/wordml/cex" xmlns:w16cid="http://schemas.microsoft.com/office/word/2016/wordml/cid" xmlns:w16="http://schemas.microsoft.com/office/word/2018/wordml">
             <w:pict>
               <v:shape w14:anchorId="0FD8882B" id="AutoShape 2" o:spid="_x0000_s1026" type="#_x0000_t32" style="position:absolute;margin-left:0;margin-top:5pt;width:408.55pt;height:0;z-index:251661312;visibility:visible;mso-wrap-style:square;mso-width-percent:0;mso-height-percent:0;mso-wrap-distance-left:9pt;mso-wrap-distance-top:0;mso-wrap-distance-right:9pt;mso-wrap-distance-bottom:0;mso-position-horizontal:absolute;mso-position-horizontal-relative:text;mso-position-vertical:absolute;mso-position-vertical-relative:text;mso-width-percent:0;mso-height-percent:0;mso-width-relative:page;mso-height-relative:page" o:gfxdata="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" strokeweight="1.5pt"/>
             </w:pict>
@@ -8127,39 +8300,7 @@
                 <w:rFonts w:cstheme="minorHAnsi"/>
                 <w:iCs/>
               </w:rPr>
-              <w:t xml:space="preserve">, </w:t>
-            </w:r>
-            <w:proofErr w:type="spellStart"/>
-            <w:r>
-              <w:rPr>
-                <w:rFonts w:cstheme="minorHAnsi"/>
-                <w:iCs/>
-              </w:rPr>
-              <w:t>Putri</w:t>
-            </w:r>
-            <w:proofErr w:type="spellEnd"/>
-            <w:r>
-              <w:rPr>
-                <w:rFonts w:cstheme="minorHAnsi"/>
-                <w:iCs/>
-              </w:rPr>
-              <w:t xml:space="preserve"> </w:t>
-            </w:r>
-            <w:proofErr w:type="spellStart"/>
-            <w:r>
-              <w:rPr>
-                <w:rFonts w:cstheme="minorHAnsi"/>
-                <w:iCs/>
-              </w:rPr>
-              <w:t>Endah</w:t>
-            </w:r>
-            <w:proofErr w:type="spellEnd"/>
-            <w:r>
-              <w:rPr>
-                <w:rFonts w:cstheme="minorHAnsi"/>
-                <w:iCs/>
-              </w:rPr>
-              <w:t xml:space="preserve"> </w:t>
+              <w:t xml:space="preserve">, Putri Endah </w:t>
             </w:r>
             <w:proofErr w:type="spellStart"/>
             <w:r>
@@ -9748,7 +9889,7 @@
               </wp:anchor>
             </w:drawing>
           </mc:Choice>
-          <mc:Fallback xmlns:w16="http://schemas.microsoft.com/office/word/2018/wordml" xmlns:w16cid="http://schemas.microsoft.com/office/word/2016/wordml/cid" xmlns:w16cex="http://schemas.microsoft.com/office/word/2018/wordml/cex" xmlns:am3d="http://schemas.microsoft.com/office/drawing/2017/model3d" xmlns:aink="http://schemas.microsoft.com/office/drawing/2016/ink" xmlns:cx8="http://schemas.microsoft.com/office/drawing/2016/5/14/chartex" xmlns:cx7="http://schemas.microsoft.com/office/drawing/2016/5/13/chartex" xmlns:cx6="http://schemas.microsoft.com/office/drawing/2016/5/12/chartex" xmlns:cx5="http://schemas.microsoft.com/office/drawing/2016/5/11/chartex" xmlns:cx4="http://schemas.microsoft.com/office/drawing/2016/5/10/chartex" xmlns:cx3="http://schemas.microsoft.com/office/drawing/2016/5/9/chartex" xmlns:cx2="http://schemas.microsoft.com/office/drawing/2015/10/21/chartex" xmlns:cx1="http://schemas.microsoft.com/office/drawing/2015/9/8/chartex" xmlns:w16se="http://schemas.microsoft.com/office/word/2015/wordml/symex" xmlns:cx="http://schemas.microsoft.com/office/drawing/2014/chartex">
+          <mc:Fallback xmlns:cx1="http://schemas.microsoft.com/office/drawing/2015/9/8/chartex" xmlns:cx2="http://schemas.microsoft.com/office/drawing/2015/10/21/chartex" xmlns:cx3="http://schemas.microsoft.com/office/drawing/2016/5/9/chartex" xmlns:cx4="http://schemas.microsoft.com/office/drawing/2016/5/10/chartex" xmlns:cx5="http://schemas.microsoft.com/office/drawing/2016/5/11/chartex" xmlns:cx6="http://schemas.microsoft.com/office/drawing/2016/5/12/chartex" xmlns:cx7="http://schemas.microsoft.com/office/drawing/2016/5/13/chartex" xmlns:cx8="http://schemas.microsoft.com/office/drawing/2016/5/14/chartex" xmlns:aink="http://schemas.microsoft.com/office/drawing/2016/ink" xmlns:am3d="http://schemas.microsoft.com/office/drawing/2017/model3d" xmlns:w16cex="http://schemas.microsoft.com/office/word/2018/wordml/cex" xmlns:w16cid="http://schemas.microsoft.com/office/word/2016/wordml/cid" xmlns:w16="http://schemas.microsoft.com/office/word/2018/wordml">
             <w:pict>
               <v:shapetype w14:anchorId="2FD8241C" id="_x0000_t32" coordsize="21600,21600" o:spt="32" o:oned="t" path="m,l21600,21600e" filled="f">
                 <v:path arrowok="t" fillok="f" o:connecttype="none"/>
@@ -10107,37 +10248,12 @@
               </w:rPr>
               <w:t xml:space="preserve">Wasilatul Dewi Ningrum, </w:t>
             </w:r>
-            <w:proofErr w:type="spellStart"/>
             <w:r>
               <w:rPr>
                 <w:rFonts w:cstheme="minorHAnsi"/>
                 <w:iCs/>
               </w:rPr>
-              <w:t>Putri</w:t>
-            </w:r>
-            <w:proofErr w:type="spellEnd"/>
-            <w:r>
-              <w:rPr>
-                <w:rFonts w:cstheme="minorHAnsi"/>
-                <w:iCs/>
-              </w:rPr>
-              <w:t xml:space="preserve"> </w:t>
-            </w:r>
-            <w:proofErr w:type="spellStart"/>
-            <w:r>
-              <w:rPr>
-                <w:rFonts w:cstheme="minorHAnsi"/>
-                <w:iCs/>
-              </w:rPr>
-              <w:t>Endah</w:t>
-            </w:r>
-            <w:proofErr w:type="spellEnd"/>
-            <w:r>
-              <w:rPr>
-                <w:rFonts w:cstheme="minorHAnsi"/>
-                <w:iCs/>
-              </w:rPr>
-              <w:t xml:space="preserve"> </w:t>
+              <w:t xml:space="preserve">Putri Endah </w:t>
             </w:r>
             <w:proofErr w:type="spellStart"/>
             <w:r>
@@ -11542,7 +11658,7 @@
               </wp:anchor>
             </w:drawing>
           </mc:Choice>
-          <mc:Fallback xmlns:w16="http://schemas.microsoft.com/office/word/2018/wordml" xmlns:w16cid="http://schemas.microsoft.com/office/word/2016/wordml/cid" xmlns:w16cex="http://schemas.microsoft.com/office/word/2018/wordml/cex" xmlns:am3d="http://schemas.microsoft.com/office/drawing/2017/model3d" xmlns:aink="http://schemas.microsoft.com/office/drawing/2016/ink" xmlns:cx8="http://schemas.microsoft.com/office/drawing/2016/5/14/chartex" xmlns:cx7="http://schemas.microsoft.com/office/drawing/2016/5/13/chartex" xmlns:cx6="http://schemas.microsoft.com/office/drawing/2016/5/12/chartex" xmlns:cx5="http://schemas.microsoft.com/office/drawing/2016/5/11/chartex" xmlns:cx4="http://schemas.microsoft.com/office/drawing/2016/5/10/chartex" xmlns:cx3="http://schemas.microsoft.com/office/drawing/2016/5/9/chartex" xmlns:cx2="http://schemas.microsoft.com/office/drawing/2015/10/21/chartex" xmlns:cx1="http://schemas.microsoft.com/office/drawing/2015/9/8/chartex" xmlns:w16se="http://schemas.microsoft.com/office/word/2015/wordml/symex" xmlns:cx="http://schemas.microsoft.com/office/drawing/2014/chartex">
+          <mc:Fallback xmlns:cx1="http://schemas.microsoft.com/office/drawing/2015/9/8/chartex" xmlns:cx2="http://schemas.microsoft.com/office/drawing/2015/10/21/chartex" xmlns:cx3="http://schemas.microsoft.com/office/drawing/2016/5/9/chartex" xmlns:cx4="http://schemas.microsoft.com/office/drawing/2016/5/10/chartex" xmlns:cx5="http://schemas.microsoft.com/office/drawing/2016/5/11/chartex" xmlns:cx6="http://schemas.microsoft.com/office/drawing/2016/5/12/chartex" xmlns:cx7="http://schemas.microsoft.com/office/drawing/2016/5/13/chartex" xmlns:cx8="http://schemas.microsoft.com/office/drawing/2016/5/14/chartex" xmlns:aink="http://schemas.microsoft.com/office/drawing/2016/ink" xmlns:am3d="http://schemas.microsoft.com/office/drawing/2017/model3d" xmlns:w16cex="http://schemas.microsoft.com/office/word/2018/wordml/cex" xmlns:w16cid="http://schemas.microsoft.com/office/word/2016/wordml/cid" xmlns:w16="http://schemas.microsoft.com/office/word/2018/wordml">
             <w:pict>
               <v:shapetype w14:anchorId="503D06A0" id="_x0000_t32" coordsize="21600,21600" o:spt="32" o:oned="t" path="m,l21600,21600e" filled="f">
                 <v:path arrowok="t" fillok="f" o:connecttype="none"/>
@@ -12301,7 +12417,7 @@
                 <w:rFonts w:cstheme="minorHAnsi"/>
               </w:rPr>
             </w:pPr>
-            <w:bookmarkStart w:id="0" w:name="_Hlk37351149"/>
+            <w:bookmarkStart w:id="1" w:name="_Hlk37351149"/>
             <w:r>
               <w:rPr>
                 <w:rFonts w:cstheme="minorHAnsi"/>
@@ -12316,7 +12432,7 @@
               <w:t>.m4a</w:t>
             </w:r>
           </w:p>
-          <w:bookmarkEnd w:id="0"/>
+          <w:bookmarkEnd w:id="1"/>
           <w:p>
             <w:pPr>
               <w:pStyle w:val="ListParagraph"/>
@@ -14378,39 +14494,7 @@
                 <w:rFonts w:cstheme="minorHAnsi"/>
                 <w:iCs/>
               </w:rPr>
-              <w:t xml:space="preserve">, </w:t>
-            </w:r>
-            <w:proofErr w:type="spellStart"/>
-            <w:r>
-              <w:rPr>
-                <w:rFonts w:cstheme="minorHAnsi"/>
-                <w:iCs/>
-              </w:rPr>
-              <w:t>Putri</w:t>
-            </w:r>
-            <w:proofErr w:type="spellEnd"/>
-            <w:r>
-              <w:rPr>
-                <w:rFonts w:cstheme="minorHAnsi"/>
-                <w:iCs/>
-              </w:rPr>
-              <w:t xml:space="preserve"> </w:t>
-            </w:r>
-            <w:proofErr w:type="spellStart"/>
-            <w:r>
-              <w:rPr>
-                <w:rFonts w:cstheme="minorHAnsi"/>
-                <w:iCs/>
-              </w:rPr>
-              <w:t>Endah</w:t>
-            </w:r>
-            <w:proofErr w:type="spellEnd"/>
-            <w:r>
-              <w:rPr>
-                <w:rFonts w:cstheme="minorHAnsi"/>
-                <w:iCs/>
-              </w:rPr>
-              <w:t xml:space="preserve"> </w:t>
+              <w:t xml:space="preserve">, Putri Endah </w:t>
             </w:r>
             <w:proofErr w:type="spellStart"/>
             <w:r>
@@ -14829,14 +14913,7 @@
           <w:rFonts w:cstheme="minorHAnsi"/>
           <w:lang w:val="id-ID"/>
         </w:rPr>
-        <w:t xml:space="preserve"> bertujuan untuk menggali kebutuhan aplikasi sesuai dengan pe</w:t>
-      </w:r>
-      <w:r>
-        <w:rPr>
-          <w:rFonts w:cstheme="minorHAnsi"/>
-          <w:lang w:val="id-ID"/>
-        </w:rPr>
-        <w:t xml:space="preserve">ran masing- masing stakeholder yaitu sebagai </w:t>
+        <w:t xml:space="preserve"> bertujuan untuk menggali kebutuhan aplikasi sesuai dengan peran masing- masing stakeholder yaitu sebagai </w:t>
       </w:r>
       <w:r>
         <w:rPr>
@@ -14949,7 +15026,6 @@
         <w:t xml:space="preserve"> </w:t>
       </w:r>
       <w:proofErr w:type="spellStart"/>
-      <w:proofErr w:type="gramStart"/>
       <w:r>
         <w:rPr>
           <w:rFonts w:cstheme="minorHAnsi"/>
@@ -14957,7 +15033,6 @@
         <w:t>api</w:t>
       </w:r>
       <w:proofErr w:type="spellEnd"/>
-      <w:proofErr w:type="gramEnd"/>
       <w:r>
         <w:rPr>
           <w:rFonts w:cstheme="minorHAnsi"/>
@@ -15643,8 +15718,1494 @@
           <w:color w:val="FF0000"/>
         </w:rPr>
       </w:pPr>
-      <w:bookmarkStart w:id="1" w:name="_GoBack"/>
-      <w:bookmarkEnd w:id="1"/>
+    </w:p>
+    <w:p>
+      <w:pPr>
+        <w:rPr>
+          <w:rFonts w:cstheme="minorHAnsi"/>
+          <w:color w:val="FF0000"/>
+        </w:rPr>
+      </w:pPr>
+    </w:p>
+    <w:p>
+      <w:pPr>
+        <w:pStyle w:val="Heading1"/>
+      </w:pPr>
+      <w:proofErr w:type="spellStart"/>
+      <w:r>
+        <w:lastRenderedPageBreak/>
+        <w:t>Notulensi</w:t>
+      </w:r>
+      <w:proofErr w:type="spellEnd"/>
+      <w:r>
+        <w:t xml:space="preserve"> 6</w:t>
+      </w:r>
+    </w:p>
+    <w:p>
+      <w:pPr>
+        <w:spacing w:after="0" w:line="240" w:lineRule="auto"/>
+        <w:rPr>
+          <w:rFonts w:ascii="Times New Roman" w:hAnsi="Times New Roman" w:cs="Times New Roman"/>
+          <w:color w:val="FF0000"/>
+          <w:sz w:val="24"/>
+          <w:szCs w:val="24"/>
+        </w:rPr>
+      </w:pPr>
+      <w:r>
+        <w:rPr>
+          <w:rFonts w:ascii="Times New Roman" w:hAnsi="Times New Roman" w:cs="Times New Roman"/>
+          <w:noProof/>
+          <w:color w:val="FF0000"/>
+          <w:sz w:val="24"/>
+          <w:szCs w:val="24"/>
+          <w:lang w:val="id-ID" w:eastAsia="id-ID"/>
+        </w:rPr>
+        <mc:AlternateContent>
+          <mc:Choice Requires="wps">
+            <w:drawing>
+              <wp:anchor distT="0" distB="0" distL="114300" distR="114300" simplePos="0" relativeHeight="251669504" behindDoc="0" locked="0" layoutInCell="1" allowOverlap="1" wp14:anchorId="211B85AD" wp14:editId="37E3F6DE">
+                <wp:simplePos x="0" y="0"/>
+                <wp:positionH relativeFrom="column">
+                  <wp:posOffset>0</wp:posOffset>
+                </wp:positionH>
+                <wp:positionV relativeFrom="paragraph">
+                  <wp:posOffset>63500</wp:posOffset>
+                </wp:positionV>
+                <wp:extent cx="5188585" cy="0"/>
+                <wp:effectExtent l="9525" t="10795" r="12065" b="17780"/>
+                <wp:wrapNone/>
+                <wp:docPr id="6" name="AutoShape 2"/>
+                <wp:cNvGraphicFramePr>
+                  <a:graphicFrameLocks xmlns:a="http://schemas.openxmlformats.org/drawingml/2006/main"/>
+                </wp:cNvGraphicFramePr>
+                <a:graphic xmlns:a="http://schemas.openxmlformats.org/drawingml/2006/main">
+                  <a:graphicData uri="http://schemas.microsoft.com/office/word/2010/wordprocessingShape">
+                    <wps:wsp>
+                      <wps:cNvCnPr>
+                        <a:cxnSpLocks noChangeShapeType="1"/>
+                      </wps:cNvCnPr>
+                      <wps:spPr bwMode="auto">
+                        <a:xfrm>
+                          <a:off x="0" y="0"/>
+                          <a:ext cx="5188585" cy="0"/>
+                        </a:xfrm>
+                        <a:prstGeom prst="straightConnector1">
+                          <a:avLst/>
+                        </a:prstGeom>
+                        <a:noFill/>
+                        <a:ln w="19050">
+                          <a:solidFill>
+                            <a:srgbClr val="000000"/>
+                          </a:solidFill>
+                          <a:round/>
+                          <a:headEnd/>
+                          <a:tailEnd/>
+                        </a:ln>
+                        <a:extLst>
+                          <a:ext uri="{909E8E84-426E-40DD-AFC4-6F175D3DCCD1}">
+                            <a14:hiddenFill xmlns:a14="http://schemas.microsoft.com/office/drawing/2010/main">
+                              <a:noFill/>
+                            </a14:hiddenFill>
+                          </a:ext>
+                        </a:extLst>
+                      </wps:spPr>
+                      <wps:bodyPr/>
+                    </wps:wsp>
+                  </a:graphicData>
+                </a:graphic>
+                <wp14:sizeRelH relativeFrom="page">
+                  <wp14:pctWidth>0</wp14:pctWidth>
+                </wp14:sizeRelH>
+                <wp14:sizeRelV relativeFrom="page">
+                  <wp14:pctHeight>0</wp14:pctHeight>
+                </wp14:sizeRelV>
+              </wp:anchor>
+            </w:drawing>
+          </mc:Choice>
+          <mc:Fallback>
+            <w:pict>
+              <v:shapetype w14:anchorId="39D4B1AA" id="_x0000_t32" coordsize="21600,21600" o:spt="32" o:oned="t" path="m,l21600,21600e" filled="f">
+                <v:path arrowok="t" fillok="f" o:connecttype="none"/>
+                <o:lock v:ext="edit" shapetype="t"/>
+              </v:shapetype>
+              <v:shape id="AutoShape 2" o:spid="_x0000_s1026" type="#_x0000_t32" style="position:absolute;margin-left:0;margin-top:5pt;width:408.55pt;height:0;z-index:251669504;visibility:visible;mso-wrap-style:square;mso-width-percent:0;mso-height-percent:0;mso-wrap-distance-left:9pt;mso-wrap-distance-top:0;mso-wrap-distance-right:9pt;mso-wrap-distance-bottom:0;mso-position-horizontal:absolute;mso-position-horizontal-relative:text;mso-position-vertical:absolute;mso-position-vertical-relative:text;mso-width-percent:0;mso-height-percent:0;mso-width-relative:page;mso-height-relative:page" o:gfxdata="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" strokeweight="1.5pt"/>
+            </w:pict>
+          </mc:Fallback>
+        </mc:AlternateContent>
+      </w:r>
+    </w:p>
+    <w:p>
+      <w:pPr>
+        <w:spacing w:after="0" w:line="240" w:lineRule="auto"/>
+        <w:rPr>
+          <w:rFonts w:ascii="Times New Roman" w:hAnsi="Times New Roman" w:cs="Times New Roman"/>
+          <w:color w:val="FF0000"/>
+          <w:sz w:val="24"/>
+          <w:szCs w:val="24"/>
+        </w:rPr>
+      </w:pPr>
+    </w:p>
+    <w:tbl>
+      <w:tblPr>
+        <w:tblStyle w:val="TableGrid"/>
+        <w:tblW w:w="0" w:type="auto"/>
+        <w:tblBorders>
+          <w:top w:val="none" w:sz="0" w:space="0" w:color="auto"/>
+          <w:left w:val="none" w:sz="0" w:space="0" w:color="auto"/>
+          <w:bottom w:val="none" w:sz="0" w:space="0" w:color="auto"/>
+          <w:right w:val="none" w:sz="0" w:space="0" w:color="auto"/>
+          <w:insideH w:val="none" w:sz="0" w:space="0" w:color="auto"/>
+          <w:insideV w:val="none" w:sz="0" w:space="0" w:color="auto"/>
+        </w:tblBorders>
+        <w:tblLook w:val="04A0" w:firstRow="1" w:lastRow="0" w:firstColumn="1" w:lastColumn="0" w:noHBand="0" w:noVBand="1"/>
+      </w:tblPr>
+      <w:tblGrid>
+        <w:gridCol w:w="1967"/>
+        <w:gridCol w:w="357"/>
+        <w:gridCol w:w="5983"/>
+      </w:tblGrid>
+      <w:tr>
+        <w:tc>
+          <w:tcPr>
+            <w:tcW w:w="1998" w:type="dxa"/>
+          </w:tcPr>
+          <w:p>
+            <w:pPr>
+              <w:spacing w:after="120"/>
+              <w:rPr>
+                <w:rFonts w:cstheme="minorHAnsi"/>
+              </w:rPr>
+            </w:pPr>
+            <w:proofErr w:type="spellStart"/>
+            <w:r>
+              <w:rPr>
+                <w:rFonts w:cstheme="minorHAnsi"/>
+              </w:rPr>
+              <w:t>Tanggal</w:t>
+            </w:r>
+            <w:proofErr w:type="spellEnd"/>
+          </w:p>
+        </w:tc>
+        <w:tc>
+          <w:tcPr>
+            <w:tcW w:w="360" w:type="dxa"/>
+          </w:tcPr>
+          <w:p>
+            <w:pPr>
+              <w:spacing w:after="120"/>
+              <w:rPr>
+                <w:rFonts w:cstheme="minorHAnsi"/>
+              </w:rPr>
+            </w:pPr>
+            <w:r>
+              <w:rPr>
+                <w:rFonts w:cstheme="minorHAnsi"/>
+              </w:rPr>
+              <w:t>:</w:t>
+            </w:r>
+          </w:p>
+        </w:tc>
+        <w:tc>
+          <w:tcPr>
+            <w:tcW w:w="6165" w:type="dxa"/>
+          </w:tcPr>
+          <w:p>
+            <w:pPr>
+              <w:spacing w:after="120"/>
+              <w:rPr>
+                <w:rFonts w:cstheme="minorHAnsi"/>
+              </w:rPr>
+            </w:pPr>
+            <w:r>
+              <w:rPr>
+                <w:rFonts w:cstheme="minorHAnsi"/>
+              </w:rPr>
+              <w:t>9</w:t>
+            </w:r>
+            <w:r>
+              <w:rPr>
+                <w:rFonts w:cstheme="minorHAnsi"/>
+              </w:rPr>
+              <w:t xml:space="preserve"> April 2020</w:t>
+            </w:r>
+          </w:p>
+        </w:tc>
+      </w:tr>
+      <w:tr>
+        <w:tc>
+          <w:tcPr>
+            <w:tcW w:w="1998" w:type="dxa"/>
+          </w:tcPr>
+          <w:p>
+            <w:pPr>
+              <w:spacing w:after="120"/>
+              <w:rPr>
+                <w:rFonts w:cstheme="minorHAnsi"/>
+              </w:rPr>
+            </w:pPr>
+            <w:proofErr w:type="spellStart"/>
+            <w:r>
+              <w:rPr>
+                <w:rFonts w:cstheme="minorHAnsi"/>
+              </w:rPr>
+              <w:t>Waktu</w:t>
+            </w:r>
+            <w:proofErr w:type="spellEnd"/>
+          </w:p>
+        </w:tc>
+        <w:tc>
+          <w:tcPr>
+            <w:tcW w:w="360" w:type="dxa"/>
+          </w:tcPr>
+          <w:p>
+            <w:pPr>
+              <w:spacing w:after="120"/>
+              <w:rPr>
+                <w:rFonts w:cstheme="minorHAnsi"/>
+              </w:rPr>
+            </w:pPr>
+            <w:r>
+              <w:rPr>
+                <w:rFonts w:cstheme="minorHAnsi"/>
+              </w:rPr>
+              <w:t>:</w:t>
+            </w:r>
+          </w:p>
+        </w:tc>
+        <w:tc>
+          <w:tcPr>
+            <w:tcW w:w="6165" w:type="dxa"/>
+          </w:tcPr>
+          <w:p>
+            <w:pPr>
+              <w:spacing w:after="120"/>
+              <w:rPr>
+                <w:rFonts w:cstheme="minorHAnsi"/>
+              </w:rPr>
+            </w:pPr>
+            <w:r>
+              <w:rPr>
+                <w:rFonts w:cstheme="minorHAnsi"/>
+              </w:rPr>
+              <w:t>1</w:t>
+            </w:r>
+            <w:r>
+              <w:rPr>
+                <w:rFonts w:cstheme="minorHAnsi"/>
+                <w:lang w:val="id-ID"/>
+              </w:rPr>
+              <w:t>4</w:t>
+            </w:r>
+            <w:r>
+              <w:rPr>
+                <w:rFonts w:cstheme="minorHAnsi"/>
+              </w:rPr>
+              <w:t>.00 – 00.40</w:t>
+            </w:r>
+          </w:p>
+        </w:tc>
+      </w:tr>
+      <w:tr>
+        <w:tc>
+          <w:tcPr>
+            <w:tcW w:w="1998" w:type="dxa"/>
+          </w:tcPr>
+          <w:p>
+            <w:pPr>
+              <w:spacing w:after="120"/>
+              <w:rPr>
+                <w:rFonts w:cstheme="minorHAnsi"/>
+              </w:rPr>
+            </w:pPr>
+            <w:proofErr w:type="spellStart"/>
+            <w:r>
+              <w:rPr>
+                <w:rFonts w:cstheme="minorHAnsi"/>
+              </w:rPr>
+              <w:t>Tempat</w:t>
+            </w:r>
+            <w:proofErr w:type="spellEnd"/>
+          </w:p>
+        </w:tc>
+        <w:tc>
+          <w:tcPr>
+            <w:tcW w:w="360" w:type="dxa"/>
+          </w:tcPr>
+          <w:p>
+            <w:pPr>
+              <w:spacing w:after="120"/>
+              <w:rPr>
+                <w:rFonts w:cstheme="minorHAnsi"/>
+              </w:rPr>
+            </w:pPr>
+            <w:r>
+              <w:rPr>
+                <w:rFonts w:cstheme="minorHAnsi"/>
+              </w:rPr>
+              <w:t>:</w:t>
+            </w:r>
+          </w:p>
+        </w:tc>
+        <w:tc>
+          <w:tcPr>
+            <w:tcW w:w="6165" w:type="dxa"/>
+          </w:tcPr>
+          <w:p>
+            <w:pPr>
+              <w:spacing w:after="120"/>
+              <w:rPr>
+                <w:rFonts w:cstheme="minorHAnsi"/>
+                <w:lang w:val="id-ID"/>
+              </w:rPr>
+            </w:pPr>
+            <w:proofErr w:type="spellStart"/>
+            <w:r>
+              <w:rPr>
+                <w:rFonts w:cstheme="minorHAnsi"/>
+              </w:rPr>
+              <w:t>Dilakukan</w:t>
+            </w:r>
+            <w:proofErr w:type="spellEnd"/>
+            <w:r>
+              <w:rPr>
+                <w:rFonts w:cstheme="minorHAnsi"/>
+              </w:rPr>
+              <w:t xml:space="preserve"> </w:t>
+            </w:r>
+            <w:proofErr w:type="spellStart"/>
+            <w:r>
+              <w:rPr>
+                <w:rFonts w:cstheme="minorHAnsi"/>
+              </w:rPr>
+              <w:t>secar</w:t>
+            </w:r>
+            <w:r>
+              <w:rPr>
+                <w:rFonts w:cstheme="minorHAnsi"/>
+              </w:rPr>
+              <w:t>a</w:t>
+            </w:r>
+            <w:proofErr w:type="spellEnd"/>
+            <w:r>
+              <w:rPr>
+                <w:rFonts w:cstheme="minorHAnsi"/>
+              </w:rPr>
+              <w:t xml:space="preserve"> online </w:t>
+            </w:r>
+            <w:proofErr w:type="spellStart"/>
+            <w:r>
+              <w:rPr>
+                <w:rFonts w:cstheme="minorHAnsi"/>
+              </w:rPr>
+              <w:t>menggunakan</w:t>
+            </w:r>
+            <w:proofErr w:type="spellEnd"/>
+            <w:r>
+              <w:rPr>
+                <w:rFonts w:cstheme="minorHAnsi"/>
+              </w:rPr>
+              <w:t xml:space="preserve"> google docs </w:t>
+            </w:r>
+            <w:r>
+              <w:rPr>
+                <w:rFonts w:cstheme="minorHAnsi"/>
+                <w:lang w:val="id-ID"/>
+              </w:rPr>
+              <w:t>dan whatsapp</w:t>
+            </w:r>
+          </w:p>
+        </w:tc>
+      </w:tr>
+      <w:tr>
+        <w:tc>
+          <w:tcPr>
+            <w:tcW w:w="1998" w:type="dxa"/>
+          </w:tcPr>
+          <w:p>
+            <w:pPr>
+              <w:spacing w:after="120"/>
+              <w:rPr>
+                <w:rFonts w:cstheme="minorHAnsi"/>
+              </w:rPr>
+            </w:pPr>
+            <w:proofErr w:type="spellStart"/>
+            <w:r>
+              <w:rPr>
+                <w:rFonts w:cstheme="minorHAnsi"/>
+              </w:rPr>
+              <w:t>Pelaksana</w:t>
+            </w:r>
+            <w:proofErr w:type="spellEnd"/>
+          </w:p>
+        </w:tc>
+        <w:tc>
+          <w:tcPr>
+            <w:tcW w:w="360" w:type="dxa"/>
+          </w:tcPr>
+          <w:p>
+            <w:pPr>
+              <w:spacing w:after="120"/>
+              <w:rPr>
+                <w:rFonts w:cstheme="minorHAnsi"/>
+              </w:rPr>
+            </w:pPr>
+            <w:r>
+              <w:rPr>
+                <w:rFonts w:cstheme="minorHAnsi"/>
+              </w:rPr>
+              <w:t>:</w:t>
+            </w:r>
+          </w:p>
+        </w:tc>
+        <w:tc>
+          <w:tcPr>
+            <w:tcW w:w="6165" w:type="dxa"/>
+          </w:tcPr>
+          <w:p>
+            <w:pPr>
+              <w:spacing w:after="120"/>
+              <w:rPr>
+                <w:rFonts w:cstheme="minorHAnsi"/>
+              </w:rPr>
+            </w:pPr>
+            <w:r>
+              <w:rPr>
+                <w:rFonts w:cstheme="minorHAnsi"/>
+              </w:rPr>
+              <w:t>Web Developer (</w:t>
+            </w:r>
+            <w:proofErr w:type="spellStart"/>
+            <w:r>
+              <w:rPr>
+                <w:rFonts w:cstheme="minorHAnsi"/>
+                <w:iCs/>
+              </w:rPr>
+              <w:t>Wasilatul</w:t>
+            </w:r>
+            <w:proofErr w:type="spellEnd"/>
+            <w:r>
+              <w:rPr>
+                <w:rFonts w:cstheme="minorHAnsi"/>
+                <w:iCs/>
+              </w:rPr>
+              <w:t xml:space="preserve"> </w:t>
+            </w:r>
+            <w:proofErr w:type="spellStart"/>
+            <w:r>
+              <w:rPr>
+                <w:rFonts w:cstheme="minorHAnsi"/>
+                <w:iCs/>
+              </w:rPr>
+              <w:t>Dewi</w:t>
+            </w:r>
+            <w:proofErr w:type="spellEnd"/>
+            <w:r>
+              <w:rPr>
+                <w:rFonts w:cstheme="minorHAnsi"/>
+                <w:iCs/>
+              </w:rPr>
+              <w:t xml:space="preserve"> </w:t>
+            </w:r>
+            <w:proofErr w:type="spellStart"/>
+            <w:r>
+              <w:rPr>
+                <w:rFonts w:cstheme="minorHAnsi"/>
+                <w:iCs/>
+              </w:rPr>
+              <w:t>Ningrum</w:t>
+            </w:r>
+            <w:proofErr w:type="spellEnd"/>
+            <w:r>
+              <w:rPr>
+                <w:rFonts w:cstheme="minorHAnsi"/>
+                <w:iCs/>
+              </w:rPr>
+              <w:t xml:space="preserve">, Putri Endah </w:t>
+            </w:r>
+            <w:proofErr w:type="spellStart"/>
+            <w:r>
+              <w:rPr>
+                <w:rFonts w:cstheme="minorHAnsi"/>
+                <w:iCs/>
+              </w:rPr>
+              <w:t>Puspitasari</w:t>
+            </w:r>
+            <w:proofErr w:type="spellEnd"/>
+            <w:r>
+              <w:rPr>
+                <w:rFonts w:cstheme="minorHAnsi"/>
+                <w:iCs/>
+              </w:rPr>
+              <w:t xml:space="preserve">, </w:t>
+            </w:r>
+            <w:proofErr w:type="spellStart"/>
+            <w:r>
+              <w:rPr>
+                <w:rFonts w:cstheme="minorHAnsi"/>
+                <w:iCs/>
+              </w:rPr>
+              <w:t>Yasinta</w:t>
+            </w:r>
+            <w:proofErr w:type="spellEnd"/>
+            <w:r>
+              <w:rPr>
+                <w:rFonts w:cstheme="minorHAnsi"/>
+                <w:iCs/>
+              </w:rPr>
+              <w:t xml:space="preserve"> </w:t>
+            </w:r>
+            <w:proofErr w:type="spellStart"/>
+            <w:r>
+              <w:rPr>
+                <w:rFonts w:cstheme="minorHAnsi"/>
+                <w:iCs/>
+              </w:rPr>
+              <w:t>Yusniawati</w:t>
+            </w:r>
+            <w:proofErr w:type="spellEnd"/>
+            <w:r>
+              <w:rPr>
+                <w:rFonts w:cstheme="minorHAnsi"/>
+              </w:rPr>
+              <w:t>)</w:t>
+            </w:r>
+          </w:p>
+        </w:tc>
+      </w:tr>
+      <w:tr>
+        <w:tc>
+          <w:tcPr>
+            <w:tcW w:w="1998" w:type="dxa"/>
+          </w:tcPr>
+          <w:p>
+            <w:pPr>
+              <w:spacing w:after="120"/>
+              <w:rPr>
+                <w:rFonts w:cstheme="minorHAnsi"/>
+              </w:rPr>
+            </w:pPr>
+            <w:proofErr w:type="spellStart"/>
+            <w:r>
+              <w:rPr>
+                <w:rFonts w:cstheme="minorHAnsi"/>
+              </w:rPr>
+              <w:t>Kegiatan</w:t>
+            </w:r>
+            <w:proofErr w:type="spellEnd"/>
+          </w:p>
+        </w:tc>
+        <w:tc>
+          <w:tcPr>
+            <w:tcW w:w="360" w:type="dxa"/>
+          </w:tcPr>
+          <w:p>
+            <w:pPr>
+              <w:spacing w:after="120"/>
+              <w:rPr>
+                <w:rFonts w:cstheme="minorHAnsi"/>
+              </w:rPr>
+            </w:pPr>
+            <w:r>
+              <w:rPr>
+                <w:rFonts w:cstheme="minorHAnsi"/>
+              </w:rPr>
+              <w:t>:</w:t>
+            </w:r>
+          </w:p>
+        </w:tc>
+        <w:tc>
+          <w:tcPr>
+            <w:tcW w:w="6165" w:type="dxa"/>
+          </w:tcPr>
+          <w:p>
+            <w:pPr>
+              <w:spacing w:after="120"/>
+              <w:rPr>
+                <w:rFonts w:cstheme="minorHAnsi"/>
+                <w:lang w:val="id-ID"/>
+              </w:rPr>
+            </w:pPr>
+            <w:r>
+              <w:rPr>
+                <w:rFonts w:cstheme="minorHAnsi"/>
+              </w:rPr>
+              <w:t>M</w:t>
+            </w:r>
+            <w:r>
+              <w:rPr>
+                <w:rFonts w:cstheme="minorHAnsi"/>
+                <w:lang w:val="id-ID"/>
+              </w:rPr>
+              <w:t>elakukan pembahasan hasil elisitasi yang telah dilakukan</w:t>
+            </w:r>
+            <w:r>
+              <w:rPr>
+                <w:rFonts w:cstheme="minorHAnsi"/>
+                <w:lang w:val="id-ID"/>
+              </w:rPr>
+              <w:t xml:space="preserve"> beberapa hari yang lalu melalui teknik wawancara dan kuisioner </w:t>
+            </w:r>
+            <w:r>
+              <w:rPr>
+                <w:rFonts w:cstheme="minorHAnsi"/>
+                <w:lang w:val="id-ID"/>
+              </w:rPr>
+              <w:t xml:space="preserve"> </w:t>
+            </w:r>
+          </w:p>
+        </w:tc>
+      </w:tr>
+      <w:tr>
+        <w:tc>
+          <w:tcPr>
+            <w:tcW w:w="1998" w:type="dxa"/>
+          </w:tcPr>
+          <w:p>
+            <w:pPr>
+              <w:spacing w:after="120"/>
+              <w:rPr>
+                <w:rFonts w:cstheme="minorHAnsi"/>
+              </w:rPr>
+            </w:pPr>
+            <w:r>
+              <w:rPr>
+                <w:rFonts w:cstheme="minorHAnsi"/>
+              </w:rPr>
+              <w:t xml:space="preserve">File </w:t>
+            </w:r>
+            <w:proofErr w:type="spellStart"/>
+            <w:r>
+              <w:rPr>
+                <w:rFonts w:cstheme="minorHAnsi"/>
+              </w:rPr>
+              <w:t>Pendukung</w:t>
+            </w:r>
+            <w:proofErr w:type="spellEnd"/>
+          </w:p>
+        </w:tc>
+        <w:tc>
+          <w:tcPr>
+            <w:tcW w:w="360" w:type="dxa"/>
+          </w:tcPr>
+          <w:p>
+            <w:pPr>
+              <w:spacing w:after="120"/>
+              <w:rPr>
+                <w:rFonts w:cstheme="minorHAnsi"/>
+              </w:rPr>
+            </w:pPr>
+            <w:r>
+              <w:rPr>
+                <w:rFonts w:cstheme="minorHAnsi"/>
+              </w:rPr>
+              <w:t>:</w:t>
+            </w:r>
+          </w:p>
+        </w:tc>
+        <w:tc>
+          <w:tcPr>
+            <w:tcW w:w="6165" w:type="dxa"/>
+          </w:tcPr>
+          <w:p>
+            <w:pPr>
+              <w:spacing w:after="120"/>
+              <w:rPr>
+                <w:rFonts w:cstheme="minorHAnsi"/>
+              </w:rPr>
+            </w:pPr>
+            <w:proofErr w:type="spellStart"/>
+            <w:r>
+              <w:rPr>
+                <w:rFonts w:cstheme="minorHAnsi"/>
+              </w:rPr>
+              <w:t>n</w:t>
+            </w:r>
+            <w:r>
+              <w:rPr>
+                <w:rFonts w:cstheme="minorHAnsi"/>
+              </w:rPr>
+              <w:t>otulensi</w:t>
+            </w:r>
+            <w:proofErr w:type="spellEnd"/>
+            <w:r>
+              <w:rPr>
+                <w:rFonts w:cstheme="minorHAnsi"/>
+                <w:lang w:val="id-ID"/>
+              </w:rPr>
+              <w:t>-hasil-elisitasi-</w:t>
+            </w:r>
+            <w:r>
+              <w:rPr>
+                <w:rFonts w:cstheme="minorHAnsi"/>
+              </w:rPr>
+              <w:t>07</w:t>
+            </w:r>
+            <w:r>
+              <w:rPr>
+                <w:rFonts w:cstheme="minorHAnsi"/>
+              </w:rPr>
+              <w:t>0420.docx</w:t>
+            </w:r>
+          </w:p>
+        </w:tc>
+      </w:tr>
+    </w:tbl>
+    <w:p>
+      <w:pPr>
+        <w:spacing w:after="0" w:line="240" w:lineRule="auto"/>
+        <w:rPr>
+          <w:rFonts w:ascii="Times New Roman" w:hAnsi="Times New Roman" w:cs="Times New Roman"/>
+          <w:sz w:val="24"/>
+          <w:szCs w:val="24"/>
+        </w:rPr>
+      </w:pPr>
+    </w:p>
+    <w:p>
+      <w:pPr>
+        <w:spacing w:after="0" w:line="240" w:lineRule="auto"/>
+        <w:rPr>
+          <w:rFonts w:cstheme="minorHAnsi"/>
+          <w:b/>
+          <w:u w:val="single"/>
+        </w:rPr>
+      </w:pPr>
+      <w:proofErr w:type="spellStart"/>
+      <w:r>
+        <w:rPr>
+          <w:rFonts w:cstheme="minorHAnsi"/>
+          <w:b/>
+          <w:u w:val="single"/>
+        </w:rPr>
+        <w:t>Catatan</w:t>
+      </w:r>
+      <w:proofErr w:type="spellEnd"/>
+      <w:r>
+        <w:rPr>
+          <w:rFonts w:cstheme="minorHAnsi"/>
+          <w:b/>
+          <w:u w:val="single"/>
+        </w:rPr>
+        <w:t xml:space="preserve"> </w:t>
+      </w:r>
+      <w:proofErr w:type="spellStart"/>
+      <w:r>
+        <w:rPr>
+          <w:rFonts w:cstheme="minorHAnsi"/>
+          <w:b/>
+          <w:u w:val="single"/>
+        </w:rPr>
+        <w:t>Kemajuan</w:t>
+      </w:r>
+      <w:proofErr w:type="spellEnd"/>
+      <w:r>
+        <w:rPr>
+          <w:rFonts w:cstheme="minorHAnsi"/>
+          <w:b/>
+          <w:u w:val="single"/>
+        </w:rPr>
+        <w:t>:</w:t>
+      </w:r>
+    </w:p>
+    <w:p>
+      <w:pPr>
+        <w:spacing w:after="0" w:line="240" w:lineRule="auto"/>
+        <w:rPr>
+          <w:rFonts w:cstheme="minorHAnsi"/>
+        </w:rPr>
+      </w:pPr>
+    </w:p>
+    <w:p>
+      <w:pPr>
+        <w:pStyle w:val="ListParagraph"/>
+        <w:numPr>
+          <w:ilvl w:val="0"/>
+          <w:numId w:val="20"/>
+        </w:numPr>
+        <w:spacing w:after="0" w:line="360" w:lineRule="auto"/>
+        <w:jc w:val="both"/>
+        <w:rPr>
+          <w:rFonts w:cstheme="minorHAnsi"/>
+          <w:lang w:val="id-ID"/>
+        </w:rPr>
+      </w:pPr>
+      <w:r>
+        <w:rPr>
+          <w:rFonts w:cstheme="minorHAnsi"/>
+          <w:lang w:val="id-ID"/>
+        </w:rPr>
+        <w:t>P</w:t>
+      </w:r>
+      <w:proofErr w:type="spellStart"/>
+      <w:r>
+        <w:rPr>
+          <w:rFonts w:cstheme="minorHAnsi"/>
+        </w:rPr>
+        <w:t>embahasan</w:t>
+      </w:r>
+      <w:proofErr w:type="spellEnd"/>
+      <w:r>
+        <w:rPr>
+          <w:rFonts w:cstheme="minorHAnsi"/>
+        </w:rPr>
+        <w:t xml:space="preserve"> </w:t>
+      </w:r>
+      <w:proofErr w:type="spellStart"/>
+      <w:r>
+        <w:rPr>
+          <w:rFonts w:cstheme="minorHAnsi"/>
+        </w:rPr>
+        <w:t>ini</w:t>
+      </w:r>
+      <w:proofErr w:type="spellEnd"/>
+      <w:r>
+        <w:rPr>
+          <w:rFonts w:cstheme="minorHAnsi"/>
+          <w:lang w:val="id-ID"/>
+        </w:rPr>
+        <w:t xml:space="preserve"> bertujuan untuk menentukan list kebutuhan pengguna berdasarkan dengan teknik elisitasi yang telak kami lakukan.</w:t>
+      </w:r>
+      <w:r>
+        <w:rPr>
+          <w:rFonts w:cstheme="minorHAnsi"/>
+        </w:rPr>
+        <w:t xml:space="preserve"> </w:t>
+      </w:r>
+    </w:p>
+    <w:p>
+      <w:pPr>
+        <w:pStyle w:val="ListParagraph"/>
+        <w:numPr>
+          <w:ilvl w:val="0"/>
+          <w:numId w:val="20"/>
+        </w:numPr>
+        <w:spacing w:after="0" w:line="360" w:lineRule="auto"/>
+        <w:jc w:val="both"/>
+        <w:rPr>
+          <w:rFonts w:cstheme="minorHAnsi"/>
+        </w:rPr>
+      </w:pPr>
+      <w:proofErr w:type="spellStart"/>
+      <w:r>
+        <w:rPr>
+          <w:rFonts w:cstheme="minorHAnsi"/>
+        </w:rPr>
+        <w:t>Teknik</w:t>
+      </w:r>
+      <w:proofErr w:type="spellEnd"/>
+      <w:r>
+        <w:rPr>
+          <w:rFonts w:cstheme="minorHAnsi"/>
+        </w:rPr>
+        <w:t xml:space="preserve"> </w:t>
+      </w:r>
+      <w:r>
+        <w:rPr>
+          <w:rFonts w:cstheme="minorHAnsi"/>
+          <w:lang w:val="id-ID"/>
+        </w:rPr>
+        <w:t>esilitasi yang kami gunakan yaitu teknik wawancara dan kuisioner. Tentunya dengan beberapa pertanyaan yang telah kami susun sebelumnya.</w:t>
+      </w:r>
+    </w:p>
+    <w:p>
+      <w:pPr>
+        <w:pStyle w:val="ListParagraph"/>
+        <w:numPr>
+          <w:ilvl w:val="0"/>
+          <w:numId w:val="20"/>
+        </w:numPr>
+        <w:spacing w:after="0" w:line="360" w:lineRule="auto"/>
+        <w:jc w:val="both"/>
+        <w:rPr>
+          <w:rFonts w:cstheme="minorHAnsi"/>
+        </w:rPr>
+      </w:pPr>
+      <w:r>
+        <w:rPr>
+          <w:rFonts w:cstheme="minorHAnsi"/>
+          <w:lang w:val="id-ID"/>
+        </w:rPr>
+        <w:t>Dari hasil pembahasan kami mendapatkan kebutuhan bisnis kami yaitu :</w:t>
+      </w:r>
+    </w:p>
+    <w:p>
+      <w:pPr>
+        <w:pStyle w:val="ListParagraph"/>
+        <w:spacing w:after="0" w:line="360" w:lineRule="auto"/>
+        <w:jc w:val="both"/>
+        <w:rPr>
+          <w:rFonts w:cstheme="minorHAnsi"/>
+          <w:b/>
+        </w:rPr>
+      </w:pPr>
+      <w:r>
+        <w:rPr>
+          <w:rFonts w:cstheme="minorHAnsi"/>
+          <w:b/>
+          <w:lang w:val="id-ID"/>
+        </w:rPr>
+        <w:t>Memudahkan pengelolaan tiket kereta.</w:t>
+      </w:r>
+    </w:p>
+    <w:p>
+      <w:pPr>
+        <w:pStyle w:val="ListParagraph"/>
+        <w:numPr>
+          <w:ilvl w:val="0"/>
+          <w:numId w:val="20"/>
+        </w:numPr>
+        <w:spacing w:after="0" w:line="360" w:lineRule="auto"/>
+        <w:jc w:val="both"/>
+        <w:rPr>
+          <w:rFonts w:cstheme="minorHAnsi"/>
+        </w:rPr>
+      </w:pPr>
+      <w:r>
+        <w:rPr>
+          <w:rFonts w:cstheme="minorHAnsi"/>
+        </w:rPr>
+        <w:t xml:space="preserve">Dari </w:t>
+      </w:r>
+      <w:r>
+        <w:rPr>
+          <w:rFonts w:cstheme="minorHAnsi"/>
+          <w:lang w:val="id-ID"/>
+        </w:rPr>
+        <w:t xml:space="preserve">kebutuhan bisnis tersebut kami mendapatkan kebutuhan pengguna sesuai dengan masing-masing kebutuhan pekerjaannya </w:t>
+      </w:r>
+      <w:proofErr w:type="gramStart"/>
+      <w:r>
+        <w:rPr>
+          <w:rFonts w:cstheme="minorHAnsi"/>
+          <w:lang w:val="id-ID"/>
+        </w:rPr>
+        <w:t>yaitu :</w:t>
+      </w:r>
+      <w:proofErr w:type="gramEnd"/>
+    </w:p>
+    <w:p>
+      <w:pPr>
+        <w:pStyle w:val="ListParagraph"/>
+        <w:numPr>
+          <w:ilvl w:val="0"/>
+          <w:numId w:val="21"/>
+        </w:numPr>
+        <w:spacing w:after="0" w:line="360" w:lineRule="auto"/>
+        <w:jc w:val="both"/>
+        <w:rPr>
+          <w:rFonts w:cstheme="minorHAnsi"/>
+        </w:rPr>
+      </w:pPr>
+      <w:r>
+        <w:rPr>
+          <w:rFonts w:cstheme="minorHAnsi"/>
+          <w:lang w:val="id-ID"/>
+        </w:rPr>
+        <w:t>End User</w:t>
+      </w:r>
+      <w:r>
+        <w:rPr>
+          <w:rFonts w:cstheme="minorHAnsi"/>
+          <w:lang w:val="id-ID"/>
+        </w:rPr>
+        <w:tab/>
+        <w:t>: orang yang menggunakan aplikasi pemesanan tiket kereta api secara online.</w:t>
+      </w:r>
+    </w:p>
+    <w:p>
+      <w:pPr>
+        <w:pStyle w:val="ListParagraph"/>
+        <w:numPr>
+          <w:ilvl w:val="0"/>
+          <w:numId w:val="21"/>
+        </w:numPr>
+        <w:spacing w:after="0" w:line="360" w:lineRule="auto"/>
+        <w:jc w:val="both"/>
+        <w:rPr>
+          <w:rFonts w:cstheme="minorHAnsi"/>
+        </w:rPr>
+      </w:pPr>
+      <w:r>
+        <w:rPr>
+          <w:rFonts w:cstheme="minorHAnsi"/>
+          <w:lang w:val="id-ID"/>
+        </w:rPr>
+        <w:t>Petugas loket</w:t>
+      </w:r>
+      <w:r>
+        <w:rPr>
+          <w:rFonts w:cstheme="minorHAnsi"/>
+          <w:lang w:val="id-ID"/>
+        </w:rPr>
+        <w:tab/>
+        <w:t>: orang yang melayani pemesanan, pembatalan, ganti jadwal.</w:t>
+      </w:r>
+    </w:p>
+    <w:p>
+      <w:pPr>
+        <w:pStyle w:val="ListParagraph"/>
+        <w:numPr>
+          <w:ilvl w:val="0"/>
+          <w:numId w:val="21"/>
+        </w:numPr>
+        <w:spacing w:after="0" w:line="360" w:lineRule="auto"/>
+        <w:jc w:val="both"/>
+        <w:rPr>
+          <w:rFonts w:cstheme="minorHAnsi"/>
+        </w:rPr>
+      </w:pPr>
+      <w:r>
+        <w:rPr>
+          <w:rFonts w:cstheme="minorHAnsi"/>
+          <w:lang w:val="id-ID"/>
+        </w:rPr>
+        <w:t>Petugas check in : orang yang melakukan pengecekan tiket di boarding gate.</w:t>
+      </w:r>
+    </w:p>
+    <w:p>
+      <w:pPr>
+        <w:pStyle w:val="ListParagraph"/>
+        <w:numPr>
+          <w:ilvl w:val="0"/>
+          <w:numId w:val="21"/>
+        </w:numPr>
+        <w:spacing w:after="0" w:line="360" w:lineRule="auto"/>
+        <w:jc w:val="both"/>
+        <w:rPr>
+          <w:rFonts w:cstheme="minorHAnsi"/>
+        </w:rPr>
+      </w:pPr>
+      <w:r>
+        <w:rPr>
+          <w:rFonts w:cstheme="minorHAnsi"/>
+          <w:lang w:val="id-ID"/>
+        </w:rPr>
+        <w:t>Kondektur</w:t>
+      </w:r>
+      <w:r>
+        <w:rPr>
+          <w:rFonts w:cstheme="minorHAnsi"/>
+          <w:lang w:val="id-ID"/>
+        </w:rPr>
+        <w:tab/>
+        <w:t>: orang yang melakukan pengecekan penumpang dan tiket diatas kereta api.</w:t>
+      </w:r>
+    </w:p>
+    <w:p>
+      <w:pPr>
+        <w:pStyle w:val="ListParagraph"/>
+        <w:numPr>
+          <w:ilvl w:val="0"/>
+          <w:numId w:val="20"/>
+        </w:numPr>
+        <w:spacing w:after="0" w:line="360" w:lineRule="auto"/>
+        <w:jc w:val="both"/>
+        <w:rPr>
+          <w:rFonts w:cstheme="minorHAnsi"/>
+        </w:rPr>
+      </w:pPr>
+      <w:r>
+        <w:rPr>
+          <w:rFonts w:cstheme="minorHAnsi"/>
+          <w:lang w:val="id-ID"/>
+        </w:rPr>
+        <w:t>Dari situ kami dapatkan kebutuhan fungsional dan non fungsional dari masing-masing kebutuhan pengguna.</w:t>
+      </w:r>
+    </w:p>
+    <w:p>
+      <w:pPr>
+        <w:spacing w:after="0" w:line="360" w:lineRule="auto"/>
+        <w:jc w:val="both"/>
+        <w:rPr>
+          <w:rFonts w:cstheme="minorHAnsi"/>
+        </w:rPr>
+      </w:pPr>
+    </w:p>
+    <w:p>
+      <w:pPr>
+        <w:spacing w:after="0" w:line="360" w:lineRule="auto"/>
+        <w:jc w:val="both"/>
+        <w:rPr>
+          <w:rFonts w:cstheme="minorHAnsi"/>
+        </w:rPr>
+      </w:pPr>
+    </w:p>
+    <w:p>
+      <w:pPr>
+        <w:spacing w:after="0" w:line="360" w:lineRule="auto"/>
+        <w:jc w:val="both"/>
+        <w:rPr>
+          <w:rFonts w:cstheme="minorHAnsi"/>
+        </w:rPr>
+      </w:pPr>
+    </w:p>
+    <w:p>
+      <w:pPr>
+        <w:spacing w:after="0" w:line="360" w:lineRule="auto"/>
+        <w:jc w:val="both"/>
+        <w:rPr>
+          <w:rFonts w:cstheme="minorHAnsi"/>
+        </w:rPr>
+      </w:pPr>
+    </w:p>
+    <w:p>
+      <w:pPr>
+        <w:spacing w:after="0" w:line="360" w:lineRule="auto"/>
+        <w:jc w:val="both"/>
+        <w:rPr>
+          <w:rFonts w:cstheme="minorHAnsi"/>
+        </w:rPr>
+      </w:pPr>
+    </w:p>
+    <w:p>
+      <w:pPr>
+        <w:spacing w:after="0" w:line="360" w:lineRule="auto"/>
+        <w:jc w:val="both"/>
+        <w:rPr>
+          <w:rFonts w:cstheme="minorHAnsi"/>
+        </w:rPr>
+      </w:pPr>
+    </w:p>
+    <w:p>
+      <w:pPr>
+        <w:pStyle w:val="ListParagraph"/>
+        <w:numPr>
+          <w:ilvl w:val="0"/>
+          <w:numId w:val="20"/>
+        </w:numPr>
+        <w:spacing w:after="0" w:line="360" w:lineRule="auto"/>
+        <w:rPr>
+          <w:rFonts w:cstheme="minorHAnsi"/>
+        </w:rPr>
+      </w:pPr>
+      <w:r>
+        <w:rPr>
+          <w:rFonts w:cstheme="minorHAnsi"/>
+        </w:rPr>
+        <w:lastRenderedPageBreak/>
+        <w:t xml:space="preserve">Detail file </w:t>
+      </w:r>
+      <w:proofErr w:type="spellStart"/>
+      <w:r>
+        <w:rPr>
+          <w:rFonts w:cstheme="minorHAnsi"/>
+        </w:rPr>
+        <w:t>pendukung</w:t>
+      </w:r>
+      <w:proofErr w:type="spellEnd"/>
+      <w:r>
+        <w:rPr>
+          <w:rFonts w:cstheme="minorHAnsi"/>
+        </w:rPr>
+        <w:t xml:space="preserve"> </w:t>
+      </w:r>
+      <w:proofErr w:type="spellStart"/>
+      <w:r>
+        <w:rPr>
+          <w:rFonts w:cstheme="minorHAnsi"/>
+        </w:rPr>
+        <w:t>wawancara</w:t>
+      </w:r>
+      <w:proofErr w:type="spellEnd"/>
+      <w:r>
+        <w:rPr>
+          <w:rFonts w:cstheme="minorHAnsi"/>
+        </w:rPr>
+        <w:t xml:space="preserve"> </w:t>
+      </w:r>
+      <w:proofErr w:type="spellStart"/>
+      <w:r>
+        <w:rPr>
+          <w:rFonts w:cstheme="minorHAnsi"/>
+        </w:rPr>
+        <w:t>dapat</w:t>
+      </w:r>
+      <w:proofErr w:type="spellEnd"/>
+      <w:r>
+        <w:rPr>
+          <w:rFonts w:cstheme="minorHAnsi"/>
+        </w:rPr>
+        <w:t xml:space="preserve"> </w:t>
+      </w:r>
+      <w:proofErr w:type="spellStart"/>
+      <w:r>
+        <w:rPr>
+          <w:rFonts w:cstheme="minorHAnsi"/>
+        </w:rPr>
+        <w:t>dilihat</w:t>
+      </w:r>
+      <w:proofErr w:type="spellEnd"/>
+      <w:r>
+        <w:rPr>
+          <w:rFonts w:cstheme="minorHAnsi"/>
+        </w:rPr>
+        <w:t xml:space="preserve"> </w:t>
+      </w:r>
+      <w:proofErr w:type="gramStart"/>
+      <w:r>
+        <w:rPr>
+          <w:rFonts w:cstheme="minorHAnsi"/>
+        </w:rPr>
+        <w:t>file :</w:t>
+      </w:r>
+      <w:proofErr w:type="gramEnd"/>
+    </w:p>
+    <w:p>
+      <w:pPr>
+        <w:pStyle w:val="ListParagraph"/>
+        <w:numPr>
+          <w:ilvl w:val="0"/>
+          <w:numId w:val="8"/>
+        </w:numPr>
+        <w:spacing w:after="0" w:line="360" w:lineRule="auto"/>
+        <w:rPr>
+          <w:rFonts w:cstheme="minorHAnsi"/>
+        </w:rPr>
+      </w:pPr>
+      <w:r>
+        <w:rPr>
+          <w:rFonts w:cstheme="minorHAnsi"/>
+          <w:lang w:val="id-ID"/>
+        </w:rPr>
+        <w:t>notulensi-hasil-elisistasi-070420</w:t>
+      </w:r>
+      <w:r>
+        <w:rPr>
+          <w:rFonts w:cstheme="minorHAnsi"/>
+        </w:rPr>
+        <w:t>.</w:t>
+      </w:r>
+      <w:proofErr w:type="spellStart"/>
+      <w:r>
+        <w:rPr>
+          <w:rFonts w:cstheme="minorHAnsi"/>
+        </w:rPr>
+        <w:t>docx</w:t>
+      </w:r>
+      <w:proofErr w:type="spellEnd"/>
+    </w:p>
+    <w:p>
+      <w:pPr>
+        <w:pStyle w:val="ListParagraph"/>
+        <w:numPr>
+          <w:ilvl w:val="0"/>
+          <w:numId w:val="8"/>
+        </w:numPr>
+        <w:spacing w:after="0" w:line="360" w:lineRule="auto"/>
+        <w:rPr>
+          <w:rFonts w:cstheme="minorHAnsi"/>
+        </w:rPr>
+      </w:pPr>
+      <w:r>
+        <w:rPr>
+          <w:rFonts w:cstheme="minorHAnsi"/>
+          <w:lang w:val="id-ID"/>
+        </w:rPr>
+        <w:t>List kebutuhan KAI Access</w:t>
+      </w:r>
+      <w:r>
+        <w:rPr>
+          <w:rFonts w:cstheme="minorHAnsi"/>
+        </w:rPr>
+        <w:t>.</w:t>
+      </w:r>
+      <w:proofErr w:type="spellStart"/>
+      <w:r>
+        <w:rPr>
+          <w:rFonts w:cstheme="minorHAnsi"/>
+        </w:rPr>
+        <w:t>xlsx</w:t>
+      </w:r>
+      <w:proofErr w:type="spellEnd"/>
+    </w:p>
+    <w:p>
+      <w:pPr>
+        <w:pStyle w:val="ListParagraph"/>
+        <w:spacing w:after="0" w:line="360" w:lineRule="auto"/>
+        <w:ind w:left="1080"/>
+        <w:rPr>
+          <w:rFonts w:cstheme="minorHAnsi"/>
+        </w:rPr>
+      </w:pPr>
+    </w:p>
+    <w:p>
+      <w:pPr>
+        <w:spacing w:after="0" w:line="360" w:lineRule="auto"/>
+        <w:rPr>
+          <w:rFonts w:cstheme="minorHAnsi"/>
+        </w:rPr>
+      </w:pPr>
+    </w:p>
+    <w:tbl>
+      <w:tblPr>
+        <w:tblStyle w:val="TableGrid"/>
+        <w:tblW w:w="0" w:type="auto"/>
+        <w:tblInd w:w="720" w:type="dxa"/>
+        <w:tblBorders>
+          <w:top w:val="none" w:sz="0" w:space="0" w:color="auto"/>
+          <w:left w:val="none" w:sz="0" w:space="0" w:color="auto"/>
+          <w:bottom w:val="none" w:sz="0" w:space="0" w:color="auto"/>
+          <w:right w:val="none" w:sz="0" w:space="0" w:color="auto"/>
+          <w:insideH w:val="none" w:sz="0" w:space="0" w:color="auto"/>
+          <w:insideV w:val="none" w:sz="0" w:space="0" w:color="auto"/>
+        </w:tblBorders>
+        <w:tblLook w:val="04A0" w:firstRow="1" w:lastRow="0" w:firstColumn="1" w:lastColumn="0" w:noHBand="0" w:noVBand="1"/>
+      </w:tblPr>
+      <w:tblGrid>
+        <w:gridCol w:w="3681"/>
+        <w:gridCol w:w="3906"/>
+      </w:tblGrid>
+      <w:tr>
+        <w:trPr>
+          <w:trHeight w:val="2142"/>
+        </w:trPr>
+        <w:tc>
+          <w:tcPr>
+            <w:tcW w:w="4261" w:type="dxa"/>
+          </w:tcPr>
+          <w:p>
+            <w:pPr>
+              <w:pStyle w:val="ListParagraph"/>
+              <w:spacing w:line="360" w:lineRule="auto"/>
+              <w:ind w:left="0"/>
+              <w:contextualSpacing w:val="0"/>
+              <w:rPr>
+                <w:rFonts w:cstheme="minorHAnsi"/>
+              </w:rPr>
+            </w:pPr>
+          </w:p>
+        </w:tc>
+        <w:tc>
+          <w:tcPr>
+            <w:tcW w:w="4262" w:type="dxa"/>
+          </w:tcPr>
+          <w:p>
+            <w:pPr>
+              <w:pStyle w:val="ListParagraph"/>
+              <w:ind w:left="0"/>
+              <w:contextualSpacing w:val="0"/>
+              <w:rPr>
+                <w:rFonts w:cstheme="minorHAnsi"/>
+              </w:rPr>
+            </w:pPr>
+            <w:r>
+              <w:rPr>
+                <w:rFonts w:cstheme="minorHAnsi"/>
+                <w:lang w:val="id-ID"/>
+              </w:rPr>
+              <w:t>Pembuat Notulen</w:t>
+            </w:r>
+            <w:r>
+              <w:rPr>
+                <w:rFonts w:cstheme="minorHAnsi"/>
+              </w:rPr>
+              <w:t xml:space="preserve">, </w:t>
+            </w:r>
+          </w:p>
+          <w:p>
+            <w:pPr>
+              <w:pStyle w:val="ListParagraph"/>
+              <w:ind w:left="0"/>
+              <w:contextualSpacing w:val="0"/>
+              <w:rPr>
+                <w:rFonts w:cstheme="minorHAnsi"/>
+                <w:u w:val="single"/>
+                <w:lang w:val="id-ID"/>
+              </w:rPr>
+            </w:pPr>
+            <w:r>
+              <w:rPr>
+                <w:rFonts w:cstheme="minorHAnsi"/>
+                <w:lang w:val="id-ID"/>
+              </w:rPr>
+              <w:t>Putri Endah Puspitasari</w:t>
+            </w:r>
+          </w:p>
+          <w:p>
+            <w:pPr>
+              <w:pStyle w:val="ListParagraph"/>
+              <w:ind w:left="0"/>
+              <w:contextualSpacing w:val="0"/>
+              <w:rPr>
+                <w:rFonts w:cstheme="minorHAnsi"/>
+                <w:lang w:val="id-ID"/>
+              </w:rPr>
+            </w:pPr>
+            <w:r>
+              <w:rPr>
+                <w:rFonts w:cstheme="minorHAnsi"/>
+              </w:rPr>
+              <w:t>05111740000039</w:t>
+            </w:r>
+          </w:p>
+          <w:p>
+            <w:pPr>
+              <w:pStyle w:val="ListParagraph"/>
+              <w:ind w:left="0"/>
+              <w:contextualSpacing w:val="0"/>
+              <w:rPr>
+                <w:rFonts w:cstheme="minorHAnsi"/>
+              </w:rPr>
+            </w:pPr>
+          </w:p>
+          <w:p>
+            <w:pPr>
+              <w:pStyle w:val="ListParagraph"/>
+              <w:ind w:left="0"/>
+              <w:contextualSpacing w:val="0"/>
+              <w:rPr>
+                <w:rFonts w:cstheme="minorHAnsi"/>
+              </w:rPr>
+            </w:pPr>
+          </w:p>
+          <w:p>
+            <w:pPr>
+              <w:pStyle w:val="ListParagraph"/>
+              <w:ind w:left="0"/>
+              <w:contextualSpacing w:val="0"/>
+              <w:rPr>
+                <w:rFonts w:cstheme="minorHAnsi"/>
+              </w:rPr>
+            </w:pPr>
+          </w:p>
+          <w:p>
+            <w:pPr>
+              <w:pStyle w:val="ListParagraph"/>
+              <w:ind w:left="0"/>
+              <w:contextualSpacing w:val="0"/>
+              <w:rPr>
+                <w:rFonts w:cstheme="minorHAnsi"/>
+              </w:rPr>
+            </w:pPr>
+          </w:p>
+          <w:p>
+            <w:pPr>
+              <w:pStyle w:val="ListParagraph"/>
+              <w:ind w:left="0"/>
+              <w:contextualSpacing w:val="0"/>
+              <w:rPr>
+                <w:rFonts w:cstheme="minorHAnsi"/>
+              </w:rPr>
+            </w:pPr>
+          </w:p>
+        </w:tc>
+      </w:tr>
+    </w:tbl>
+    <w:p>
+      <w:pPr>
+        <w:spacing w:after="0" w:line="360" w:lineRule="auto"/>
+        <w:rPr>
+          <w:rFonts w:cstheme="minorHAnsi"/>
+          <w:color w:val="FF0000"/>
+        </w:rPr>
+      </w:pPr>
+    </w:p>
+    <w:p>
+      <w:pPr>
+        <w:rPr>
+          <w:rFonts w:cstheme="minorHAnsi"/>
+          <w:color w:val="FF0000"/>
+        </w:rPr>
+      </w:pPr>
     </w:p>
     <w:sectPr>
       <w:pgSz w:w="11907" w:h="16839" w:code="9"/>
@@ -15657,8 +17218,97 @@
 </file>
 
 <file path=word/numbering.xml><?xml version="1.0" encoding="utf-8"?>
-<w:numbering xmlns:wpc="http://schemas.microsoft.com/office/word/2010/wordprocessingCanvas" xmlns:mc="http://schemas.openxmlformats.org/markup-compatibility/2006" xmlns:o="urn:schemas-microsoft-com:office:office" xmlns:r="http://schemas.openxmlformats.org/officeDocument/2006/relationships" xmlns:m="http://schemas.openxmlformats.org/officeDocument/2006/math" xmlns:v="urn:schemas-microsoft-com:vml" xmlns:wp14="http://schemas.microsoft.com/office/word/2010/wordprocessingDrawing" xmlns:wp="http://schemas.openxmlformats.org/drawingml/2006/wordprocessingDrawing" xmlns:w10="urn:schemas-microsoft-com:office:word" xmlns:w="http://schemas.openxmlformats.org/wordprocessingml/2006/main" xmlns:w14="http://schemas.microsoft.com/office/word/2010/wordml" xmlns:w15="http://schemas.microsoft.com/office/word/2012/wordml" xmlns:wpg="http://schemas.microsoft.com/office/word/2010/wordprocessingGroup" xmlns:wpi="http://schemas.microsoft.com/office/word/2010/wordprocessingInk" xmlns:wne="http://schemas.microsoft.com/office/word/2006/wordml" xmlns:wps="http://schemas.microsoft.com/office/word/2010/wordprocessingShape" mc:Ignorable="w14 w15 wp14">
+<w:numbering xmlns:wpc="http://schemas.microsoft.com/office/word/2010/wordprocessingCanvas" xmlns:cx="http://schemas.microsoft.com/office/drawing/2014/chartex" xmlns:mc="http://schemas.openxmlformats.org/markup-compatibility/2006" xmlns:o="urn:schemas-microsoft-com:office:office" xmlns:r="http://schemas.openxmlformats.org/officeDocument/2006/relationships" xmlns:m="http://schemas.openxmlformats.org/officeDocument/2006/math" xmlns:v="urn:schemas-microsoft-com:vml" xmlns:wp14="http://schemas.microsoft.com/office/word/2010/wordprocessingDrawing" xmlns:wp="http://schemas.openxmlformats.org/drawingml/2006/wordprocessingDrawing" xmlns:w10="urn:schemas-microsoft-com:office:word" xmlns:w="http://schemas.openxmlformats.org/wordprocessingml/2006/main" xmlns:w14="http://schemas.microsoft.com/office/word/2010/wordml" xmlns:w15="http://schemas.microsoft.com/office/word/2012/wordml" xmlns:w16se="http://schemas.microsoft.com/office/word/2015/wordml/symex" xmlns:wpg="http://schemas.microsoft.com/office/word/2010/wordprocessingGroup" xmlns:wpi="http://schemas.microsoft.com/office/word/2010/wordprocessingInk" xmlns:wne="http://schemas.microsoft.com/office/word/2006/wordml" xmlns:wps="http://schemas.microsoft.com/office/word/2010/wordprocessingShape" mc:Ignorable="w14 w15 w16se wp14">
   <w:abstractNum w:abstractNumId="0" w15:restartNumberingAfterBreak="0">
+    <w:nsid w:val="28213E16"/>
+    <w:multiLevelType w:val="hybridMultilevel"/>
+    <w:tmpl w:val="4832F5B4"/>
+    <w:lvl w:ilvl="0" w:tplc="0421000F">
+      <w:start w:val="1"/>
+      <w:numFmt w:val="decimal"/>
+      <w:lvlText w:val="%1."/>
+      <w:lvlJc w:val="left"/>
+      <w:pPr>
+        <w:ind w:left="720" w:hanging="360"/>
+      </w:pPr>
+      <w:rPr>
+        <w:rFonts w:hint="default"/>
+      </w:rPr>
+    </w:lvl>
+    <w:lvl w:ilvl="1" w:tplc="04210019" w:tentative="1">
+      <w:start w:val="1"/>
+      <w:numFmt w:val="lowerLetter"/>
+      <w:lvlText w:val="%2."/>
+      <w:lvlJc w:val="left"/>
+      <w:pPr>
+        <w:ind w:left="1440" w:hanging="360"/>
+      </w:pPr>
+    </w:lvl>
+    <w:lvl w:ilvl="2" w:tplc="0421001B" w:tentative="1">
+      <w:start w:val="1"/>
+      <w:numFmt w:val="lowerRoman"/>
+      <w:lvlText w:val="%3."/>
+      <w:lvlJc w:val="right"/>
+      <w:pPr>
+        <w:ind w:left="2160" w:hanging="180"/>
+      </w:pPr>
+    </w:lvl>
+    <w:lvl w:ilvl="3" w:tplc="0421000F" w:tentative="1">
+      <w:start w:val="1"/>
+      <w:numFmt w:val="decimal"/>
+      <w:lvlText w:val="%4."/>
+      <w:lvlJc w:val="left"/>
+      <w:pPr>
+        <w:ind w:left="2880" w:hanging="360"/>
+      </w:pPr>
+    </w:lvl>
+    <w:lvl w:ilvl="4" w:tplc="04210019" w:tentative="1">
+      <w:start w:val="1"/>
+      <w:numFmt w:val="lowerLetter"/>
+      <w:lvlText w:val="%5."/>
+      <w:lvlJc w:val="left"/>
+      <w:pPr>
+        <w:ind w:left="3600" w:hanging="360"/>
+      </w:pPr>
+    </w:lvl>
+    <w:lvl w:ilvl="5" w:tplc="0421001B" w:tentative="1">
+      <w:start w:val="1"/>
+      <w:numFmt w:val="lowerRoman"/>
+      <w:lvlText w:val="%6."/>
+      <w:lvlJc w:val="right"/>
+      <w:pPr>
+        <w:ind w:left="4320" w:hanging="180"/>
+      </w:pPr>
+    </w:lvl>
+    <w:lvl w:ilvl="6" w:tplc="0421000F" w:tentative="1">
+      <w:start w:val="1"/>
+      <w:numFmt w:val="decimal"/>
+      <w:lvlText w:val="%7."/>
+      <w:lvlJc w:val="left"/>
+      <w:pPr>
+        <w:ind w:left="5040" w:hanging="360"/>
+      </w:pPr>
+    </w:lvl>
+    <w:lvl w:ilvl="7" w:tplc="04210019" w:tentative="1">
+      <w:start w:val="1"/>
+      <w:numFmt w:val="lowerLetter"/>
+      <w:lvlText w:val="%8."/>
+      <w:lvlJc w:val="left"/>
+      <w:pPr>
+        <w:ind w:left="5760" w:hanging="360"/>
+      </w:pPr>
+    </w:lvl>
+    <w:lvl w:ilvl="8" w:tplc="0421001B" w:tentative="1">
+      <w:start w:val="1"/>
+      <w:numFmt w:val="lowerRoman"/>
+      <w:lvlText w:val="%9."/>
+      <w:lvlJc w:val="right"/>
+      <w:pPr>
+        <w:ind w:left="6480" w:hanging="180"/>
+      </w:pPr>
+    </w:lvl>
+  </w:abstractNum>
+  <w:abstractNum w:abstractNumId="1" w15:restartNumberingAfterBreak="0">
     <w:nsid w:val="2FAA3891"/>
     <w:multiLevelType w:val="hybridMultilevel"/>
     <w:tmpl w:val="91B43C32"/>
@@ -15771,7 +17421,7 @@
       </w:rPr>
     </w:lvl>
   </w:abstractNum>
-  <w:abstractNum w:abstractNumId="1" w15:restartNumberingAfterBreak="0">
+  <w:abstractNum w:abstractNumId="2" w15:restartNumberingAfterBreak="0">
     <w:nsid w:val="2FF2246A"/>
     <w:multiLevelType w:val="hybridMultilevel"/>
     <w:tmpl w:val="573C2BCA"/>
@@ -15884,7 +17534,7 @@
       </w:rPr>
     </w:lvl>
   </w:abstractNum>
-  <w:abstractNum w:abstractNumId="2" w15:restartNumberingAfterBreak="0">
+  <w:abstractNum w:abstractNumId="3" w15:restartNumberingAfterBreak="0">
     <w:nsid w:val="32577C8D"/>
     <w:multiLevelType w:val="hybridMultilevel"/>
     <w:tmpl w:val="F740EFE2"/>
@@ -15997,7 +17647,7 @@
       </w:rPr>
     </w:lvl>
   </w:abstractNum>
-  <w:abstractNum w:abstractNumId="3" w15:restartNumberingAfterBreak="0">
+  <w:abstractNum w:abstractNumId="4" w15:restartNumberingAfterBreak="0">
     <w:nsid w:val="33D70676"/>
     <w:multiLevelType w:val="hybridMultilevel"/>
     <w:tmpl w:val="4F4EE05E"/>
@@ -16086,7 +17736,7 @@
       </w:pPr>
     </w:lvl>
   </w:abstractNum>
-  <w:abstractNum w:abstractNumId="4" w15:restartNumberingAfterBreak="0">
+  <w:abstractNum w:abstractNumId="5" w15:restartNumberingAfterBreak="0">
     <w:nsid w:val="376A2ADD"/>
     <w:multiLevelType w:val="hybridMultilevel"/>
     <w:tmpl w:val="4F4EE05E"/>
@@ -16175,7 +17825,7 @@
       </w:pPr>
     </w:lvl>
   </w:abstractNum>
-  <w:abstractNum w:abstractNumId="5" w15:restartNumberingAfterBreak="0">
+  <w:abstractNum w:abstractNumId="6" w15:restartNumberingAfterBreak="0">
     <w:nsid w:val="381B2D21"/>
     <w:multiLevelType w:val="hybridMultilevel"/>
     <w:tmpl w:val="1056F5D4"/>
@@ -16264,7 +17914,7 @@
       </w:pPr>
     </w:lvl>
   </w:abstractNum>
-  <w:abstractNum w:abstractNumId="6" w15:restartNumberingAfterBreak="0">
+  <w:abstractNum w:abstractNumId="7" w15:restartNumberingAfterBreak="0">
     <w:nsid w:val="39D85B71"/>
     <w:multiLevelType w:val="hybridMultilevel"/>
     <w:tmpl w:val="A27E5C8E"/>
@@ -16377,7 +18027,7 @@
       </w:rPr>
     </w:lvl>
   </w:abstractNum>
-  <w:abstractNum w:abstractNumId="7" w15:restartNumberingAfterBreak="0">
+  <w:abstractNum w:abstractNumId="8" w15:restartNumberingAfterBreak="0">
     <w:nsid w:val="3BC52C1A"/>
     <w:multiLevelType w:val="hybridMultilevel"/>
     <w:tmpl w:val="2F1C9340"/>
@@ -16490,7 +18140,120 @@
       </w:rPr>
     </w:lvl>
   </w:abstractNum>
-  <w:abstractNum w:abstractNumId="8" w15:restartNumberingAfterBreak="0">
+  <w:abstractNum w:abstractNumId="9" w15:restartNumberingAfterBreak="0">
+    <w:nsid w:val="475F573B"/>
+    <w:multiLevelType w:val="hybridMultilevel"/>
+    <w:tmpl w:val="8D740660"/>
+    <w:lvl w:ilvl="0" w:tplc="04210001">
+      <w:start w:val="1"/>
+      <w:numFmt w:val="bullet"/>
+      <w:lvlText w:val=""/>
+      <w:lvlJc w:val="left"/>
+      <w:pPr>
+        <w:ind w:left="1440" w:hanging="360"/>
+      </w:pPr>
+      <w:rPr>
+        <w:rFonts w:ascii="Symbol" w:hAnsi="Symbol" w:hint="default"/>
+      </w:rPr>
+    </w:lvl>
+    <w:lvl w:ilvl="1" w:tplc="04210003" w:tentative="1">
+      <w:start w:val="1"/>
+      <w:numFmt w:val="bullet"/>
+      <w:lvlText w:val="o"/>
+      <w:lvlJc w:val="left"/>
+      <w:pPr>
+        <w:ind w:left="2160" w:hanging="360"/>
+      </w:pPr>
+      <w:rPr>
+        <w:rFonts w:ascii="Courier New" w:hAnsi="Courier New" w:cs="Courier New" w:hint="default"/>
+      </w:rPr>
+    </w:lvl>
+    <w:lvl w:ilvl="2" w:tplc="04210005" w:tentative="1">
+      <w:start w:val="1"/>
+      <w:numFmt w:val="bullet"/>
+      <w:lvlText w:val=""/>
+      <w:lvlJc w:val="left"/>
+      <w:pPr>
+        <w:ind w:left="2880" w:hanging="360"/>
+      </w:pPr>
+      <w:rPr>
+        <w:rFonts w:ascii="Wingdings" w:hAnsi="Wingdings" w:hint="default"/>
+      </w:rPr>
+    </w:lvl>
+    <w:lvl w:ilvl="3" w:tplc="04210001" w:tentative="1">
+      <w:start w:val="1"/>
+      <w:numFmt w:val="bullet"/>
+      <w:lvlText w:val=""/>
+      <w:lvlJc w:val="left"/>
+      <w:pPr>
+        <w:ind w:left="3600" w:hanging="360"/>
+      </w:pPr>
+      <w:rPr>
+        <w:rFonts w:ascii="Symbol" w:hAnsi="Symbol" w:hint="default"/>
+      </w:rPr>
+    </w:lvl>
+    <w:lvl w:ilvl="4" w:tplc="04210003" w:tentative="1">
+      <w:start w:val="1"/>
+      <w:numFmt w:val="bullet"/>
+      <w:lvlText w:val="o"/>
+      <w:lvlJc w:val="left"/>
+      <w:pPr>
+        <w:ind w:left="4320" w:hanging="360"/>
+      </w:pPr>
+      <w:rPr>
+        <w:rFonts w:ascii="Courier New" w:hAnsi="Courier New" w:cs="Courier New" w:hint="default"/>
+      </w:rPr>
+    </w:lvl>
+    <w:lvl w:ilvl="5" w:tplc="04210005" w:tentative="1">
+      <w:start w:val="1"/>
+      <w:numFmt w:val="bullet"/>
+      <w:lvlText w:val=""/>
+      <w:lvlJc w:val="left"/>
+      <w:pPr>
+        <w:ind w:left="5040" w:hanging="360"/>
+      </w:pPr>
+      <w:rPr>
+        <w:rFonts w:ascii="Wingdings" w:hAnsi="Wingdings" w:hint="default"/>
+      </w:rPr>
+    </w:lvl>
+    <w:lvl w:ilvl="6" w:tplc="04210001" w:tentative="1">
+      <w:start w:val="1"/>
+      <w:numFmt w:val="bullet"/>
+      <w:lvlText w:val=""/>
+      <w:lvlJc w:val="left"/>
+      <w:pPr>
+        <w:ind w:left="5760" w:hanging="360"/>
+      </w:pPr>
+      <w:rPr>
+        <w:rFonts w:ascii="Symbol" w:hAnsi="Symbol" w:hint="default"/>
+      </w:rPr>
+    </w:lvl>
+    <w:lvl w:ilvl="7" w:tplc="04210003" w:tentative="1">
+      <w:start w:val="1"/>
+      <w:numFmt w:val="bullet"/>
+      <w:lvlText w:val="o"/>
+      <w:lvlJc w:val="left"/>
+      <w:pPr>
+        <w:ind w:left="6480" w:hanging="360"/>
+      </w:pPr>
+      <w:rPr>
+        <w:rFonts w:ascii="Courier New" w:hAnsi="Courier New" w:cs="Courier New" w:hint="default"/>
+      </w:rPr>
+    </w:lvl>
+    <w:lvl w:ilvl="8" w:tplc="04210005" w:tentative="1">
+      <w:start w:val="1"/>
+      <w:numFmt w:val="bullet"/>
+      <w:lvlText w:val=""/>
+      <w:lvlJc w:val="left"/>
+      <w:pPr>
+        <w:ind w:left="7200" w:hanging="360"/>
+      </w:pPr>
+      <w:rPr>
+        <w:rFonts w:ascii="Wingdings" w:hAnsi="Wingdings" w:hint="default"/>
+      </w:rPr>
+    </w:lvl>
+  </w:abstractNum>
+  <w:abstractNum w:abstractNumId="10" w15:restartNumberingAfterBreak="0">
     <w:nsid w:val="4826269C"/>
     <w:multiLevelType w:val="hybridMultilevel"/>
     <w:tmpl w:val="DC86C122"/>
@@ -16579,7 +18342,7 @@
       </w:pPr>
     </w:lvl>
   </w:abstractNum>
-  <w:abstractNum w:abstractNumId="9" w15:restartNumberingAfterBreak="0">
+  <w:abstractNum w:abstractNumId="11" w15:restartNumberingAfterBreak="0">
     <w:nsid w:val="4E03131D"/>
     <w:multiLevelType w:val="hybridMultilevel"/>
     <w:tmpl w:val="4F4EE05E"/>
@@ -16668,7 +18431,7 @@
       </w:pPr>
     </w:lvl>
   </w:abstractNum>
-  <w:abstractNum w:abstractNumId="10" w15:restartNumberingAfterBreak="0">
+  <w:abstractNum w:abstractNumId="12" w15:restartNumberingAfterBreak="0">
     <w:nsid w:val="4EE32A5C"/>
     <w:multiLevelType w:val="hybridMultilevel"/>
     <w:tmpl w:val="889C4BF2"/>
@@ -16781,7 +18544,7 @@
       </w:rPr>
     </w:lvl>
   </w:abstractNum>
-  <w:abstractNum w:abstractNumId="11" w15:restartNumberingAfterBreak="0">
+  <w:abstractNum w:abstractNumId="13" w15:restartNumberingAfterBreak="0">
     <w:nsid w:val="53C91FA3"/>
     <w:multiLevelType w:val="hybridMultilevel"/>
     <w:tmpl w:val="B12EBA3A"/>
@@ -16894,7 +18657,7 @@
       </w:rPr>
     </w:lvl>
   </w:abstractNum>
-  <w:abstractNum w:abstractNumId="12" w15:restartNumberingAfterBreak="0">
+  <w:abstractNum w:abstractNumId="14" w15:restartNumberingAfterBreak="0">
     <w:nsid w:val="5EAF2FD9"/>
     <w:multiLevelType w:val="hybridMultilevel"/>
     <w:tmpl w:val="A230936C"/>
@@ -17007,7 +18770,7 @@
       </w:rPr>
     </w:lvl>
   </w:abstractNum>
-  <w:abstractNum w:abstractNumId="13" w15:restartNumberingAfterBreak="0">
+  <w:abstractNum w:abstractNumId="15" w15:restartNumberingAfterBreak="0">
     <w:nsid w:val="62EB257F"/>
     <w:multiLevelType w:val="hybridMultilevel"/>
     <w:tmpl w:val="838872D8"/>
@@ -17096,7 +18859,7 @@
       </w:pPr>
     </w:lvl>
   </w:abstractNum>
-  <w:abstractNum w:abstractNumId="14" w15:restartNumberingAfterBreak="0">
+  <w:abstractNum w:abstractNumId="16" w15:restartNumberingAfterBreak="0">
     <w:nsid w:val="653862A9"/>
     <w:multiLevelType w:val="hybridMultilevel"/>
     <w:tmpl w:val="37923FEE"/>
@@ -17209,7 +18972,7 @@
       </w:rPr>
     </w:lvl>
   </w:abstractNum>
-  <w:abstractNum w:abstractNumId="15" w15:restartNumberingAfterBreak="0">
+  <w:abstractNum w:abstractNumId="17" w15:restartNumberingAfterBreak="0">
     <w:nsid w:val="6700263B"/>
     <w:multiLevelType w:val="hybridMultilevel"/>
     <w:tmpl w:val="BF3027A6"/>
@@ -17322,7 +19085,7 @@
       </w:rPr>
     </w:lvl>
   </w:abstractNum>
-  <w:abstractNum w:abstractNumId="16" w15:restartNumberingAfterBreak="0">
+  <w:abstractNum w:abstractNumId="18" w15:restartNumberingAfterBreak="0">
     <w:nsid w:val="68FC5603"/>
     <w:multiLevelType w:val="hybridMultilevel"/>
     <w:tmpl w:val="0C625EB0"/>
@@ -17408,7 +19171,7 @@
       </w:pPr>
     </w:lvl>
   </w:abstractNum>
-  <w:abstractNum w:abstractNumId="17" w15:restartNumberingAfterBreak="0">
+  <w:abstractNum w:abstractNumId="19" w15:restartNumberingAfterBreak="0">
     <w:nsid w:val="69372F5F"/>
     <w:multiLevelType w:val="hybridMultilevel"/>
     <w:tmpl w:val="20A845A2"/>
@@ -17521,7 +19284,7 @@
       </w:rPr>
     </w:lvl>
   </w:abstractNum>
-  <w:abstractNum w:abstractNumId="18" w15:restartNumberingAfterBreak="0">
+  <w:abstractNum w:abstractNumId="20" w15:restartNumberingAfterBreak="0">
     <w:nsid w:val="6B561ADB"/>
     <w:multiLevelType w:val="hybridMultilevel"/>
     <w:tmpl w:val="F42A93E4"/>
@@ -17635,67 +19398,73 @@
     </w:lvl>
   </w:abstractNum>
   <w:num w:numId="1">
+    <w:abstractNumId w:val="18"/>
+  </w:num>
+  <w:num w:numId="2">
+    <w:abstractNumId w:val="5"/>
+  </w:num>
+  <w:num w:numId="3">
+    <w:abstractNumId w:val="11"/>
+  </w:num>
+  <w:num w:numId="4">
+    <w:abstractNumId w:val="2"/>
+  </w:num>
+  <w:num w:numId="5">
+    <w:abstractNumId w:val="19"/>
+  </w:num>
+  <w:num w:numId="6">
+    <w:abstractNumId w:val="15"/>
+  </w:num>
+  <w:num w:numId="7">
+    <w:abstractNumId w:val="13"/>
+  </w:num>
+  <w:num w:numId="8">
+    <w:abstractNumId w:val="3"/>
+  </w:num>
+  <w:num w:numId="9">
     <w:abstractNumId w:val="16"/>
   </w:num>
-  <w:num w:numId="2">
+  <w:num w:numId="10">
+    <w:abstractNumId w:val="10"/>
+  </w:num>
+  <w:num w:numId="11">
+    <w:abstractNumId w:val="6"/>
+  </w:num>
+  <w:num w:numId="12">
+    <w:abstractNumId w:val="12"/>
+  </w:num>
+  <w:num w:numId="13">
+    <w:abstractNumId w:val="7"/>
+  </w:num>
+  <w:num w:numId="14">
+    <w:abstractNumId w:val="17"/>
+  </w:num>
+  <w:num w:numId="15">
+    <w:abstractNumId w:val="8"/>
+  </w:num>
+  <w:num w:numId="16">
+    <w:abstractNumId w:val="20"/>
+  </w:num>
+  <w:num w:numId="17">
     <w:abstractNumId w:val="4"/>
   </w:num>
-  <w:num w:numId="3">
-    <w:abstractNumId w:val="9"/>
+  <w:num w:numId="18">
+    <w:abstractNumId w:val="14"/>
   </w:num>
-  <w:num w:numId="4">
+  <w:num w:numId="19">
     <w:abstractNumId w:val="1"/>
   </w:num>
-  <w:num w:numId="5">
-    <w:abstractNumId w:val="17"/>
+  <w:num w:numId="20">
+    <w:abstractNumId w:val="0"/>
   </w:num>
-  <w:num w:numId="6">
-    <w:abstractNumId w:val="13"/>
-  </w:num>
-  <w:num w:numId="7">
-    <w:abstractNumId w:val="11"/>
-  </w:num>
-  <w:num w:numId="8">
-    <w:abstractNumId w:val="2"/>
-  </w:num>
-  <w:num w:numId="9">
-    <w:abstractNumId w:val="14"/>
-  </w:num>
-  <w:num w:numId="10">
-    <w:abstractNumId w:val="8"/>
-  </w:num>
-  <w:num w:numId="11">
-    <w:abstractNumId w:val="5"/>
-  </w:num>
-  <w:num w:numId="12">
-    <w:abstractNumId w:val="10"/>
-  </w:num>
-  <w:num w:numId="13">
-    <w:abstractNumId w:val="6"/>
-  </w:num>
-  <w:num w:numId="14">
-    <w:abstractNumId w:val="15"/>
-  </w:num>
-  <w:num w:numId="15">
-    <w:abstractNumId w:val="7"/>
-  </w:num>
-  <w:num w:numId="16">
-    <w:abstractNumId w:val="18"/>
-  </w:num>
-  <w:num w:numId="17">
-    <w:abstractNumId w:val="3"/>
-  </w:num>
-  <w:num w:numId="18">
-    <w:abstractNumId w:val="12"/>
-  </w:num>
-  <w:num w:numId="19">
-    <w:abstractNumId w:val="0"/>
+  <w:num w:numId="21">
+    <w:abstractNumId w:val="9"/>
   </w:num>
 </w:numbering>
 </file>
 
 <file path=word/styles.xml><?xml version="1.0" encoding="utf-8"?>
-<w:styles xmlns:mc="http://schemas.openxmlformats.org/markup-compatibility/2006" xmlns:r="http://schemas.openxmlformats.org/officeDocument/2006/relationships" xmlns:w="http://schemas.openxmlformats.org/wordprocessingml/2006/main" xmlns:w14="http://schemas.microsoft.com/office/word/2010/wordml" xmlns:w15="http://schemas.microsoft.com/office/word/2012/wordml" mc:Ignorable="w14 w15">
+<w:styles xmlns:mc="http://schemas.openxmlformats.org/markup-compatibility/2006" xmlns:r="http://schemas.openxmlformats.org/officeDocument/2006/relationships" xmlns:w="http://schemas.openxmlformats.org/wordprocessingml/2006/main" xmlns:w14="http://schemas.microsoft.com/office/word/2010/wordml" xmlns:w15="http://schemas.microsoft.com/office/word/2012/wordml" xmlns:w16se="http://schemas.microsoft.com/office/word/2015/wordml/symex" mc:Ignorable="w14 w15 w16se">
   <w:docDefaults>
     <w:rPrDefault>
       <w:rPr>

</xml_diff>

<commit_message>
ubah logbook notulensi 7
</commit_message>
<xml_diff>
--- a/Logbook RK C Kelompok 9.docx
+++ b/Logbook RK C Kelompok 9.docx
@@ -3789,7 +3789,7 @@
               </wp:anchor>
             </w:drawing>
           </mc:Choice>
-          <mc:Fallback xmlns:w16se="http://schemas.microsoft.com/office/word/2015/wordml/symex" xmlns:w16="http://schemas.microsoft.com/office/word/2018/wordml" xmlns:w16cid="http://schemas.microsoft.com/office/word/2016/wordml/cid" xmlns:w16cex="http://schemas.microsoft.com/office/word/2018/wordml/cex" xmlns:am3d="http://schemas.microsoft.com/office/drawing/2017/model3d" xmlns:aink="http://schemas.microsoft.com/office/drawing/2016/ink" xmlns:cx8="http://schemas.microsoft.com/office/drawing/2016/5/14/chartex" xmlns:cx7="http://schemas.microsoft.com/office/drawing/2016/5/13/chartex" xmlns:cx6="http://schemas.microsoft.com/office/drawing/2016/5/12/chartex" xmlns:cx5="http://schemas.microsoft.com/office/drawing/2016/5/11/chartex" xmlns:cx4="http://schemas.microsoft.com/office/drawing/2016/5/10/chartex" xmlns:cx3="http://schemas.microsoft.com/office/drawing/2016/5/9/chartex" xmlns:cx2="http://schemas.microsoft.com/office/drawing/2015/10/21/chartex" xmlns:cx1="http://schemas.microsoft.com/office/drawing/2015/9/8/chartex" xmlns:cx="http://schemas.microsoft.com/office/drawing/2014/chartex">
+          <mc:Fallback xmlns:cx="http://schemas.microsoft.com/office/drawing/2014/chartex" xmlns:cx1="http://schemas.microsoft.com/office/drawing/2015/9/8/chartex" xmlns:cx2="http://schemas.microsoft.com/office/drawing/2015/10/21/chartex" xmlns:cx3="http://schemas.microsoft.com/office/drawing/2016/5/9/chartex" xmlns:cx4="http://schemas.microsoft.com/office/drawing/2016/5/10/chartex" xmlns:cx5="http://schemas.microsoft.com/office/drawing/2016/5/11/chartex" xmlns:cx6="http://schemas.microsoft.com/office/drawing/2016/5/12/chartex" xmlns:cx7="http://schemas.microsoft.com/office/drawing/2016/5/13/chartex" xmlns:cx8="http://schemas.microsoft.com/office/drawing/2016/5/14/chartex" xmlns:aink="http://schemas.microsoft.com/office/drawing/2016/ink" xmlns:am3d="http://schemas.microsoft.com/office/drawing/2017/model3d" xmlns:w16cex="http://schemas.microsoft.com/office/word/2018/wordml/cex" xmlns:w16cid="http://schemas.microsoft.com/office/word/2016/wordml/cid" xmlns:w16="http://schemas.microsoft.com/office/word/2018/wordml" xmlns:w16se="http://schemas.microsoft.com/office/word/2015/wordml/symex">
             <w:pict>
               <v:shapetype w14:anchorId="19EF200F" id="_x0000_t32" coordsize="21600,21600" o:spt="32" o:oned="t" path="m,l21600,21600e" filled="f">
                 <v:path arrowok="t" fillok="f" o:connecttype="none"/>
@@ -8126,7 +8126,7 @@
               </wp:anchor>
             </w:drawing>
           </mc:Choice>
-          <mc:Fallback xmlns:w16se="http://schemas.microsoft.com/office/word/2015/wordml/symex" xmlns:w16="http://schemas.microsoft.com/office/word/2018/wordml" xmlns:w16cid="http://schemas.microsoft.com/office/word/2016/wordml/cid" xmlns:w16cex="http://schemas.microsoft.com/office/word/2018/wordml/cex" xmlns:am3d="http://schemas.microsoft.com/office/drawing/2017/model3d" xmlns:aink="http://schemas.microsoft.com/office/drawing/2016/ink" xmlns:cx8="http://schemas.microsoft.com/office/drawing/2016/5/14/chartex" xmlns:cx7="http://schemas.microsoft.com/office/drawing/2016/5/13/chartex" xmlns:cx6="http://schemas.microsoft.com/office/drawing/2016/5/12/chartex" xmlns:cx5="http://schemas.microsoft.com/office/drawing/2016/5/11/chartex" xmlns:cx4="http://schemas.microsoft.com/office/drawing/2016/5/10/chartex" xmlns:cx3="http://schemas.microsoft.com/office/drawing/2016/5/9/chartex" xmlns:cx2="http://schemas.microsoft.com/office/drawing/2015/10/21/chartex" xmlns:cx1="http://schemas.microsoft.com/office/drawing/2015/9/8/chartex" xmlns:cx="http://schemas.microsoft.com/office/drawing/2014/chartex">
+          <mc:Fallback xmlns:cx="http://schemas.microsoft.com/office/drawing/2014/chartex" xmlns:cx1="http://schemas.microsoft.com/office/drawing/2015/9/8/chartex" xmlns:cx2="http://schemas.microsoft.com/office/drawing/2015/10/21/chartex" xmlns:cx3="http://schemas.microsoft.com/office/drawing/2016/5/9/chartex" xmlns:cx4="http://schemas.microsoft.com/office/drawing/2016/5/10/chartex" xmlns:cx5="http://schemas.microsoft.com/office/drawing/2016/5/11/chartex" xmlns:cx6="http://schemas.microsoft.com/office/drawing/2016/5/12/chartex" xmlns:cx7="http://schemas.microsoft.com/office/drawing/2016/5/13/chartex" xmlns:cx8="http://schemas.microsoft.com/office/drawing/2016/5/14/chartex" xmlns:aink="http://schemas.microsoft.com/office/drawing/2016/ink" xmlns:am3d="http://schemas.microsoft.com/office/drawing/2017/model3d" xmlns:w16cex="http://schemas.microsoft.com/office/word/2018/wordml/cex" xmlns:w16cid="http://schemas.microsoft.com/office/word/2016/wordml/cid" xmlns:w16="http://schemas.microsoft.com/office/word/2018/wordml" xmlns:w16se="http://schemas.microsoft.com/office/word/2015/wordml/symex">
             <w:pict>
               <v:shape w14:anchorId="0FD8882B" id="AutoShape 2" o:spid="_x0000_s1026" type="#_x0000_t32" style="position:absolute;margin-left:0;margin-top:5pt;width:408.55pt;height:0;z-index:251661312;visibility:visible;mso-wrap-style:square;mso-width-percent:0;mso-height-percent:0;mso-wrap-distance-left:9pt;mso-wrap-distance-top:0;mso-wrap-distance-right:9pt;mso-wrap-distance-bottom:0;mso-position-horizontal:absolute;mso-position-horizontal-relative:text;mso-position-vertical:absolute;mso-position-vertical-relative:text;mso-width-percent:0;mso-height-percent:0;mso-width-relative:page;mso-height-relative:page" o:gfxdata="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" strokeweight="1.5pt"/>
             </w:pict>
@@ -10077,7 +10077,7 @@
               </wp:anchor>
             </w:drawing>
           </mc:Choice>
-          <mc:Fallback xmlns:w16se="http://schemas.microsoft.com/office/word/2015/wordml/symex" xmlns:w16="http://schemas.microsoft.com/office/word/2018/wordml" xmlns:w16cid="http://schemas.microsoft.com/office/word/2016/wordml/cid" xmlns:w16cex="http://schemas.microsoft.com/office/word/2018/wordml/cex" xmlns:am3d="http://schemas.microsoft.com/office/drawing/2017/model3d" xmlns:aink="http://schemas.microsoft.com/office/drawing/2016/ink" xmlns:cx8="http://schemas.microsoft.com/office/drawing/2016/5/14/chartex" xmlns:cx7="http://schemas.microsoft.com/office/drawing/2016/5/13/chartex" xmlns:cx6="http://schemas.microsoft.com/office/drawing/2016/5/12/chartex" xmlns:cx5="http://schemas.microsoft.com/office/drawing/2016/5/11/chartex" xmlns:cx4="http://schemas.microsoft.com/office/drawing/2016/5/10/chartex" xmlns:cx3="http://schemas.microsoft.com/office/drawing/2016/5/9/chartex" xmlns:cx2="http://schemas.microsoft.com/office/drawing/2015/10/21/chartex" xmlns:cx1="http://schemas.microsoft.com/office/drawing/2015/9/8/chartex" xmlns:cx="http://schemas.microsoft.com/office/drawing/2014/chartex">
+          <mc:Fallback xmlns:cx="http://schemas.microsoft.com/office/drawing/2014/chartex" xmlns:cx1="http://schemas.microsoft.com/office/drawing/2015/9/8/chartex" xmlns:cx2="http://schemas.microsoft.com/office/drawing/2015/10/21/chartex" xmlns:cx3="http://schemas.microsoft.com/office/drawing/2016/5/9/chartex" xmlns:cx4="http://schemas.microsoft.com/office/drawing/2016/5/10/chartex" xmlns:cx5="http://schemas.microsoft.com/office/drawing/2016/5/11/chartex" xmlns:cx6="http://schemas.microsoft.com/office/drawing/2016/5/12/chartex" xmlns:cx7="http://schemas.microsoft.com/office/drawing/2016/5/13/chartex" xmlns:cx8="http://schemas.microsoft.com/office/drawing/2016/5/14/chartex" xmlns:aink="http://schemas.microsoft.com/office/drawing/2016/ink" xmlns:am3d="http://schemas.microsoft.com/office/drawing/2017/model3d" xmlns:w16cex="http://schemas.microsoft.com/office/word/2018/wordml/cex" xmlns:w16cid="http://schemas.microsoft.com/office/word/2016/wordml/cid" xmlns:w16="http://schemas.microsoft.com/office/word/2018/wordml" xmlns:w16se="http://schemas.microsoft.com/office/word/2015/wordml/symex">
             <w:pict>
               <v:shapetype w14:anchorId="2FD8241C" id="_x0000_t32" coordsize="21600,21600" o:spt="32" o:oned="t" path="m,l21600,21600e" filled="f">
                 <v:path arrowok="t" fillok="f" o:connecttype="none"/>
@@ -11839,7 +11839,7 @@
               </wp:anchor>
             </w:drawing>
           </mc:Choice>
-          <mc:Fallback xmlns:w16se="http://schemas.microsoft.com/office/word/2015/wordml/symex" xmlns:w16="http://schemas.microsoft.com/office/word/2018/wordml" xmlns:w16cid="http://schemas.microsoft.com/office/word/2016/wordml/cid" xmlns:w16cex="http://schemas.microsoft.com/office/word/2018/wordml/cex" xmlns:am3d="http://schemas.microsoft.com/office/drawing/2017/model3d" xmlns:aink="http://schemas.microsoft.com/office/drawing/2016/ink" xmlns:cx8="http://schemas.microsoft.com/office/drawing/2016/5/14/chartex" xmlns:cx7="http://schemas.microsoft.com/office/drawing/2016/5/13/chartex" xmlns:cx6="http://schemas.microsoft.com/office/drawing/2016/5/12/chartex" xmlns:cx5="http://schemas.microsoft.com/office/drawing/2016/5/11/chartex" xmlns:cx4="http://schemas.microsoft.com/office/drawing/2016/5/10/chartex" xmlns:cx3="http://schemas.microsoft.com/office/drawing/2016/5/9/chartex" xmlns:cx2="http://schemas.microsoft.com/office/drawing/2015/10/21/chartex" xmlns:cx1="http://schemas.microsoft.com/office/drawing/2015/9/8/chartex" xmlns:cx="http://schemas.microsoft.com/office/drawing/2014/chartex">
+          <mc:Fallback xmlns:cx="http://schemas.microsoft.com/office/drawing/2014/chartex" xmlns:cx1="http://schemas.microsoft.com/office/drawing/2015/9/8/chartex" xmlns:cx2="http://schemas.microsoft.com/office/drawing/2015/10/21/chartex" xmlns:cx3="http://schemas.microsoft.com/office/drawing/2016/5/9/chartex" xmlns:cx4="http://schemas.microsoft.com/office/drawing/2016/5/10/chartex" xmlns:cx5="http://schemas.microsoft.com/office/drawing/2016/5/11/chartex" xmlns:cx6="http://schemas.microsoft.com/office/drawing/2016/5/12/chartex" xmlns:cx7="http://schemas.microsoft.com/office/drawing/2016/5/13/chartex" xmlns:cx8="http://schemas.microsoft.com/office/drawing/2016/5/14/chartex" xmlns:aink="http://schemas.microsoft.com/office/drawing/2016/ink" xmlns:am3d="http://schemas.microsoft.com/office/drawing/2017/model3d" xmlns:w16cex="http://schemas.microsoft.com/office/word/2018/wordml/cex" xmlns:w16cid="http://schemas.microsoft.com/office/word/2016/wordml/cid" xmlns:w16="http://schemas.microsoft.com/office/word/2018/wordml" xmlns:w16se="http://schemas.microsoft.com/office/word/2015/wordml/symex">
             <w:pict>
               <v:shapetype w14:anchorId="503D06A0" id="_x0000_t32" coordsize="21600,21600" o:spt="32" o:oned="t" path="m,l21600,21600e" filled="f">
                 <v:path arrowok="t" fillok="f" o:connecttype="none"/>
@@ -14310,7 +14310,7 @@
               </wp:anchor>
             </w:drawing>
           </mc:Choice>
-          <mc:Fallback xmlns:w16se="http://schemas.microsoft.com/office/word/2015/wordml/symex" xmlns:w16="http://schemas.microsoft.com/office/word/2018/wordml" xmlns:w16cid="http://schemas.microsoft.com/office/word/2016/wordml/cid" xmlns:w16cex="http://schemas.microsoft.com/office/word/2018/wordml/cex" xmlns:am3d="http://schemas.microsoft.com/office/drawing/2017/model3d" xmlns:aink="http://schemas.microsoft.com/office/drawing/2016/ink" xmlns:cx8="http://schemas.microsoft.com/office/drawing/2016/5/14/chartex" xmlns:cx7="http://schemas.microsoft.com/office/drawing/2016/5/13/chartex" xmlns:cx6="http://schemas.microsoft.com/office/drawing/2016/5/12/chartex" xmlns:cx5="http://schemas.microsoft.com/office/drawing/2016/5/11/chartex" xmlns:cx4="http://schemas.microsoft.com/office/drawing/2016/5/10/chartex" xmlns:cx3="http://schemas.microsoft.com/office/drawing/2016/5/9/chartex" xmlns:cx2="http://schemas.microsoft.com/office/drawing/2015/10/21/chartex" xmlns:cx1="http://schemas.microsoft.com/office/drawing/2015/9/8/chartex" xmlns:cx="http://schemas.microsoft.com/office/drawing/2014/chartex">
+          <mc:Fallback xmlns:cx="http://schemas.microsoft.com/office/drawing/2014/chartex" xmlns:cx1="http://schemas.microsoft.com/office/drawing/2015/9/8/chartex" xmlns:cx2="http://schemas.microsoft.com/office/drawing/2015/10/21/chartex" xmlns:cx3="http://schemas.microsoft.com/office/drawing/2016/5/9/chartex" xmlns:cx4="http://schemas.microsoft.com/office/drawing/2016/5/10/chartex" xmlns:cx5="http://schemas.microsoft.com/office/drawing/2016/5/11/chartex" xmlns:cx6="http://schemas.microsoft.com/office/drawing/2016/5/12/chartex" xmlns:cx7="http://schemas.microsoft.com/office/drawing/2016/5/13/chartex" xmlns:cx8="http://schemas.microsoft.com/office/drawing/2016/5/14/chartex" xmlns:aink="http://schemas.microsoft.com/office/drawing/2016/ink" xmlns:am3d="http://schemas.microsoft.com/office/drawing/2017/model3d" xmlns:w16cex="http://schemas.microsoft.com/office/word/2018/wordml/cex" xmlns:w16cid="http://schemas.microsoft.com/office/word/2016/wordml/cid" xmlns:w16="http://schemas.microsoft.com/office/word/2018/wordml" xmlns:w16se="http://schemas.microsoft.com/office/word/2015/wordml/symex">
             <w:pict>
               <v:shapetype w14:anchorId="3AAA03CE" id="_x0000_t32" coordsize="21600,21600" o:spt="32" o:oned="t" path="m,l21600,21600e" filled="f">
                 <v:path arrowok="t" fillok="f" o:connecttype="none"/>
@@ -15996,7 +15996,7 @@
               </wp:anchor>
             </w:drawing>
           </mc:Choice>
-          <mc:Fallback xmlns:w16se="http://schemas.microsoft.com/office/word/2015/wordml/symex" xmlns:w16="http://schemas.microsoft.com/office/word/2018/wordml" xmlns:w16cid="http://schemas.microsoft.com/office/word/2016/wordml/cid" xmlns:w16cex="http://schemas.microsoft.com/office/word/2018/wordml/cex" xmlns:am3d="http://schemas.microsoft.com/office/drawing/2017/model3d" xmlns:aink="http://schemas.microsoft.com/office/drawing/2016/ink" xmlns:cx8="http://schemas.microsoft.com/office/drawing/2016/5/14/chartex" xmlns:cx7="http://schemas.microsoft.com/office/drawing/2016/5/13/chartex" xmlns:cx6="http://schemas.microsoft.com/office/drawing/2016/5/12/chartex" xmlns:cx5="http://schemas.microsoft.com/office/drawing/2016/5/11/chartex" xmlns:cx4="http://schemas.microsoft.com/office/drawing/2016/5/10/chartex" xmlns:cx3="http://schemas.microsoft.com/office/drawing/2016/5/9/chartex" xmlns:cx2="http://schemas.microsoft.com/office/drawing/2015/10/21/chartex" xmlns:cx1="http://schemas.microsoft.com/office/drawing/2015/9/8/chartex" xmlns:cx="http://schemas.microsoft.com/office/drawing/2014/chartex">
+          <mc:Fallback xmlns:cx="http://schemas.microsoft.com/office/drawing/2014/chartex" xmlns:cx1="http://schemas.microsoft.com/office/drawing/2015/9/8/chartex" xmlns:cx2="http://schemas.microsoft.com/office/drawing/2015/10/21/chartex" xmlns:cx3="http://schemas.microsoft.com/office/drawing/2016/5/9/chartex" xmlns:cx4="http://schemas.microsoft.com/office/drawing/2016/5/10/chartex" xmlns:cx5="http://schemas.microsoft.com/office/drawing/2016/5/11/chartex" xmlns:cx6="http://schemas.microsoft.com/office/drawing/2016/5/12/chartex" xmlns:cx7="http://schemas.microsoft.com/office/drawing/2016/5/13/chartex" xmlns:cx8="http://schemas.microsoft.com/office/drawing/2016/5/14/chartex" xmlns:aink="http://schemas.microsoft.com/office/drawing/2016/ink" xmlns:am3d="http://schemas.microsoft.com/office/drawing/2017/model3d" xmlns:w16cex="http://schemas.microsoft.com/office/word/2018/wordml/cex" xmlns:w16cid="http://schemas.microsoft.com/office/word/2016/wordml/cid" xmlns:w16="http://schemas.microsoft.com/office/word/2018/wordml" xmlns:w16se="http://schemas.microsoft.com/office/word/2015/wordml/symex">
             <w:pict>
               <v:shapetype w14:anchorId="39D4B1AA" id="_x0000_t32" coordsize="21600,21600" o:spt="32" o:oned="t" path="m,l21600,21600e" filled="f">
                 <v:path arrowok="t" fillok="f" o:connecttype="none"/>
@@ -18736,7 +18736,18 @@
       </w:r>
       <w:proofErr w:type="spellEnd"/>
       <w:r>
-        <w:t xml:space="preserve"> folder Deliverables </w:t>
+        <w:t xml:space="preserve"> folder Deliverables</w:t>
+      </w:r>
+      <w:r>
+        <w:t xml:space="preserve"> </w:t>
+      </w:r>
+      <w:proofErr w:type="spellStart"/>
+      <w:r>
+        <w:t>Prioritisasi</w:t>
+      </w:r>
+      <w:proofErr w:type="spellEnd"/>
+      <w:r>
+        <w:t xml:space="preserve"> </w:t>
       </w:r>
       <w:proofErr w:type="spellStart"/>
       <w:r>
@@ -18754,6 +18765,8 @@
       <w:r>
         <w:t xml:space="preserve"> file hasil_kuesioner_prioritas.xlsx</w:t>
       </w:r>
+      <w:bookmarkStart w:id="1" w:name="_GoBack"/>
+      <w:bookmarkEnd w:id="1"/>
     </w:p>
     <w:p>
       <w:pPr>
@@ -18920,8 +18933,6 @@
               </w:rPr>
               <w:t>Yasinta Yusniawati</w:t>
             </w:r>
-            <w:bookmarkStart w:id="1" w:name="_GoBack"/>
-            <w:bookmarkEnd w:id="1"/>
           </w:p>
           <w:p>
             <w:pPr>
@@ -19112,7 +19123,7 @@
               </wp:anchor>
             </w:drawing>
           </mc:Choice>
-          <mc:Fallback xmlns:w16se="http://schemas.microsoft.com/office/word/2015/wordml/symex" xmlns:w16="http://schemas.microsoft.com/office/word/2018/wordml" xmlns:w16cid="http://schemas.microsoft.com/office/word/2016/wordml/cid" xmlns:w16cex="http://schemas.microsoft.com/office/word/2018/wordml/cex" xmlns:am3d="http://schemas.microsoft.com/office/drawing/2017/model3d" xmlns:aink="http://schemas.microsoft.com/office/drawing/2016/ink" xmlns:cx8="http://schemas.microsoft.com/office/drawing/2016/5/14/chartex" xmlns:cx7="http://schemas.microsoft.com/office/drawing/2016/5/13/chartex" xmlns:cx6="http://schemas.microsoft.com/office/drawing/2016/5/12/chartex" xmlns:cx5="http://schemas.microsoft.com/office/drawing/2016/5/11/chartex" xmlns:cx4="http://schemas.microsoft.com/office/drawing/2016/5/10/chartex" xmlns:cx3="http://schemas.microsoft.com/office/drawing/2016/5/9/chartex" xmlns:cx2="http://schemas.microsoft.com/office/drawing/2015/10/21/chartex" xmlns:cx1="http://schemas.microsoft.com/office/drawing/2015/9/8/chartex" xmlns:cx="http://schemas.microsoft.com/office/drawing/2014/chartex">
+          <mc:Fallback xmlns:cx="http://schemas.microsoft.com/office/drawing/2014/chartex" xmlns:cx1="http://schemas.microsoft.com/office/drawing/2015/9/8/chartex" xmlns:cx2="http://schemas.microsoft.com/office/drawing/2015/10/21/chartex" xmlns:cx3="http://schemas.microsoft.com/office/drawing/2016/5/9/chartex" xmlns:cx4="http://schemas.microsoft.com/office/drawing/2016/5/10/chartex" xmlns:cx5="http://schemas.microsoft.com/office/drawing/2016/5/11/chartex" xmlns:cx6="http://schemas.microsoft.com/office/drawing/2016/5/12/chartex" xmlns:cx7="http://schemas.microsoft.com/office/drawing/2016/5/13/chartex" xmlns:cx8="http://schemas.microsoft.com/office/drawing/2016/5/14/chartex" xmlns:aink="http://schemas.microsoft.com/office/drawing/2016/ink" xmlns:am3d="http://schemas.microsoft.com/office/drawing/2017/model3d" xmlns:w16cex="http://schemas.microsoft.com/office/word/2018/wordml/cex" xmlns:w16cid="http://schemas.microsoft.com/office/word/2016/wordml/cid" xmlns:w16="http://schemas.microsoft.com/office/word/2018/wordml" xmlns:w16se="http://schemas.microsoft.com/office/word/2015/wordml/symex">
             <w:pict>
               <v:shape w14:anchorId="37AD18C2" id="AutoShape 2" o:spid="_x0000_s1026" type="#_x0000_t32" style="position:absolute;margin-left:0;margin-top:5pt;width:408.55pt;height:0;z-index:251673600;visibility:visible;mso-wrap-style:square;mso-width-percent:0;mso-height-percent:0;mso-wrap-distance-left:9pt;mso-wrap-distance-top:0;mso-wrap-distance-right:9pt;mso-wrap-distance-bottom:0;mso-position-horizontal:absolute;mso-position-horizontal-relative:text;mso-position-vertical:absolute;mso-position-vertical-relative:text;mso-width-percent:0;mso-height-percent:0;mso-width-relative:page;mso-height-relative:page" o:gfxdata="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" strokeweight="1.5pt"/>
             </w:pict>

</xml_diff>

<commit_message>
add logbook prioritisasi notulensi 9
</commit_message>
<xml_diff>
--- a/Logbook RK C Kelompok 9.docx
+++ b/Logbook RK C Kelompok 9.docx
@@ -1,6 +1,6 @@
 
 <file path=word/document.xml><?xml version="1.0" encoding="utf-8"?>
-<w:document xmlns:wpc="http://schemas.microsoft.com/office/word/2010/wordprocessingCanvas" xmlns:mc="http://schemas.openxmlformats.org/markup-compatibility/2006" xmlns:o="urn:schemas-microsoft-com:office:office" xmlns:r="http://schemas.openxmlformats.org/officeDocument/2006/relationships" xmlns:m="http://schemas.openxmlformats.org/officeDocument/2006/math" xmlns:v="urn:schemas-microsoft-com:vml" xmlns:wp14="http://schemas.microsoft.com/office/word/2010/wordprocessingDrawing" xmlns:wp="http://schemas.openxmlformats.org/drawingml/2006/wordprocessingDrawing" xmlns:w10="urn:schemas-microsoft-com:office:word" xmlns:w="http://schemas.openxmlformats.org/wordprocessingml/2006/main" xmlns:w14="http://schemas.microsoft.com/office/word/2010/wordml" xmlns:w15="http://schemas.microsoft.com/office/word/2012/wordml" xmlns:wpg="http://schemas.microsoft.com/office/word/2010/wordprocessingGroup" xmlns:wpi="http://schemas.microsoft.com/office/word/2010/wordprocessingInk" xmlns:wne="http://schemas.microsoft.com/office/word/2006/wordml" xmlns:wps="http://schemas.microsoft.com/office/word/2010/wordprocessingShape" mc:Ignorable="w14 w15 wp14">
+<w:document xmlns:wpc="http://schemas.microsoft.com/office/word/2010/wordprocessingCanvas" xmlns:cx="http://schemas.microsoft.com/office/drawing/2014/chartex" xmlns:mc="http://schemas.openxmlformats.org/markup-compatibility/2006" xmlns:o="urn:schemas-microsoft-com:office:office" xmlns:r="http://schemas.openxmlformats.org/officeDocument/2006/relationships" xmlns:m="http://schemas.openxmlformats.org/officeDocument/2006/math" xmlns:v="urn:schemas-microsoft-com:vml" xmlns:wp14="http://schemas.microsoft.com/office/word/2010/wordprocessingDrawing" xmlns:wp="http://schemas.openxmlformats.org/drawingml/2006/wordprocessingDrawing" xmlns:w10="urn:schemas-microsoft-com:office:word" xmlns:w="http://schemas.openxmlformats.org/wordprocessingml/2006/main" xmlns:w14="http://schemas.microsoft.com/office/word/2010/wordml" xmlns:w15="http://schemas.microsoft.com/office/word/2012/wordml" xmlns:w16se="http://schemas.microsoft.com/office/word/2015/wordml/symex" xmlns:wpg="http://schemas.microsoft.com/office/word/2010/wordprocessingGroup" xmlns:wpi="http://schemas.microsoft.com/office/word/2010/wordprocessingInk" xmlns:wne="http://schemas.microsoft.com/office/word/2006/wordml" xmlns:wps="http://schemas.microsoft.com/office/word/2010/wordprocessingShape" mc:Ignorable="w14 w15 w16se wp14">
   <w:body>
     <w:p>
       <w:pPr>
@@ -589,37 +589,12 @@
           <w:szCs w:val="24"/>
         </w:rPr>
       </w:pPr>
-      <w:proofErr w:type="spellStart"/>
       <w:r>
         <w:rPr>
           <w:rFonts w:ascii="Times" w:hAnsi="Times" w:cs="Times"/>
           <w:szCs w:val="24"/>
         </w:rPr>
-        <w:t>Putri</w:t>
-      </w:r>
-      <w:proofErr w:type="spellEnd"/>
-      <w:r>
-        <w:rPr>
-          <w:rFonts w:ascii="Times" w:hAnsi="Times" w:cs="Times"/>
-          <w:szCs w:val="24"/>
-        </w:rPr>
-        <w:t xml:space="preserve"> </w:t>
-      </w:r>
-      <w:proofErr w:type="spellStart"/>
-      <w:r>
-        <w:rPr>
-          <w:rFonts w:ascii="Times" w:hAnsi="Times" w:cs="Times"/>
-          <w:szCs w:val="24"/>
-        </w:rPr>
-        <w:t>Endah</w:t>
-      </w:r>
-      <w:proofErr w:type="spellEnd"/>
-      <w:r>
-        <w:rPr>
-          <w:rFonts w:ascii="Times" w:hAnsi="Times" w:cs="Times"/>
-          <w:szCs w:val="24"/>
-        </w:rPr>
-        <w:t xml:space="preserve"> </w:t>
+        <w:t xml:space="preserve">Putri Endah </w:t>
       </w:r>
       <w:proofErr w:type="spellStart"/>
       <w:r>
@@ -1800,7 +1775,6 @@
               </w:rPr>
             </w:pPr>
             <w:proofErr w:type="spellStart"/>
-            <w:proofErr w:type="gramStart"/>
             <w:r>
               <w:rPr>
                 <w:rFonts w:ascii="Times New Roman" w:hAnsi="Times New Roman" w:cs="Times New Roman"/>
@@ -1808,7 +1782,6 @@
               <w:t>pencarian</w:t>
             </w:r>
             <w:proofErr w:type="spellEnd"/>
-            <w:proofErr w:type="gramEnd"/>
             <w:r>
               <w:rPr>
                 <w:rFonts w:ascii="Times New Roman" w:hAnsi="Times New Roman" w:cs="Times New Roman"/>
@@ -2573,7 +2546,6 @@
               </w:rPr>
             </w:pPr>
             <w:proofErr w:type="spellStart"/>
-            <w:proofErr w:type="gramStart"/>
             <w:r>
               <w:rPr>
                 <w:rFonts w:ascii="Times New Roman" w:hAnsi="Times New Roman" w:cs="Times New Roman"/>
@@ -2587,7 +2559,6 @@
               </w:rPr>
               <w:t xml:space="preserve"> :</w:t>
             </w:r>
-            <w:proofErr w:type="gramEnd"/>
             <w:r>
               <w:rPr>
                 <w:rFonts w:ascii="Times New Roman" w:hAnsi="Times New Roman" w:cs="Times New Roman"/>
@@ -3789,7 +3760,7 @@
               </wp:anchor>
             </w:drawing>
           </mc:Choice>
-          <mc:Fallback xmlns:cx="http://schemas.microsoft.com/office/drawing/2014/chartex" xmlns:cx1="http://schemas.microsoft.com/office/drawing/2015/9/8/chartex" xmlns:cx2="http://schemas.microsoft.com/office/drawing/2015/10/21/chartex" xmlns:cx3="http://schemas.microsoft.com/office/drawing/2016/5/9/chartex" xmlns:cx4="http://schemas.microsoft.com/office/drawing/2016/5/10/chartex" xmlns:cx5="http://schemas.microsoft.com/office/drawing/2016/5/11/chartex" xmlns:cx6="http://schemas.microsoft.com/office/drawing/2016/5/12/chartex" xmlns:cx7="http://schemas.microsoft.com/office/drawing/2016/5/13/chartex" xmlns:cx8="http://schemas.microsoft.com/office/drawing/2016/5/14/chartex" xmlns:aink="http://schemas.microsoft.com/office/drawing/2016/ink" xmlns:am3d="http://schemas.microsoft.com/office/drawing/2017/model3d" xmlns:w16cex="http://schemas.microsoft.com/office/word/2018/wordml/cex" xmlns:w16cid="http://schemas.microsoft.com/office/word/2016/wordml/cid" xmlns:w16="http://schemas.microsoft.com/office/word/2018/wordml" xmlns:w16se="http://schemas.microsoft.com/office/word/2015/wordml/symex">
+          <mc:Fallback xmlns:w16="http://schemas.microsoft.com/office/word/2018/wordml" xmlns:w16cid="http://schemas.microsoft.com/office/word/2016/wordml/cid" xmlns:w16cex="http://schemas.microsoft.com/office/word/2018/wordml/cex" xmlns:am3d="http://schemas.microsoft.com/office/drawing/2017/model3d" xmlns:aink="http://schemas.microsoft.com/office/drawing/2016/ink" xmlns:cx8="http://schemas.microsoft.com/office/drawing/2016/5/14/chartex" xmlns:cx7="http://schemas.microsoft.com/office/drawing/2016/5/13/chartex" xmlns:cx6="http://schemas.microsoft.com/office/drawing/2016/5/12/chartex" xmlns:cx5="http://schemas.microsoft.com/office/drawing/2016/5/11/chartex" xmlns:cx4="http://schemas.microsoft.com/office/drawing/2016/5/10/chartex" xmlns:cx3="http://schemas.microsoft.com/office/drawing/2016/5/9/chartex" xmlns:cx2="http://schemas.microsoft.com/office/drawing/2015/10/21/chartex" xmlns:cx1="http://schemas.microsoft.com/office/drawing/2015/9/8/chartex">
             <w:pict>
               <v:shapetype w14:anchorId="19EF200F" id="_x0000_t32" coordsize="21600,21600" o:spt="32" o:oned="t" path="m,l21600,21600e" filled="f">
                 <v:path arrowok="t" fillok="f" o:connecttype="none"/>
@@ -4248,6 +4219,22 @@
                 <w:rFonts w:cstheme="minorHAnsi"/>
                 <w:iCs/>
               </w:rPr>
+              <w:t xml:space="preserve">, Putri Endah </w:t>
+            </w:r>
+            <w:proofErr w:type="spellStart"/>
+            <w:r>
+              <w:rPr>
+                <w:rFonts w:cstheme="minorHAnsi"/>
+                <w:iCs/>
+              </w:rPr>
+              <w:t>Puspitasari</w:t>
+            </w:r>
+            <w:proofErr w:type="spellEnd"/>
+            <w:r>
+              <w:rPr>
+                <w:rFonts w:cstheme="minorHAnsi"/>
+                <w:iCs/>
+              </w:rPr>
               <w:t xml:space="preserve">, </w:t>
             </w:r>
             <w:proofErr w:type="spellStart"/>
@@ -4256,7 +4243,7 @@
                 <w:rFonts w:cstheme="minorHAnsi"/>
                 <w:iCs/>
               </w:rPr>
-              <w:t>Putri</w:t>
+              <w:t>Yasinta</w:t>
             </w:r>
             <w:proofErr w:type="spellEnd"/>
             <w:r>
@@ -4272,7 +4259,7 @@
                 <w:rFonts w:cstheme="minorHAnsi"/>
                 <w:iCs/>
               </w:rPr>
-              <w:t>Endah</w:t>
+              <w:t>Yusniawati</w:t>
             </w:r>
             <w:proofErr w:type="spellEnd"/>
             <w:r>
@@ -4280,23 +4267,7 @@
                 <w:rFonts w:cstheme="minorHAnsi"/>
                 <w:iCs/>
               </w:rPr>
-              <w:t xml:space="preserve"> </w:t>
-            </w:r>
-            <w:proofErr w:type="spellStart"/>
-            <w:r>
-              <w:rPr>
-                <w:rFonts w:cstheme="minorHAnsi"/>
-                <w:iCs/>
-              </w:rPr>
-              <w:t>Puspitasari</w:t>
-            </w:r>
-            <w:proofErr w:type="spellEnd"/>
-            <w:r>
-              <w:rPr>
-                <w:rFonts w:cstheme="minorHAnsi"/>
-                <w:iCs/>
-              </w:rPr>
-              <w:t>, Yasinta Yusniawati)</w:t>
+              <w:t>)</w:t>
             </w:r>
           </w:p>
         </w:tc>
@@ -5015,7 +4986,6 @@
         <w:t xml:space="preserve"> </w:t>
       </w:r>
       <w:proofErr w:type="spellStart"/>
-      <w:proofErr w:type="gramStart"/>
       <w:r>
         <w:rPr>
           <w:rFonts w:cstheme="minorHAnsi"/>
@@ -5023,7 +4993,6 @@
         <w:t>api</w:t>
       </w:r>
       <w:proofErr w:type="spellEnd"/>
-      <w:proofErr w:type="gramEnd"/>
       <w:r>
         <w:rPr>
           <w:rFonts w:cstheme="minorHAnsi"/>
@@ -5399,7 +5368,6 @@
         <w:t xml:space="preserve"> </w:t>
       </w:r>
       <w:proofErr w:type="spellStart"/>
-      <w:proofErr w:type="gramStart"/>
       <w:r>
         <w:rPr>
           <w:rFonts w:cstheme="minorHAnsi"/>
@@ -5407,7 +5375,6 @@
         <w:t>api</w:t>
       </w:r>
       <w:proofErr w:type="spellEnd"/>
-      <w:proofErr w:type="gramEnd"/>
       <w:r>
         <w:rPr>
           <w:rFonts w:cstheme="minorHAnsi"/>
@@ -5533,7 +5500,6 @@
         <w:t xml:space="preserve"> end user </w:t>
       </w:r>
       <w:proofErr w:type="spellStart"/>
-      <w:proofErr w:type="gramStart"/>
       <w:r>
         <w:rPr>
           <w:rFonts w:cstheme="minorHAnsi"/>
@@ -5541,7 +5507,6 @@
         <w:t>akan</w:t>
       </w:r>
       <w:proofErr w:type="spellEnd"/>
-      <w:proofErr w:type="gramEnd"/>
       <w:r>
         <w:rPr>
           <w:rFonts w:cstheme="minorHAnsi"/>
@@ -5675,7 +5640,6 @@
         <w:t xml:space="preserve"> </w:t>
       </w:r>
       <w:proofErr w:type="spellStart"/>
-      <w:proofErr w:type="gramStart"/>
       <w:r>
         <w:rPr>
           <w:rFonts w:cstheme="minorHAnsi"/>
@@ -5683,7 +5647,6 @@
         <w:t>akan</w:t>
       </w:r>
       <w:proofErr w:type="spellEnd"/>
-      <w:proofErr w:type="gramEnd"/>
       <w:r>
         <w:rPr>
           <w:rFonts w:cstheme="minorHAnsi"/>
@@ -6025,7 +5988,6 @@
         <w:t xml:space="preserve"> </w:t>
       </w:r>
       <w:proofErr w:type="spellStart"/>
-      <w:proofErr w:type="gramStart"/>
       <w:r>
         <w:rPr>
           <w:rFonts w:cstheme="minorHAnsi"/>
@@ -6033,7 +5995,6 @@
         <w:t>akan</w:t>
       </w:r>
       <w:proofErr w:type="spellEnd"/>
-      <w:proofErr w:type="gramEnd"/>
       <w:r>
         <w:rPr>
           <w:rFonts w:cstheme="minorHAnsi"/>
@@ -6435,7 +6396,6 @@
         <w:t xml:space="preserve"> </w:t>
       </w:r>
       <w:proofErr w:type="spellStart"/>
-      <w:proofErr w:type="gramStart"/>
       <w:r>
         <w:rPr>
           <w:rFonts w:cstheme="minorHAnsi"/>
@@ -6443,7 +6403,6 @@
         <w:t>akan</w:t>
       </w:r>
       <w:proofErr w:type="spellEnd"/>
-      <w:proofErr w:type="gramEnd"/>
       <w:r>
         <w:rPr>
           <w:rFonts w:cstheme="minorHAnsi"/>
@@ -6817,7 +6776,6 @@
         <w:t xml:space="preserve">, </w:t>
       </w:r>
       <w:proofErr w:type="spellStart"/>
-      <w:proofErr w:type="gramStart"/>
       <w:r>
         <w:rPr>
           <w:rFonts w:cstheme="minorHAnsi"/>
@@ -6825,7 +6783,6 @@
         <w:t>akan</w:t>
       </w:r>
       <w:proofErr w:type="spellEnd"/>
-      <w:proofErr w:type="gramEnd"/>
       <w:r>
         <w:rPr>
           <w:rFonts w:cstheme="minorHAnsi"/>
@@ -7007,7 +6964,6 @@
         <w:t xml:space="preserve"> </w:t>
       </w:r>
       <w:proofErr w:type="spellStart"/>
-      <w:proofErr w:type="gramStart"/>
       <w:r>
         <w:rPr>
           <w:rFonts w:cstheme="minorHAnsi"/>
@@ -7015,7 +6971,6 @@
         <w:t>akan</w:t>
       </w:r>
       <w:proofErr w:type="spellEnd"/>
-      <w:proofErr w:type="gramEnd"/>
       <w:r>
         <w:rPr>
           <w:rFonts w:cstheme="minorHAnsi"/>
@@ -7122,7 +7077,6 @@
         <w:t xml:space="preserve">, </w:t>
       </w:r>
       <w:proofErr w:type="spellStart"/>
-      <w:proofErr w:type="gramStart"/>
       <w:r>
         <w:rPr>
           <w:rFonts w:cstheme="minorHAnsi"/>
@@ -7130,7 +7084,6 @@
         <w:t>akan</w:t>
       </w:r>
       <w:proofErr w:type="spellEnd"/>
-      <w:proofErr w:type="gramEnd"/>
       <w:r>
         <w:rPr>
           <w:rFonts w:cstheme="minorHAnsi"/>
@@ -7474,7 +7427,15 @@
       </w:r>
       <w:proofErr w:type="spellEnd"/>
       <w:r>
-        <w:t xml:space="preserve"> Yasinta Yusniawati.</w:t>
+        <w:t xml:space="preserve"> </w:t>
+      </w:r>
+      <w:proofErr w:type="spellStart"/>
+      <w:r>
+        <w:t>Yasinta</w:t>
+      </w:r>
+      <w:proofErr w:type="spellEnd"/>
+      <w:r>
+        <w:t xml:space="preserve"> Yusniawati.</w:t>
       </w:r>
     </w:p>
     <w:p>
@@ -7642,23 +7603,7 @@
       </w:r>
       <w:proofErr w:type="spellEnd"/>
       <w:r>
-        <w:t xml:space="preserve"> </w:t>
-      </w:r>
-      <w:proofErr w:type="spellStart"/>
-      <w:r>
-        <w:t>Putri</w:t>
-      </w:r>
-      <w:proofErr w:type="spellEnd"/>
-      <w:r>
-        <w:t xml:space="preserve"> </w:t>
-      </w:r>
-      <w:proofErr w:type="spellStart"/>
-      <w:r>
-        <w:t>Endah</w:t>
-      </w:r>
-      <w:proofErr w:type="spellEnd"/>
-      <w:r>
-        <w:t xml:space="preserve"> </w:t>
+        <w:t xml:space="preserve"> Putri Endah </w:t>
       </w:r>
       <w:proofErr w:type="spellStart"/>
       <w:r>
@@ -8126,7 +8071,7 @@
               </wp:anchor>
             </w:drawing>
           </mc:Choice>
-          <mc:Fallback xmlns:cx="http://schemas.microsoft.com/office/drawing/2014/chartex" xmlns:cx1="http://schemas.microsoft.com/office/drawing/2015/9/8/chartex" xmlns:cx2="http://schemas.microsoft.com/office/drawing/2015/10/21/chartex" xmlns:cx3="http://schemas.microsoft.com/office/drawing/2016/5/9/chartex" xmlns:cx4="http://schemas.microsoft.com/office/drawing/2016/5/10/chartex" xmlns:cx5="http://schemas.microsoft.com/office/drawing/2016/5/11/chartex" xmlns:cx6="http://schemas.microsoft.com/office/drawing/2016/5/12/chartex" xmlns:cx7="http://schemas.microsoft.com/office/drawing/2016/5/13/chartex" xmlns:cx8="http://schemas.microsoft.com/office/drawing/2016/5/14/chartex" xmlns:aink="http://schemas.microsoft.com/office/drawing/2016/ink" xmlns:am3d="http://schemas.microsoft.com/office/drawing/2017/model3d" xmlns:w16cex="http://schemas.microsoft.com/office/word/2018/wordml/cex" xmlns:w16cid="http://schemas.microsoft.com/office/word/2016/wordml/cid" xmlns:w16="http://schemas.microsoft.com/office/word/2018/wordml" xmlns:w16se="http://schemas.microsoft.com/office/word/2015/wordml/symex">
+          <mc:Fallback xmlns:w16="http://schemas.microsoft.com/office/word/2018/wordml" xmlns:w16cid="http://schemas.microsoft.com/office/word/2016/wordml/cid" xmlns:w16cex="http://schemas.microsoft.com/office/word/2018/wordml/cex" xmlns:am3d="http://schemas.microsoft.com/office/drawing/2017/model3d" xmlns:aink="http://schemas.microsoft.com/office/drawing/2016/ink" xmlns:cx8="http://schemas.microsoft.com/office/drawing/2016/5/14/chartex" xmlns:cx7="http://schemas.microsoft.com/office/drawing/2016/5/13/chartex" xmlns:cx6="http://schemas.microsoft.com/office/drawing/2016/5/12/chartex" xmlns:cx5="http://schemas.microsoft.com/office/drawing/2016/5/11/chartex" xmlns:cx4="http://schemas.microsoft.com/office/drawing/2016/5/10/chartex" xmlns:cx3="http://schemas.microsoft.com/office/drawing/2016/5/9/chartex" xmlns:cx2="http://schemas.microsoft.com/office/drawing/2015/10/21/chartex" xmlns:cx1="http://schemas.microsoft.com/office/drawing/2015/9/8/chartex">
             <w:pict>
               <v:shape w14:anchorId="0FD8882B" id="AutoShape 2" o:spid="_x0000_s1026" type="#_x0000_t32" style="position:absolute;margin-left:0;margin-top:5pt;width:408.55pt;height:0;z-index:251661312;visibility:visible;mso-wrap-style:square;mso-width-percent:0;mso-height-percent:0;mso-wrap-distance-left:9pt;mso-wrap-distance-top:0;mso-wrap-distance-right:9pt;mso-wrap-distance-bottom:0;mso-position-horizontal:absolute;mso-position-horizontal-relative:text;mso-position-vertical:absolute;mso-position-vertical-relative:text;mso-width-percent:0;mso-height-percent:0;mso-width-relative:page;mso-height-relative:page" o:gfxdata="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" strokeweight="1.5pt"/>
             </w:pict>
@@ -8495,6 +8440,22 @@
                 <w:rFonts w:cstheme="minorHAnsi"/>
                 <w:iCs/>
               </w:rPr>
+              <w:t xml:space="preserve">, Putri Endah </w:t>
+            </w:r>
+            <w:proofErr w:type="spellStart"/>
+            <w:r>
+              <w:rPr>
+                <w:rFonts w:cstheme="minorHAnsi"/>
+                <w:iCs/>
+              </w:rPr>
+              <w:t>Puspitasari</w:t>
+            </w:r>
+            <w:proofErr w:type="spellEnd"/>
+            <w:r>
+              <w:rPr>
+                <w:rFonts w:cstheme="minorHAnsi"/>
+                <w:iCs/>
+              </w:rPr>
               <w:t xml:space="preserve">, </w:t>
             </w:r>
             <w:proofErr w:type="spellStart"/>
@@ -8503,7 +8464,7 @@
                 <w:rFonts w:cstheme="minorHAnsi"/>
                 <w:iCs/>
               </w:rPr>
-              <w:t>Putri</w:t>
+              <w:t>Yasinta</w:t>
             </w:r>
             <w:proofErr w:type="spellEnd"/>
             <w:r>
@@ -8519,32 +8480,9 @@
                 <w:rFonts w:cstheme="minorHAnsi"/>
                 <w:iCs/>
               </w:rPr>
-              <w:t>Endah</w:t>
-            </w:r>
-            <w:proofErr w:type="spellEnd"/>
-            <w:r>
-              <w:rPr>
-                <w:rFonts w:cstheme="minorHAnsi"/>
-                <w:iCs/>
-              </w:rPr>
-              <w:t xml:space="preserve"> </w:t>
-            </w:r>
-            <w:proofErr w:type="spellStart"/>
-            <w:r>
-              <w:rPr>
-                <w:rFonts w:cstheme="minorHAnsi"/>
-                <w:iCs/>
-              </w:rPr>
-              <w:t>Puspitasari</w:t>
-            </w:r>
-            <w:proofErr w:type="spellEnd"/>
-            <w:r>
-              <w:rPr>
-                <w:rFonts w:cstheme="minorHAnsi"/>
-                <w:iCs/>
-              </w:rPr>
-              <w:t>, Yasinta Yusniawati</w:t>
-            </w:r>
+              <w:t>Yusniawati</w:t>
+            </w:r>
+            <w:proofErr w:type="spellEnd"/>
             <w:r>
               <w:rPr>
                 <w:rFonts w:cstheme="minorHAnsi"/>
@@ -9180,7 +9118,6 @@
         <w:t xml:space="preserve"> end user yang </w:t>
       </w:r>
       <w:proofErr w:type="spellStart"/>
-      <w:proofErr w:type="gramStart"/>
       <w:r>
         <w:rPr>
           <w:rFonts w:cstheme="minorHAnsi"/>
@@ -9188,7 +9125,6 @@
         <w:t>akan</w:t>
       </w:r>
       <w:proofErr w:type="spellEnd"/>
-      <w:proofErr w:type="gramEnd"/>
       <w:r>
         <w:rPr>
           <w:rFonts w:cstheme="minorHAnsi"/>
@@ -10077,7 +10013,7 @@
               </wp:anchor>
             </w:drawing>
           </mc:Choice>
-          <mc:Fallback xmlns:cx="http://schemas.microsoft.com/office/drawing/2014/chartex" xmlns:cx1="http://schemas.microsoft.com/office/drawing/2015/9/8/chartex" xmlns:cx2="http://schemas.microsoft.com/office/drawing/2015/10/21/chartex" xmlns:cx3="http://schemas.microsoft.com/office/drawing/2016/5/9/chartex" xmlns:cx4="http://schemas.microsoft.com/office/drawing/2016/5/10/chartex" xmlns:cx5="http://schemas.microsoft.com/office/drawing/2016/5/11/chartex" xmlns:cx6="http://schemas.microsoft.com/office/drawing/2016/5/12/chartex" xmlns:cx7="http://schemas.microsoft.com/office/drawing/2016/5/13/chartex" xmlns:cx8="http://schemas.microsoft.com/office/drawing/2016/5/14/chartex" xmlns:aink="http://schemas.microsoft.com/office/drawing/2016/ink" xmlns:am3d="http://schemas.microsoft.com/office/drawing/2017/model3d" xmlns:w16cex="http://schemas.microsoft.com/office/word/2018/wordml/cex" xmlns:w16cid="http://schemas.microsoft.com/office/word/2016/wordml/cid" xmlns:w16="http://schemas.microsoft.com/office/word/2018/wordml" xmlns:w16se="http://schemas.microsoft.com/office/word/2015/wordml/symex">
+          <mc:Fallback xmlns:w16="http://schemas.microsoft.com/office/word/2018/wordml" xmlns:w16cid="http://schemas.microsoft.com/office/word/2016/wordml/cid" xmlns:w16cex="http://schemas.microsoft.com/office/word/2018/wordml/cex" xmlns:am3d="http://schemas.microsoft.com/office/drawing/2017/model3d" xmlns:aink="http://schemas.microsoft.com/office/drawing/2016/ink" xmlns:cx8="http://schemas.microsoft.com/office/drawing/2016/5/14/chartex" xmlns:cx7="http://schemas.microsoft.com/office/drawing/2016/5/13/chartex" xmlns:cx6="http://schemas.microsoft.com/office/drawing/2016/5/12/chartex" xmlns:cx5="http://schemas.microsoft.com/office/drawing/2016/5/11/chartex" xmlns:cx4="http://schemas.microsoft.com/office/drawing/2016/5/10/chartex" xmlns:cx3="http://schemas.microsoft.com/office/drawing/2016/5/9/chartex" xmlns:cx2="http://schemas.microsoft.com/office/drawing/2015/10/21/chartex" xmlns:cx1="http://schemas.microsoft.com/office/drawing/2015/9/8/chartex">
             <w:pict>
               <v:shapetype w14:anchorId="2FD8241C" id="_x0000_t32" coordsize="21600,21600" o:spt="32" o:oned="t" path="m,l21600,21600e" filled="f">
                 <v:path arrowok="t" fillok="f" o:connecttype="none"/>
@@ -10436,53 +10372,44 @@
               </w:rPr>
               <w:t xml:space="preserve">Wasilatul Dewi Ningrum, </w:t>
             </w:r>
-            <w:proofErr w:type="spellStart"/>
             <w:r>
               <w:rPr>
                 <w:rFonts w:cstheme="minorHAnsi"/>
                 <w:iCs/>
               </w:rPr>
-              <w:t>Putri</w:t>
-            </w:r>
-            <w:proofErr w:type="spellEnd"/>
+              <w:t xml:space="preserve">Putri Endah </w:t>
+            </w:r>
+            <w:proofErr w:type="spellStart"/>
             <w:r>
               <w:rPr>
                 <w:rFonts w:cstheme="minorHAnsi"/>
                 <w:iCs/>
               </w:rPr>
-              <w:t xml:space="preserve"> </w:t>
-            </w:r>
-            <w:proofErr w:type="spellStart"/>
+              <w:t>Puspitasari</w:t>
+            </w:r>
+            <w:proofErr w:type="spellEnd"/>
             <w:r>
               <w:rPr>
                 <w:rFonts w:cstheme="minorHAnsi"/>
                 <w:iCs/>
               </w:rPr>
-              <w:t>Endah</w:t>
-            </w:r>
-            <w:proofErr w:type="spellEnd"/>
+              <w:t xml:space="preserve">, </w:t>
+            </w:r>
+            <w:proofErr w:type="spellStart"/>
             <w:r>
               <w:rPr>
                 <w:rFonts w:cstheme="minorHAnsi"/>
                 <w:iCs/>
               </w:rPr>
-              <w:t xml:space="preserve"> </w:t>
-            </w:r>
-            <w:proofErr w:type="spellStart"/>
+              <w:t>Yasinta</w:t>
+            </w:r>
+            <w:proofErr w:type="spellEnd"/>
             <w:r>
               <w:rPr>
                 <w:rFonts w:cstheme="minorHAnsi"/>
                 <w:iCs/>
               </w:rPr>
-              <w:t>Puspitasari</w:t>
-            </w:r>
-            <w:proofErr w:type="spellEnd"/>
-            <w:r>
-              <w:rPr>
-                <w:rFonts w:cstheme="minorHAnsi"/>
-                <w:iCs/>
-              </w:rPr>
-              <w:t>, Yasinta Yusniawati)</w:t>
+              <w:t xml:space="preserve"> Yusniawati)</w:t>
             </w:r>
           </w:p>
         </w:tc>
@@ -11839,7 +11766,7 @@
               </wp:anchor>
             </w:drawing>
           </mc:Choice>
-          <mc:Fallback xmlns:cx="http://schemas.microsoft.com/office/drawing/2014/chartex" xmlns:cx1="http://schemas.microsoft.com/office/drawing/2015/9/8/chartex" xmlns:cx2="http://schemas.microsoft.com/office/drawing/2015/10/21/chartex" xmlns:cx3="http://schemas.microsoft.com/office/drawing/2016/5/9/chartex" xmlns:cx4="http://schemas.microsoft.com/office/drawing/2016/5/10/chartex" xmlns:cx5="http://schemas.microsoft.com/office/drawing/2016/5/11/chartex" xmlns:cx6="http://schemas.microsoft.com/office/drawing/2016/5/12/chartex" xmlns:cx7="http://schemas.microsoft.com/office/drawing/2016/5/13/chartex" xmlns:cx8="http://schemas.microsoft.com/office/drawing/2016/5/14/chartex" xmlns:aink="http://schemas.microsoft.com/office/drawing/2016/ink" xmlns:am3d="http://schemas.microsoft.com/office/drawing/2017/model3d" xmlns:w16cex="http://schemas.microsoft.com/office/word/2018/wordml/cex" xmlns:w16cid="http://schemas.microsoft.com/office/word/2016/wordml/cid" xmlns:w16="http://schemas.microsoft.com/office/word/2018/wordml" xmlns:w16se="http://schemas.microsoft.com/office/word/2015/wordml/symex">
+          <mc:Fallback xmlns:w16="http://schemas.microsoft.com/office/word/2018/wordml" xmlns:w16cid="http://schemas.microsoft.com/office/word/2016/wordml/cid" xmlns:w16cex="http://schemas.microsoft.com/office/word/2018/wordml/cex" xmlns:am3d="http://schemas.microsoft.com/office/drawing/2017/model3d" xmlns:aink="http://schemas.microsoft.com/office/drawing/2016/ink" xmlns:cx8="http://schemas.microsoft.com/office/drawing/2016/5/14/chartex" xmlns:cx7="http://schemas.microsoft.com/office/drawing/2016/5/13/chartex" xmlns:cx6="http://schemas.microsoft.com/office/drawing/2016/5/12/chartex" xmlns:cx5="http://schemas.microsoft.com/office/drawing/2016/5/11/chartex" xmlns:cx4="http://schemas.microsoft.com/office/drawing/2016/5/10/chartex" xmlns:cx3="http://schemas.microsoft.com/office/drawing/2016/5/9/chartex" xmlns:cx2="http://schemas.microsoft.com/office/drawing/2015/10/21/chartex" xmlns:cx1="http://schemas.microsoft.com/office/drawing/2015/9/8/chartex">
             <w:pict>
               <v:shapetype w14:anchorId="503D06A0" id="_x0000_t32" coordsize="21600,21600" o:spt="32" o:oned="t" path="m,l21600,21600e" filled="f">
                 <v:path arrowok="t" fillok="f" o:connecttype="none"/>
@@ -14310,7 +14237,7 @@
               </wp:anchor>
             </w:drawing>
           </mc:Choice>
-          <mc:Fallback xmlns:cx="http://schemas.microsoft.com/office/drawing/2014/chartex" xmlns:cx1="http://schemas.microsoft.com/office/drawing/2015/9/8/chartex" xmlns:cx2="http://schemas.microsoft.com/office/drawing/2015/10/21/chartex" xmlns:cx3="http://schemas.microsoft.com/office/drawing/2016/5/9/chartex" xmlns:cx4="http://schemas.microsoft.com/office/drawing/2016/5/10/chartex" xmlns:cx5="http://schemas.microsoft.com/office/drawing/2016/5/11/chartex" xmlns:cx6="http://schemas.microsoft.com/office/drawing/2016/5/12/chartex" xmlns:cx7="http://schemas.microsoft.com/office/drawing/2016/5/13/chartex" xmlns:cx8="http://schemas.microsoft.com/office/drawing/2016/5/14/chartex" xmlns:aink="http://schemas.microsoft.com/office/drawing/2016/ink" xmlns:am3d="http://schemas.microsoft.com/office/drawing/2017/model3d" xmlns:w16cex="http://schemas.microsoft.com/office/word/2018/wordml/cex" xmlns:w16cid="http://schemas.microsoft.com/office/word/2016/wordml/cid" xmlns:w16="http://schemas.microsoft.com/office/word/2018/wordml" xmlns:w16se="http://schemas.microsoft.com/office/word/2015/wordml/symex">
+          <mc:Fallback xmlns:w16="http://schemas.microsoft.com/office/word/2018/wordml" xmlns:w16cid="http://schemas.microsoft.com/office/word/2016/wordml/cid" xmlns:w16cex="http://schemas.microsoft.com/office/word/2018/wordml/cex" xmlns:am3d="http://schemas.microsoft.com/office/drawing/2017/model3d" xmlns:aink="http://schemas.microsoft.com/office/drawing/2016/ink" xmlns:cx8="http://schemas.microsoft.com/office/drawing/2016/5/14/chartex" xmlns:cx7="http://schemas.microsoft.com/office/drawing/2016/5/13/chartex" xmlns:cx6="http://schemas.microsoft.com/office/drawing/2016/5/12/chartex" xmlns:cx5="http://schemas.microsoft.com/office/drawing/2016/5/11/chartex" xmlns:cx4="http://schemas.microsoft.com/office/drawing/2016/5/10/chartex" xmlns:cx3="http://schemas.microsoft.com/office/drawing/2016/5/9/chartex" xmlns:cx2="http://schemas.microsoft.com/office/drawing/2015/10/21/chartex" xmlns:cx1="http://schemas.microsoft.com/office/drawing/2015/9/8/chartex">
             <w:pict>
               <v:shapetype w14:anchorId="3AAA03CE" id="_x0000_t32" coordsize="21600,21600" o:spt="32" o:oned="t" path="m,l21600,21600e" filled="f">
                 <v:path arrowok="t" fillok="f" o:connecttype="none"/>
@@ -14675,6 +14602,22 @@
                 <w:rFonts w:cstheme="minorHAnsi"/>
                 <w:iCs/>
               </w:rPr>
+              <w:t xml:space="preserve">, Putri Endah </w:t>
+            </w:r>
+            <w:proofErr w:type="spellStart"/>
+            <w:r>
+              <w:rPr>
+                <w:rFonts w:cstheme="minorHAnsi"/>
+                <w:iCs/>
+              </w:rPr>
+              <w:t>Puspitasari</w:t>
+            </w:r>
+            <w:proofErr w:type="spellEnd"/>
+            <w:r>
+              <w:rPr>
+                <w:rFonts w:cstheme="minorHAnsi"/>
+                <w:iCs/>
+              </w:rPr>
               <w:t xml:space="preserve">, </w:t>
             </w:r>
             <w:proofErr w:type="spellStart"/>
@@ -14683,7 +14626,7 @@
                 <w:rFonts w:cstheme="minorHAnsi"/>
                 <w:iCs/>
               </w:rPr>
-              <w:t>Putri</w:t>
+              <w:t>Yasinta</w:t>
             </w:r>
             <w:proofErr w:type="spellEnd"/>
             <w:r>
@@ -14699,32 +14642,9 @@
                 <w:rFonts w:cstheme="minorHAnsi"/>
                 <w:iCs/>
               </w:rPr>
-              <w:t>Endah</w:t>
-            </w:r>
-            <w:proofErr w:type="spellEnd"/>
-            <w:r>
-              <w:rPr>
-                <w:rFonts w:cstheme="minorHAnsi"/>
-                <w:iCs/>
-              </w:rPr>
-              <w:t xml:space="preserve"> </w:t>
-            </w:r>
-            <w:proofErr w:type="spellStart"/>
-            <w:r>
-              <w:rPr>
-                <w:rFonts w:cstheme="minorHAnsi"/>
-                <w:iCs/>
-              </w:rPr>
-              <w:t>Puspitasari</w:t>
-            </w:r>
-            <w:proofErr w:type="spellEnd"/>
-            <w:r>
-              <w:rPr>
-                <w:rFonts w:cstheme="minorHAnsi"/>
-                <w:iCs/>
-              </w:rPr>
-              <w:t>, Yasinta Yusniawati</w:t>
-            </w:r>
+              <w:t>Yusniawati</w:t>
+            </w:r>
+            <w:proofErr w:type="spellEnd"/>
             <w:r>
               <w:rPr>
                 <w:rFonts w:cstheme="minorHAnsi"/>
@@ -15214,7 +15134,6 @@
         <w:t xml:space="preserve"> </w:t>
       </w:r>
       <w:proofErr w:type="spellStart"/>
-      <w:proofErr w:type="gramStart"/>
       <w:r>
         <w:rPr>
           <w:rFonts w:cstheme="minorHAnsi"/>
@@ -15222,7 +15141,6 @@
         <w:t>api</w:t>
       </w:r>
       <w:proofErr w:type="spellEnd"/>
-      <w:proofErr w:type="gramEnd"/>
       <w:r>
         <w:rPr>
           <w:rFonts w:cstheme="minorHAnsi"/>
@@ -15996,7 +15914,7 @@
               </wp:anchor>
             </w:drawing>
           </mc:Choice>
-          <mc:Fallback xmlns:cx="http://schemas.microsoft.com/office/drawing/2014/chartex" xmlns:cx1="http://schemas.microsoft.com/office/drawing/2015/9/8/chartex" xmlns:cx2="http://schemas.microsoft.com/office/drawing/2015/10/21/chartex" xmlns:cx3="http://schemas.microsoft.com/office/drawing/2016/5/9/chartex" xmlns:cx4="http://schemas.microsoft.com/office/drawing/2016/5/10/chartex" xmlns:cx5="http://schemas.microsoft.com/office/drawing/2016/5/11/chartex" xmlns:cx6="http://schemas.microsoft.com/office/drawing/2016/5/12/chartex" xmlns:cx7="http://schemas.microsoft.com/office/drawing/2016/5/13/chartex" xmlns:cx8="http://schemas.microsoft.com/office/drawing/2016/5/14/chartex" xmlns:aink="http://schemas.microsoft.com/office/drawing/2016/ink" xmlns:am3d="http://schemas.microsoft.com/office/drawing/2017/model3d" xmlns:w16cex="http://schemas.microsoft.com/office/word/2018/wordml/cex" xmlns:w16cid="http://schemas.microsoft.com/office/word/2016/wordml/cid" xmlns:w16="http://schemas.microsoft.com/office/word/2018/wordml" xmlns:w16se="http://schemas.microsoft.com/office/word/2015/wordml/symex">
+          <mc:Fallback xmlns:w16="http://schemas.microsoft.com/office/word/2018/wordml" xmlns:w16cid="http://schemas.microsoft.com/office/word/2016/wordml/cid" xmlns:w16cex="http://schemas.microsoft.com/office/word/2018/wordml/cex" xmlns:am3d="http://schemas.microsoft.com/office/drawing/2017/model3d" xmlns:aink="http://schemas.microsoft.com/office/drawing/2016/ink" xmlns:cx8="http://schemas.microsoft.com/office/drawing/2016/5/14/chartex" xmlns:cx7="http://schemas.microsoft.com/office/drawing/2016/5/13/chartex" xmlns:cx6="http://schemas.microsoft.com/office/drawing/2016/5/12/chartex" xmlns:cx5="http://schemas.microsoft.com/office/drawing/2016/5/11/chartex" xmlns:cx4="http://schemas.microsoft.com/office/drawing/2016/5/10/chartex" xmlns:cx3="http://schemas.microsoft.com/office/drawing/2016/5/9/chartex" xmlns:cx2="http://schemas.microsoft.com/office/drawing/2015/10/21/chartex" xmlns:cx1="http://schemas.microsoft.com/office/drawing/2015/9/8/chartex">
             <w:pict>
               <v:shapetype w14:anchorId="39D4B1AA" id="_x0000_t32" coordsize="21600,21600" o:spt="32" o:oned="t" path="m,l21600,21600e" filled="f">
                 <v:path arrowok="t" fillok="f" o:connecttype="none"/>
@@ -16382,6 +16300,22 @@
                 <w:rFonts w:cstheme="minorHAnsi"/>
                 <w:iCs/>
               </w:rPr>
+              <w:t xml:space="preserve">, Putri Endah </w:t>
+            </w:r>
+            <w:proofErr w:type="spellStart"/>
+            <w:r>
+              <w:rPr>
+                <w:rFonts w:cstheme="minorHAnsi"/>
+                <w:iCs/>
+              </w:rPr>
+              <w:t>Puspitasari</w:t>
+            </w:r>
+            <w:proofErr w:type="spellEnd"/>
+            <w:r>
+              <w:rPr>
+                <w:rFonts w:cstheme="minorHAnsi"/>
+                <w:iCs/>
+              </w:rPr>
               <w:t xml:space="preserve">, </w:t>
             </w:r>
             <w:proofErr w:type="spellStart"/>
@@ -16390,7 +16324,7 @@
                 <w:rFonts w:cstheme="minorHAnsi"/>
                 <w:iCs/>
               </w:rPr>
-              <w:t>Putri</w:t>
+              <w:t>Yasinta</w:t>
             </w:r>
             <w:proofErr w:type="spellEnd"/>
             <w:r>
@@ -16406,32 +16340,9 @@
                 <w:rFonts w:cstheme="minorHAnsi"/>
                 <w:iCs/>
               </w:rPr>
-              <w:t>Endah</w:t>
-            </w:r>
-            <w:proofErr w:type="spellEnd"/>
-            <w:r>
-              <w:rPr>
-                <w:rFonts w:cstheme="minorHAnsi"/>
-                <w:iCs/>
-              </w:rPr>
-              <w:t xml:space="preserve"> </w:t>
-            </w:r>
-            <w:proofErr w:type="spellStart"/>
-            <w:r>
-              <w:rPr>
-                <w:rFonts w:cstheme="minorHAnsi"/>
-                <w:iCs/>
-              </w:rPr>
-              <w:t>Puspitasari</w:t>
-            </w:r>
-            <w:proofErr w:type="spellEnd"/>
-            <w:r>
-              <w:rPr>
-                <w:rFonts w:cstheme="minorHAnsi"/>
-                <w:iCs/>
-              </w:rPr>
-              <w:t>, Yasinta Yusniawati</w:t>
-            </w:r>
+              <w:t>Yusniawati</w:t>
+            </w:r>
+            <w:proofErr w:type="spellEnd"/>
             <w:r>
               <w:rPr>
                 <w:rFonts w:cstheme="minorHAnsi"/>
@@ -17854,6 +17765,22 @@
                 <w:rFonts w:cstheme="minorHAnsi"/>
                 <w:iCs/>
               </w:rPr>
+              <w:t xml:space="preserve">, Putri Endah </w:t>
+            </w:r>
+            <w:proofErr w:type="spellStart"/>
+            <w:r>
+              <w:rPr>
+                <w:rFonts w:cstheme="minorHAnsi"/>
+                <w:iCs/>
+              </w:rPr>
+              <w:t>Puspitasari</w:t>
+            </w:r>
+            <w:proofErr w:type="spellEnd"/>
+            <w:r>
+              <w:rPr>
+                <w:rFonts w:cstheme="minorHAnsi"/>
+                <w:iCs/>
+              </w:rPr>
               <w:t xml:space="preserve">, </w:t>
             </w:r>
             <w:proofErr w:type="spellStart"/>
@@ -17862,7 +17789,7 @@
                 <w:rFonts w:cstheme="minorHAnsi"/>
                 <w:iCs/>
               </w:rPr>
-              <w:t>Putri</w:t>
+              <w:t>Yasinta</w:t>
             </w:r>
             <w:proofErr w:type="spellEnd"/>
             <w:r>
@@ -17878,32 +17805,9 @@
                 <w:rFonts w:cstheme="minorHAnsi"/>
                 <w:iCs/>
               </w:rPr>
-              <w:t>Endah</w:t>
-            </w:r>
-            <w:proofErr w:type="spellEnd"/>
-            <w:r>
-              <w:rPr>
-                <w:rFonts w:cstheme="minorHAnsi"/>
-                <w:iCs/>
-              </w:rPr>
-              <w:t xml:space="preserve"> </w:t>
-            </w:r>
-            <w:proofErr w:type="spellStart"/>
-            <w:r>
-              <w:rPr>
-                <w:rFonts w:cstheme="minorHAnsi"/>
-                <w:iCs/>
-              </w:rPr>
-              <w:t>Puspitasari</w:t>
-            </w:r>
-            <w:proofErr w:type="spellEnd"/>
-            <w:r>
-              <w:rPr>
-                <w:rFonts w:cstheme="minorHAnsi"/>
-                <w:iCs/>
-              </w:rPr>
-              <w:t>, Yasinta Yusniawati</w:t>
-            </w:r>
+              <w:t>Yusniawati</w:t>
+            </w:r>
+            <w:proofErr w:type="spellEnd"/>
             <w:r>
               <w:rPr>
                 <w:rFonts w:cstheme="minorHAnsi"/>
@@ -18765,8 +18669,6 @@
       <w:r>
         <w:t xml:space="preserve"> file hasil_kuesioner_prioritas.xlsx</w:t>
       </w:r>
-      <w:bookmarkStart w:id="1" w:name="_GoBack"/>
-      <w:bookmarkEnd w:id="1"/>
     </w:p>
     <w:p>
       <w:pPr>
@@ -19123,7 +19025,7 @@
               </wp:anchor>
             </w:drawing>
           </mc:Choice>
-          <mc:Fallback xmlns:cx="http://schemas.microsoft.com/office/drawing/2014/chartex" xmlns:cx1="http://schemas.microsoft.com/office/drawing/2015/9/8/chartex" xmlns:cx2="http://schemas.microsoft.com/office/drawing/2015/10/21/chartex" xmlns:cx3="http://schemas.microsoft.com/office/drawing/2016/5/9/chartex" xmlns:cx4="http://schemas.microsoft.com/office/drawing/2016/5/10/chartex" xmlns:cx5="http://schemas.microsoft.com/office/drawing/2016/5/11/chartex" xmlns:cx6="http://schemas.microsoft.com/office/drawing/2016/5/12/chartex" xmlns:cx7="http://schemas.microsoft.com/office/drawing/2016/5/13/chartex" xmlns:cx8="http://schemas.microsoft.com/office/drawing/2016/5/14/chartex" xmlns:aink="http://schemas.microsoft.com/office/drawing/2016/ink" xmlns:am3d="http://schemas.microsoft.com/office/drawing/2017/model3d" xmlns:w16cex="http://schemas.microsoft.com/office/word/2018/wordml/cex" xmlns:w16cid="http://schemas.microsoft.com/office/word/2016/wordml/cid" xmlns:w16="http://schemas.microsoft.com/office/word/2018/wordml" xmlns:w16se="http://schemas.microsoft.com/office/word/2015/wordml/symex">
+          <mc:Fallback xmlns:w16="http://schemas.microsoft.com/office/word/2018/wordml" xmlns:w16cid="http://schemas.microsoft.com/office/word/2016/wordml/cid" xmlns:w16cex="http://schemas.microsoft.com/office/word/2018/wordml/cex" xmlns:am3d="http://schemas.microsoft.com/office/drawing/2017/model3d" xmlns:aink="http://schemas.microsoft.com/office/drawing/2016/ink" xmlns:cx8="http://schemas.microsoft.com/office/drawing/2016/5/14/chartex" xmlns:cx7="http://schemas.microsoft.com/office/drawing/2016/5/13/chartex" xmlns:cx6="http://schemas.microsoft.com/office/drawing/2016/5/12/chartex" xmlns:cx5="http://schemas.microsoft.com/office/drawing/2016/5/11/chartex" xmlns:cx4="http://schemas.microsoft.com/office/drawing/2016/5/10/chartex" xmlns:cx3="http://schemas.microsoft.com/office/drawing/2016/5/9/chartex" xmlns:cx2="http://schemas.microsoft.com/office/drawing/2015/10/21/chartex" xmlns:cx1="http://schemas.microsoft.com/office/drawing/2015/9/8/chartex">
             <w:pict>
               <v:shape w14:anchorId="37AD18C2" id="AutoShape 2" o:spid="_x0000_s1026" type="#_x0000_t32" style="position:absolute;margin-left:0;margin-top:5pt;width:408.55pt;height:0;z-index:251673600;visibility:visible;mso-wrap-style:square;mso-width-percent:0;mso-height-percent:0;mso-wrap-distance-left:9pt;mso-wrap-distance-top:0;mso-wrap-distance-right:9pt;mso-wrap-distance-bottom:0;mso-position-horizontal:absolute;mso-position-horizontal-relative:text;mso-position-vertical:absolute;mso-position-vertical-relative:text;mso-width-percent:0;mso-height-percent:0;mso-width-relative:page;mso-height-relative:page" o:gfxdata="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" strokeweight="1.5pt"/>
             </w:pict>
@@ -19548,6 +19450,22 @@
                 <w:rFonts w:cstheme="minorHAnsi"/>
                 <w:iCs/>
               </w:rPr>
+              <w:t xml:space="preserve">, Putri Endah </w:t>
+            </w:r>
+            <w:proofErr w:type="spellStart"/>
+            <w:r>
+              <w:rPr>
+                <w:rFonts w:cstheme="minorHAnsi"/>
+                <w:iCs/>
+              </w:rPr>
+              <w:t>Puspitasari</w:t>
+            </w:r>
+            <w:proofErr w:type="spellEnd"/>
+            <w:r>
+              <w:rPr>
+                <w:rFonts w:cstheme="minorHAnsi"/>
+                <w:iCs/>
+              </w:rPr>
               <w:t xml:space="preserve">, </w:t>
             </w:r>
             <w:proofErr w:type="spellStart"/>
@@ -19556,7 +19474,7 @@
                 <w:rFonts w:cstheme="minorHAnsi"/>
                 <w:iCs/>
               </w:rPr>
-              <w:t>Putri</w:t>
+              <w:t>Yasinta</w:t>
             </w:r>
             <w:proofErr w:type="spellEnd"/>
             <w:r>
@@ -19572,32 +19490,9 @@
                 <w:rFonts w:cstheme="minorHAnsi"/>
                 <w:iCs/>
               </w:rPr>
-              <w:t>Endah</w:t>
-            </w:r>
-            <w:proofErr w:type="spellEnd"/>
-            <w:r>
-              <w:rPr>
-                <w:rFonts w:cstheme="minorHAnsi"/>
-                <w:iCs/>
-              </w:rPr>
-              <w:t xml:space="preserve"> </w:t>
-            </w:r>
-            <w:proofErr w:type="spellStart"/>
-            <w:r>
-              <w:rPr>
-                <w:rFonts w:cstheme="minorHAnsi"/>
-                <w:iCs/>
-              </w:rPr>
-              <w:t>Puspitasari</w:t>
-            </w:r>
-            <w:proofErr w:type="spellEnd"/>
-            <w:r>
-              <w:rPr>
-                <w:rFonts w:cstheme="minorHAnsi"/>
-                <w:iCs/>
-              </w:rPr>
-              <w:t>, Yasinta Yusniawati</w:t>
-            </w:r>
+              <w:t>Yusniawati</w:t>
+            </w:r>
+            <w:proofErr w:type="spellEnd"/>
             <w:r>
               <w:rPr>
                 <w:rFonts w:cstheme="minorHAnsi"/>
@@ -21151,6 +21046,1616 @@
           <w:p>
             <w:pPr>
               <w:pStyle w:val="ListParagraph"/>
+              <w:ind w:left="-3664"/>
+              <w:contextualSpacing w:val="0"/>
+              <w:rPr>
+                <w:rFonts w:cstheme="minorHAnsi"/>
+              </w:rPr>
+            </w:pPr>
+          </w:p>
+        </w:tc>
+      </w:tr>
+    </w:tbl>
+    <w:p>
+      <w:pPr>
+        <w:rPr>
+          <w:rFonts w:cstheme="minorHAnsi"/>
+          <w:color w:val="FF0000"/>
+        </w:rPr>
+      </w:pPr>
+    </w:p>
+    <w:p>
+      <w:pPr>
+        <w:rPr>
+          <w:rFonts w:cstheme="minorHAnsi"/>
+          <w:color w:val="FF0000"/>
+        </w:rPr>
+      </w:pPr>
+    </w:p>
+    <w:p>
+      <w:pPr>
+        <w:pStyle w:val="Heading1"/>
+      </w:pPr>
+      <w:proofErr w:type="spellStart"/>
+      <w:r>
+        <w:lastRenderedPageBreak/>
+        <w:t>Notulensi</w:t>
+      </w:r>
+      <w:proofErr w:type="spellEnd"/>
+      <w:r>
+        <w:t xml:space="preserve"> 9</w:t>
+      </w:r>
+    </w:p>
+    <w:p>
+      <w:pPr>
+        <w:spacing w:after="0" w:line="240" w:lineRule="auto"/>
+        <w:rPr>
+          <w:rFonts w:ascii="Times New Roman" w:hAnsi="Times New Roman" w:cs="Times New Roman"/>
+          <w:color w:val="FF0000"/>
+          <w:sz w:val="24"/>
+          <w:szCs w:val="24"/>
+        </w:rPr>
+      </w:pPr>
+      <w:r>
+        <w:rPr>
+          <w:rFonts w:ascii="Times New Roman" w:hAnsi="Times New Roman" w:cs="Times New Roman"/>
+          <w:noProof/>
+          <w:color w:val="FF0000"/>
+          <w:sz w:val="24"/>
+          <w:szCs w:val="24"/>
+          <w:lang w:val="id-ID" w:eastAsia="id-ID"/>
+        </w:rPr>
+        <mc:AlternateContent>
+          <mc:Choice Requires="wps">
+            <w:drawing>
+              <wp:anchor distT="0" distB="0" distL="114300" distR="114300" simplePos="0" relativeHeight="251677696" behindDoc="0" locked="0" layoutInCell="1" allowOverlap="1" wp14:anchorId="6A6C0A7F" wp14:editId="4DDB9F19">
+                <wp:simplePos x="0" y="0"/>
+                <wp:positionH relativeFrom="column">
+                  <wp:posOffset>0</wp:posOffset>
+                </wp:positionH>
+                <wp:positionV relativeFrom="paragraph">
+                  <wp:posOffset>63500</wp:posOffset>
+                </wp:positionV>
+                <wp:extent cx="5188585" cy="0"/>
+                <wp:effectExtent l="9525" t="10795" r="12065" b="17780"/>
+                <wp:wrapNone/>
+                <wp:docPr id="11" name="AutoShape 2"/>
+                <wp:cNvGraphicFramePr>
+                  <a:graphicFrameLocks xmlns:a="http://schemas.openxmlformats.org/drawingml/2006/main"/>
+                </wp:cNvGraphicFramePr>
+                <a:graphic xmlns:a="http://schemas.openxmlformats.org/drawingml/2006/main">
+                  <a:graphicData uri="http://schemas.microsoft.com/office/word/2010/wordprocessingShape">
+                    <wps:wsp>
+                      <wps:cNvCnPr>
+                        <a:cxnSpLocks noChangeShapeType="1"/>
+                      </wps:cNvCnPr>
+                      <wps:spPr bwMode="auto">
+                        <a:xfrm>
+                          <a:off x="0" y="0"/>
+                          <a:ext cx="5188585" cy="0"/>
+                        </a:xfrm>
+                        <a:prstGeom prst="straightConnector1">
+                          <a:avLst/>
+                        </a:prstGeom>
+                        <a:noFill/>
+                        <a:ln w="19050">
+                          <a:solidFill>
+                            <a:srgbClr val="000000"/>
+                          </a:solidFill>
+                          <a:round/>
+                          <a:headEnd/>
+                          <a:tailEnd/>
+                        </a:ln>
+                        <a:extLst>
+                          <a:ext uri="{909E8E84-426E-40DD-AFC4-6F175D3DCCD1}">
+                            <a14:hiddenFill xmlns:a14="http://schemas.microsoft.com/office/drawing/2010/main">
+                              <a:noFill/>
+                            </a14:hiddenFill>
+                          </a:ext>
+                        </a:extLst>
+                      </wps:spPr>
+                      <wps:bodyPr/>
+                    </wps:wsp>
+                  </a:graphicData>
+                </a:graphic>
+                <wp14:sizeRelH relativeFrom="page">
+                  <wp14:pctWidth>0</wp14:pctWidth>
+                </wp14:sizeRelH>
+                <wp14:sizeRelV relativeFrom="page">
+                  <wp14:pctHeight>0</wp14:pctHeight>
+                </wp14:sizeRelV>
+              </wp:anchor>
+            </w:drawing>
+          </mc:Choice>
+          <mc:Fallback>
+            <w:pict>
+              <v:shapetype w14:anchorId="576718D3" id="_x0000_t32" coordsize="21600,21600" o:spt="32" o:oned="t" path="m,l21600,21600e" filled="f">
+                <v:path arrowok="t" fillok="f" o:connecttype="none"/>
+                <o:lock v:ext="edit" shapetype="t"/>
+              </v:shapetype>
+              <v:shape id="AutoShape 2" o:spid="_x0000_s1026" type="#_x0000_t32" style="position:absolute;margin-left:0;margin-top:5pt;width:408.55pt;height:0;z-index:251677696;visibility:visible;mso-wrap-style:square;mso-width-percent:0;mso-height-percent:0;mso-wrap-distance-left:9pt;mso-wrap-distance-top:0;mso-wrap-distance-right:9pt;mso-wrap-distance-bottom:0;mso-position-horizontal:absolute;mso-position-horizontal-relative:text;mso-position-vertical:absolute;mso-position-vertical-relative:text;mso-width-percent:0;mso-height-percent:0;mso-width-relative:page;mso-height-relative:page" o:gfxdata="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" strokeweight="1.5pt"/>
+            </w:pict>
+          </mc:Fallback>
+        </mc:AlternateContent>
+      </w:r>
+    </w:p>
+    <w:p>
+      <w:pPr>
+        <w:spacing w:after="0" w:line="240" w:lineRule="auto"/>
+        <w:rPr>
+          <w:rFonts w:ascii="Times New Roman" w:hAnsi="Times New Roman" w:cs="Times New Roman"/>
+          <w:color w:val="FF0000"/>
+          <w:sz w:val="24"/>
+          <w:szCs w:val="24"/>
+        </w:rPr>
+      </w:pPr>
+    </w:p>
+    <w:tbl>
+      <w:tblPr>
+        <w:tblStyle w:val="TableGrid"/>
+        <w:tblW w:w="0" w:type="auto"/>
+        <w:tblBorders>
+          <w:top w:val="none" w:sz="0" w:space="0" w:color="auto"/>
+          <w:left w:val="none" w:sz="0" w:space="0" w:color="auto"/>
+          <w:bottom w:val="none" w:sz="0" w:space="0" w:color="auto"/>
+          <w:right w:val="none" w:sz="0" w:space="0" w:color="auto"/>
+          <w:insideH w:val="none" w:sz="0" w:space="0" w:color="auto"/>
+          <w:insideV w:val="none" w:sz="0" w:space="0" w:color="auto"/>
+        </w:tblBorders>
+        <w:tblLook w:val="04A0" w:firstRow="1" w:lastRow="0" w:firstColumn="1" w:lastColumn="0" w:noHBand="0" w:noVBand="1"/>
+      </w:tblPr>
+      <w:tblGrid>
+        <w:gridCol w:w="1967"/>
+        <w:gridCol w:w="357"/>
+        <w:gridCol w:w="5983"/>
+      </w:tblGrid>
+      <w:tr>
+        <w:tc>
+          <w:tcPr>
+            <w:tcW w:w="1967" w:type="dxa"/>
+          </w:tcPr>
+          <w:p>
+            <w:pPr>
+              <w:spacing w:after="120"/>
+              <w:rPr>
+                <w:rFonts w:cstheme="minorHAnsi"/>
+              </w:rPr>
+            </w:pPr>
+            <w:proofErr w:type="spellStart"/>
+            <w:r>
+              <w:rPr>
+                <w:rFonts w:cstheme="minorHAnsi"/>
+              </w:rPr>
+              <w:t>Tanggal</w:t>
+            </w:r>
+            <w:proofErr w:type="spellEnd"/>
+          </w:p>
+        </w:tc>
+        <w:tc>
+          <w:tcPr>
+            <w:tcW w:w="357" w:type="dxa"/>
+          </w:tcPr>
+          <w:p>
+            <w:pPr>
+              <w:spacing w:after="120"/>
+              <w:rPr>
+                <w:rFonts w:cstheme="minorHAnsi"/>
+              </w:rPr>
+            </w:pPr>
+            <w:r>
+              <w:rPr>
+                <w:rFonts w:cstheme="minorHAnsi"/>
+              </w:rPr>
+              <w:t>:</w:t>
+            </w:r>
+          </w:p>
+        </w:tc>
+        <w:tc>
+          <w:tcPr>
+            <w:tcW w:w="5983" w:type="dxa"/>
+          </w:tcPr>
+          <w:p>
+            <w:pPr>
+              <w:spacing w:after="120"/>
+              <w:rPr>
+                <w:rFonts w:cstheme="minorHAnsi"/>
+              </w:rPr>
+            </w:pPr>
+            <w:r>
+              <w:rPr>
+                <w:rFonts w:cstheme="minorHAnsi"/>
+              </w:rPr>
+              <w:t>9 - 10 Mei 2020</w:t>
+            </w:r>
+          </w:p>
+        </w:tc>
+      </w:tr>
+      <w:tr>
+        <w:tc>
+          <w:tcPr>
+            <w:tcW w:w="1967" w:type="dxa"/>
+          </w:tcPr>
+          <w:p>
+            <w:pPr>
+              <w:spacing w:after="120"/>
+              <w:rPr>
+                <w:rFonts w:cstheme="minorHAnsi"/>
+              </w:rPr>
+            </w:pPr>
+            <w:proofErr w:type="spellStart"/>
+            <w:r>
+              <w:rPr>
+                <w:rFonts w:cstheme="minorHAnsi"/>
+              </w:rPr>
+              <w:t>Waktu</w:t>
+            </w:r>
+            <w:proofErr w:type="spellEnd"/>
+          </w:p>
+        </w:tc>
+        <w:tc>
+          <w:tcPr>
+            <w:tcW w:w="357" w:type="dxa"/>
+          </w:tcPr>
+          <w:p>
+            <w:pPr>
+              <w:spacing w:after="120"/>
+              <w:rPr>
+                <w:rFonts w:cstheme="minorHAnsi"/>
+              </w:rPr>
+            </w:pPr>
+            <w:r>
+              <w:rPr>
+                <w:rFonts w:cstheme="minorHAnsi"/>
+              </w:rPr>
+              <w:t>:</w:t>
+            </w:r>
+          </w:p>
+        </w:tc>
+        <w:tc>
+          <w:tcPr>
+            <w:tcW w:w="5983" w:type="dxa"/>
+          </w:tcPr>
+          <w:p>
+            <w:pPr>
+              <w:spacing w:after="120"/>
+              <w:rPr>
+                <w:rFonts w:cstheme="minorHAnsi"/>
+              </w:rPr>
+            </w:pPr>
+            <w:r>
+              <w:rPr>
+                <w:rFonts w:cstheme="minorHAnsi"/>
+              </w:rPr>
+              <w:t>19.00 – 23.00</w:t>
+            </w:r>
+          </w:p>
+        </w:tc>
+      </w:tr>
+      <w:tr>
+        <w:tc>
+          <w:tcPr>
+            <w:tcW w:w="1967" w:type="dxa"/>
+          </w:tcPr>
+          <w:p>
+            <w:pPr>
+              <w:spacing w:after="120"/>
+              <w:rPr>
+                <w:rFonts w:cstheme="minorHAnsi"/>
+              </w:rPr>
+            </w:pPr>
+            <w:proofErr w:type="spellStart"/>
+            <w:r>
+              <w:rPr>
+                <w:rFonts w:cstheme="minorHAnsi"/>
+              </w:rPr>
+              <w:t>Tempat</w:t>
+            </w:r>
+            <w:proofErr w:type="spellEnd"/>
+          </w:p>
+        </w:tc>
+        <w:tc>
+          <w:tcPr>
+            <w:tcW w:w="357" w:type="dxa"/>
+          </w:tcPr>
+          <w:p>
+            <w:pPr>
+              <w:spacing w:after="120"/>
+              <w:rPr>
+                <w:rFonts w:cstheme="minorHAnsi"/>
+              </w:rPr>
+            </w:pPr>
+            <w:r>
+              <w:rPr>
+                <w:rFonts w:cstheme="minorHAnsi"/>
+              </w:rPr>
+              <w:t>:</w:t>
+            </w:r>
+          </w:p>
+        </w:tc>
+        <w:tc>
+          <w:tcPr>
+            <w:tcW w:w="5983" w:type="dxa"/>
+          </w:tcPr>
+          <w:p>
+            <w:pPr>
+              <w:spacing w:after="120"/>
+              <w:rPr>
+                <w:rFonts w:cstheme="minorHAnsi"/>
+                <w:lang w:val="id-ID"/>
+              </w:rPr>
+            </w:pPr>
+            <w:proofErr w:type="spellStart"/>
+            <w:r>
+              <w:rPr>
+                <w:rFonts w:cstheme="minorHAnsi"/>
+              </w:rPr>
+              <w:t>Dilakukan</w:t>
+            </w:r>
+            <w:proofErr w:type="spellEnd"/>
+            <w:r>
+              <w:rPr>
+                <w:rFonts w:cstheme="minorHAnsi"/>
+              </w:rPr>
+              <w:t xml:space="preserve"> </w:t>
+            </w:r>
+            <w:proofErr w:type="spellStart"/>
+            <w:r>
+              <w:rPr>
+                <w:rFonts w:cstheme="minorHAnsi"/>
+              </w:rPr>
+              <w:t>secara</w:t>
+            </w:r>
+            <w:proofErr w:type="spellEnd"/>
+            <w:r>
+              <w:rPr>
+                <w:rFonts w:cstheme="minorHAnsi"/>
+              </w:rPr>
+              <w:t xml:space="preserve"> online </w:t>
+            </w:r>
+            <w:proofErr w:type="spellStart"/>
+            <w:r>
+              <w:rPr>
+                <w:rFonts w:cstheme="minorHAnsi"/>
+              </w:rPr>
+              <w:t>menggunakan</w:t>
+            </w:r>
+            <w:proofErr w:type="spellEnd"/>
+            <w:r>
+              <w:rPr>
+                <w:rFonts w:cstheme="minorHAnsi"/>
+              </w:rPr>
+              <w:t xml:space="preserve"> </w:t>
+            </w:r>
+            <w:proofErr w:type="spellStart"/>
+            <w:r>
+              <w:rPr>
+                <w:rFonts w:cstheme="minorHAnsi"/>
+              </w:rPr>
+              <w:t>sharepoint</w:t>
+            </w:r>
+            <w:proofErr w:type="spellEnd"/>
+            <w:r>
+              <w:rPr>
+                <w:rFonts w:cstheme="minorHAnsi"/>
+              </w:rPr>
+              <w:t xml:space="preserve"> </w:t>
+            </w:r>
+            <w:r>
+              <w:rPr>
+                <w:rFonts w:cstheme="minorHAnsi"/>
+                <w:lang w:val="id-ID"/>
+              </w:rPr>
+              <w:t>dan whatsapp</w:t>
+            </w:r>
+          </w:p>
+        </w:tc>
+      </w:tr>
+      <w:tr>
+        <w:tc>
+          <w:tcPr>
+            <w:tcW w:w="1967" w:type="dxa"/>
+          </w:tcPr>
+          <w:p>
+            <w:pPr>
+              <w:spacing w:after="120"/>
+              <w:rPr>
+                <w:rFonts w:cstheme="minorHAnsi"/>
+              </w:rPr>
+            </w:pPr>
+            <w:proofErr w:type="spellStart"/>
+            <w:r>
+              <w:rPr>
+                <w:rFonts w:cstheme="minorHAnsi"/>
+              </w:rPr>
+              <w:t>Pelaksana</w:t>
+            </w:r>
+            <w:proofErr w:type="spellEnd"/>
+          </w:p>
+        </w:tc>
+        <w:tc>
+          <w:tcPr>
+            <w:tcW w:w="357" w:type="dxa"/>
+          </w:tcPr>
+          <w:p>
+            <w:pPr>
+              <w:spacing w:after="120"/>
+              <w:rPr>
+                <w:rFonts w:cstheme="minorHAnsi"/>
+              </w:rPr>
+            </w:pPr>
+            <w:r>
+              <w:rPr>
+                <w:rFonts w:cstheme="minorHAnsi"/>
+              </w:rPr>
+              <w:t>:</w:t>
+            </w:r>
+          </w:p>
+        </w:tc>
+        <w:tc>
+          <w:tcPr>
+            <w:tcW w:w="5983" w:type="dxa"/>
+          </w:tcPr>
+          <w:p>
+            <w:pPr>
+              <w:spacing w:after="120"/>
+              <w:rPr>
+                <w:rFonts w:cstheme="minorHAnsi"/>
+              </w:rPr>
+            </w:pPr>
+            <w:r>
+              <w:rPr>
+                <w:rFonts w:cstheme="minorHAnsi"/>
+              </w:rPr>
+              <w:t>Developer (</w:t>
+            </w:r>
+            <w:proofErr w:type="spellStart"/>
+            <w:r>
+              <w:rPr>
+                <w:rFonts w:cstheme="minorHAnsi"/>
+                <w:iCs/>
+              </w:rPr>
+              <w:t>Wasilatul</w:t>
+            </w:r>
+            <w:proofErr w:type="spellEnd"/>
+            <w:r>
+              <w:rPr>
+                <w:rFonts w:cstheme="minorHAnsi"/>
+                <w:iCs/>
+              </w:rPr>
+              <w:t xml:space="preserve"> </w:t>
+            </w:r>
+            <w:proofErr w:type="spellStart"/>
+            <w:r>
+              <w:rPr>
+                <w:rFonts w:cstheme="minorHAnsi"/>
+                <w:iCs/>
+              </w:rPr>
+              <w:t>Dewi</w:t>
+            </w:r>
+            <w:proofErr w:type="spellEnd"/>
+            <w:r>
+              <w:rPr>
+                <w:rFonts w:cstheme="minorHAnsi"/>
+                <w:iCs/>
+              </w:rPr>
+              <w:t xml:space="preserve"> </w:t>
+            </w:r>
+            <w:proofErr w:type="spellStart"/>
+            <w:r>
+              <w:rPr>
+                <w:rFonts w:cstheme="minorHAnsi"/>
+                <w:iCs/>
+              </w:rPr>
+              <w:t>Ningrum</w:t>
+            </w:r>
+            <w:proofErr w:type="spellEnd"/>
+            <w:r>
+              <w:rPr>
+                <w:rFonts w:cstheme="minorHAnsi"/>
+                <w:iCs/>
+              </w:rPr>
+              <w:t xml:space="preserve">, Putri Endah </w:t>
+            </w:r>
+            <w:proofErr w:type="spellStart"/>
+            <w:r>
+              <w:rPr>
+                <w:rFonts w:cstheme="minorHAnsi"/>
+                <w:iCs/>
+              </w:rPr>
+              <w:t>Puspitasari</w:t>
+            </w:r>
+            <w:proofErr w:type="spellEnd"/>
+            <w:r>
+              <w:rPr>
+                <w:rFonts w:cstheme="minorHAnsi"/>
+                <w:iCs/>
+              </w:rPr>
+              <w:t xml:space="preserve">, </w:t>
+            </w:r>
+            <w:proofErr w:type="spellStart"/>
+            <w:r>
+              <w:rPr>
+                <w:rFonts w:cstheme="minorHAnsi"/>
+                <w:iCs/>
+              </w:rPr>
+              <w:t>Yasinta</w:t>
+            </w:r>
+            <w:proofErr w:type="spellEnd"/>
+            <w:r>
+              <w:rPr>
+                <w:rFonts w:cstheme="minorHAnsi"/>
+                <w:iCs/>
+              </w:rPr>
+              <w:t xml:space="preserve"> </w:t>
+            </w:r>
+            <w:proofErr w:type="spellStart"/>
+            <w:r>
+              <w:rPr>
+                <w:rFonts w:cstheme="minorHAnsi"/>
+                <w:iCs/>
+              </w:rPr>
+              <w:t>Yusniawati</w:t>
+            </w:r>
+            <w:proofErr w:type="spellEnd"/>
+            <w:r>
+              <w:rPr>
+                <w:rFonts w:cstheme="minorHAnsi"/>
+              </w:rPr>
+              <w:t>)</w:t>
+            </w:r>
+          </w:p>
+        </w:tc>
+      </w:tr>
+      <w:tr>
+        <w:tc>
+          <w:tcPr>
+            <w:tcW w:w="1967" w:type="dxa"/>
+          </w:tcPr>
+          <w:p>
+            <w:pPr>
+              <w:spacing w:after="120"/>
+              <w:rPr>
+                <w:rFonts w:cstheme="minorHAnsi"/>
+              </w:rPr>
+            </w:pPr>
+            <w:proofErr w:type="spellStart"/>
+            <w:r>
+              <w:rPr>
+                <w:rFonts w:cstheme="minorHAnsi"/>
+              </w:rPr>
+              <w:t>Kegiatan</w:t>
+            </w:r>
+            <w:proofErr w:type="spellEnd"/>
+          </w:p>
+        </w:tc>
+        <w:tc>
+          <w:tcPr>
+            <w:tcW w:w="357" w:type="dxa"/>
+          </w:tcPr>
+          <w:p>
+            <w:pPr>
+              <w:spacing w:after="120"/>
+              <w:rPr>
+                <w:rFonts w:cstheme="minorHAnsi"/>
+              </w:rPr>
+            </w:pPr>
+            <w:r>
+              <w:rPr>
+                <w:rFonts w:cstheme="minorHAnsi"/>
+              </w:rPr>
+              <w:t>:</w:t>
+            </w:r>
+          </w:p>
+        </w:tc>
+        <w:tc>
+          <w:tcPr>
+            <w:tcW w:w="5983" w:type="dxa"/>
+          </w:tcPr>
+          <w:p>
+            <w:pPr>
+              <w:spacing w:after="120"/>
+              <w:rPr>
+                <w:rFonts w:cstheme="minorHAnsi"/>
+                <w:lang w:val="id-ID"/>
+              </w:rPr>
+            </w:pPr>
+            <w:r>
+              <w:rPr>
+                <w:rFonts w:cstheme="minorHAnsi"/>
+              </w:rPr>
+              <w:t>M</w:t>
+            </w:r>
+            <w:r>
+              <w:rPr>
+                <w:rFonts w:cstheme="minorHAnsi"/>
+                <w:lang w:val="id-ID"/>
+              </w:rPr>
+              <w:t xml:space="preserve">elakukan </w:t>
+            </w:r>
+            <w:proofErr w:type="spellStart"/>
+            <w:r>
+              <w:rPr>
+                <w:rFonts w:cstheme="minorHAnsi"/>
+              </w:rPr>
+              <w:t>pembuatan</w:t>
+            </w:r>
+            <w:proofErr w:type="spellEnd"/>
+            <w:r>
+              <w:rPr>
+                <w:rFonts w:cstheme="minorHAnsi"/>
+              </w:rPr>
+              <w:t xml:space="preserve"> </w:t>
+            </w:r>
+            <w:proofErr w:type="spellStart"/>
+            <w:r>
+              <w:rPr>
+                <w:rFonts w:cstheme="minorHAnsi"/>
+              </w:rPr>
+              <w:t>dokumen</w:t>
+            </w:r>
+            <w:proofErr w:type="spellEnd"/>
+            <w:r>
+              <w:rPr>
+                <w:rFonts w:cstheme="minorHAnsi"/>
+              </w:rPr>
+              <w:t xml:space="preserve"> </w:t>
+            </w:r>
+            <w:r>
+              <w:rPr>
+                <w:rFonts w:cstheme="minorHAnsi"/>
+                <w:lang w:val="id-ID"/>
+              </w:rPr>
+              <w:t>SKPL KAI Access</w:t>
+            </w:r>
+          </w:p>
+        </w:tc>
+      </w:tr>
+      <w:tr>
+        <w:tc>
+          <w:tcPr>
+            <w:tcW w:w="1967" w:type="dxa"/>
+          </w:tcPr>
+          <w:p>
+            <w:pPr>
+              <w:spacing w:after="120"/>
+              <w:rPr>
+                <w:rFonts w:cstheme="minorHAnsi"/>
+              </w:rPr>
+            </w:pPr>
+            <w:r>
+              <w:rPr>
+                <w:rFonts w:cstheme="minorHAnsi"/>
+              </w:rPr>
+              <w:t xml:space="preserve">File </w:t>
+            </w:r>
+            <w:proofErr w:type="spellStart"/>
+            <w:r>
+              <w:rPr>
+                <w:rFonts w:cstheme="minorHAnsi"/>
+              </w:rPr>
+              <w:t>Pendukung</w:t>
+            </w:r>
+            <w:proofErr w:type="spellEnd"/>
+          </w:p>
+        </w:tc>
+        <w:tc>
+          <w:tcPr>
+            <w:tcW w:w="357" w:type="dxa"/>
+          </w:tcPr>
+          <w:p>
+            <w:pPr>
+              <w:spacing w:after="120"/>
+              <w:rPr>
+                <w:rFonts w:cstheme="minorHAnsi"/>
+              </w:rPr>
+            </w:pPr>
+            <w:r>
+              <w:rPr>
+                <w:rFonts w:cstheme="minorHAnsi"/>
+              </w:rPr>
+              <w:t>:</w:t>
+            </w:r>
+          </w:p>
+        </w:tc>
+        <w:tc>
+          <w:tcPr>
+            <w:tcW w:w="5983" w:type="dxa"/>
+          </w:tcPr>
+          <w:p>
+            <w:pPr>
+              <w:spacing w:after="120"/>
+              <w:rPr>
+                <w:rFonts w:cstheme="minorHAnsi"/>
+                <w:lang w:val="id-ID"/>
+              </w:rPr>
+            </w:pPr>
+            <w:r>
+              <w:rPr>
+                <w:rFonts w:cstheme="minorHAnsi"/>
+                <w:lang w:val="id-ID"/>
+              </w:rPr>
+              <w:t>SKPL_KAI_Access.pdf</w:t>
+            </w:r>
+          </w:p>
+        </w:tc>
+      </w:tr>
+    </w:tbl>
+    <w:p>
+      <w:pPr>
+        <w:spacing w:after="0" w:line="240" w:lineRule="auto"/>
+        <w:rPr>
+          <w:rFonts w:ascii="Times New Roman" w:hAnsi="Times New Roman" w:cs="Times New Roman"/>
+          <w:sz w:val="24"/>
+          <w:szCs w:val="24"/>
+        </w:rPr>
+      </w:pPr>
+    </w:p>
+    <w:p>
+      <w:pPr>
+        <w:spacing w:after="0" w:line="240" w:lineRule="auto"/>
+        <w:rPr>
+          <w:rFonts w:cstheme="minorHAnsi"/>
+          <w:b/>
+          <w:u w:val="single"/>
+        </w:rPr>
+      </w:pPr>
+      <w:proofErr w:type="spellStart"/>
+      <w:r>
+        <w:rPr>
+          <w:rFonts w:cstheme="minorHAnsi"/>
+          <w:b/>
+          <w:u w:val="single"/>
+        </w:rPr>
+        <w:t>Catatan</w:t>
+      </w:r>
+      <w:proofErr w:type="spellEnd"/>
+      <w:r>
+        <w:rPr>
+          <w:rFonts w:cstheme="minorHAnsi"/>
+          <w:b/>
+          <w:u w:val="single"/>
+        </w:rPr>
+        <w:t xml:space="preserve"> </w:t>
+      </w:r>
+      <w:proofErr w:type="spellStart"/>
+      <w:r>
+        <w:rPr>
+          <w:rFonts w:cstheme="minorHAnsi"/>
+          <w:b/>
+          <w:u w:val="single"/>
+        </w:rPr>
+        <w:t>Kemajuan</w:t>
+      </w:r>
+      <w:proofErr w:type="spellEnd"/>
+      <w:r>
+        <w:rPr>
+          <w:rFonts w:cstheme="minorHAnsi"/>
+          <w:b/>
+          <w:u w:val="single"/>
+        </w:rPr>
+        <w:t>:</w:t>
+      </w:r>
+    </w:p>
+    <w:p>
+      <w:pPr>
+        <w:spacing w:after="0" w:line="240" w:lineRule="auto"/>
+        <w:rPr>
+          <w:rFonts w:cstheme="minorHAnsi"/>
+        </w:rPr>
+      </w:pPr>
+    </w:p>
+    <w:p>
+      <w:pPr>
+        <w:pStyle w:val="ListParagraph"/>
+        <w:numPr>
+          <w:ilvl w:val="0"/>
+          <w:numId w:val="24"/>
+        </w:numPr>
+        <w:spacing w:after="0" w:line="360" w:lineRule="auto"/>
+        <w:jc w:val="both"/>
+        <w:rPr>
+          <w:rFonts w:cstheme="minorHAnsi"/>
+          <w:lang w:val="id-ID"/>
+        </w:rPr>
+      </w:pPr>
+      <w:proofErr w:type="spellStart"/>
+      <w:r>
+        <w:rPr>
+          <w:rFonts w:cstheme="minorHAnsi"/>
+        </w:rPr>
+        <w:t>Kegiatan</w:t>
+      </w:r>
+      <w:proofErr w:type="spellEnd"/>
+      <w:r>
+        <w:rPr>
+          <w:rFonts w:cstheme="minorHAnsi"/>
+        </w:rPr>
+        <w:t xml:space="preserve"> </w:t>
+      </w:r>
+      <w:proofErr w:type="spellStart"/>
+      <w:r>
+        <w:rPr>
+          <w:rFonts w:cstheme="minorHAnsi"/>
+        </w:rPr>
+        <w:t>ini</w:t>
+      </w:r>
+      <w:proofErr w:type="spellEnd"/>
+      <w:r>
+        <w:rPr>
+          <w:rFonts w:cstheme="minorHAnsi"/>
+        </w:rPr>
+        <w:t xml:space="preserve"> </w:t>
+      </w:r>
+      <w:proofErr w:type="spellStart"/>
+      <w:r>
+        <w:rPr>
+          <w:rFonts w:cstheme="minorHAnsi"/>
+        </w:rPr>
+        <w:t>bertujuan</w:t>
+      </w:r>
+      <w:proofErr w:type="spellEnd"/>
+      <w:r>
+        <w:rPr>
+          <w:rFonts w:cstheme="minorHAnsi"/>
+        </w:rPr>
+        <w:t xml:space="preserve"> </w:t>
+      </w:r>
+      <w:proofErr w:type="spellStart"/>
+      <w:r>
+        <w:rPr>
+          <w:rFonts w:cstheme="minorHAnsi"/>
+        </w:rPr>
+        <w:t>untuk</w:t>
+      </w:r>
+      <w:proofErr w:type="spellEnd"/>
+      <w:r>
+        <w:rPr>
+          <w:rFonts w:cstheme="minorHAnsi"/>
+        </w:rPr>
+        <w:t xml:space="preserve"> </w:t>
+      </w:r>
+      <w:proofErr w:type="spellStart"/>
+      <w:r>
+        <w:rPr>
+          <w:rFonts w:cstheme="minorHAnsi"/>
+        </w:rPr>
+        <w:t>melakukan</w:t>
+      </w:r>
+      <w:proofErr w:type="spellEnd"/>
+      <w:r>
+        <w:rPr>
+          <w:rFonts w:cstheme="minorHAnsi"/>
+        </w:rPr>
+        <w:t xml:space="preserve"> </w:t>
+      </w:r>
+      <w:r>
+        <w:rPr>
+          <w:rFonts w:cstheme="minorHAnsi"/>
+          <w:lang w:val="id-ID"/>
+        </w:rPr>
+        <w:t>perancangan pembuatan dokumen hasil</w:t>
+      </w:r>
+      <w:r>
+        <w:rPr>
+          <w:rFonts w:cstheme="minorHAnsi"/>
+          <w:lang w:val="id-ID"/>
+        </w:rPr>
+        <w:t xml:space="preserve"> elisitasi dan prioritisasi kebutuhan terhadap sistem KAI Access.</w:t>
+      </w:r>
+    </w:p>
+    <w:p>
+      <w:pPr>
+        <w:pStyle w:val="ListParagraph"/>
+        <w:numPr>
+          <w:ilvl w:val="0"/>
+          <w:numId w:val="24"/>
+        </w:numPr>
+        <w:spacing w:after="0" w:line="360" w:lineRule="auto"/>
+        <w:jc w:val="both"/>
+        <w:rPr>
+          <w:rFonts w:cstheme="minorHAnsi"/>
+          <w:lang w:val="id-ID"/>
+        </w:rPr>
+      </w:pPr>
+      <w:r>
+        <w:rPr>
+          <w:rFonts w:cstheme="minorHAnsi"/>
+          <w:lang w:val="id-ID"/>
+        </w:rPr>
+        <w:t>Pendekatan yang kami pilih dalam pembuatan dokumen yaitu pendekatan fitur.</w:t>
+      </w:r>
+    </w:p>
+    <w:p>
+      <w:pPr>
+        <w:pStyle w:val="ListParagraph"/>
+        <w:numPr>
+          <w:ilvl w:val="0"/>
+          <w:numId w:val="24"/>
+        </w:numPr>
+        <w:spacing w:after="0" w:line="360" w:lineRule="auto"/>
+        <w:jc w:val="both"/>
+        <w:rPr>
+          <w:rFonts w:cstheme="minorHAnsi"/>
+          <w:lang w:val="id-ID"/>
+        </w:rPr>
+      </w:pPr>
+      <w:r>
+        <w:rPr>
+          <w:rFonts w:cstheme="minorHAnsi"/>
+          <w:lang w:val="id-ID"/>
+        </w:rPr>
+        <w:t>Didapatkan fitur-fitur yang kelompok kami dapatkan yaitu :</w:t>
+      </w:r>
+    </w:p>
+    <w:p>
+      <w:pPr>
+        <w:pStyle w:val="ListParagraph"/>
+        <w:numPr>
+          <w:ilvl w:val="0"/>
+          <w:numId w:val="25"/>
+        </w:numPr>
+        <w:spacing w:after="0" w:line="360" w:lineRule="auto"/>
+        <w:jc w:val="both"/>
+        <w:rPr>
+          <w:rFonts w:cstheme="minorHAnsi"/>
+        </w:rPr>
+      </w:pPr>
+      <w:r>
+        <w:rPr>
+          <w:rFonts w:cstheme="minorHAnsi"/>
+          <w:lang w:val="id-ID"/>
+        </w:rPr>
+        <w:t>Membuat akun</w:t>
+      </w:r>
+    </w:p>
+    <w:p>
+      <w:pPr>
+        <w:pStyle w:val="ListParagraph"/>
+        <w:numPr>
+          <w:ilvl w:val="0"/>
+          <w:numId w:val="25"/>
+        </w:numPr>
+        <w:spacing w:after="0" w:line="360" w:lineRule="auto"/>
+        <w:jc w:val="both"/>
+        <w:rPr>
+          <w:rFonts w:cstheme="minorHAnsi"/>
+        </w:rPr>
+      </w:pPr>
+      <w:r>
+        <w:rPr>
+          <w:rFonts w:cstheme="minorHAnsi"/>
+          <w:lang w:val="id-ID"/>
+        </w:rPr>
+        <w:t>Mengedit akun</w:t>
+      </w:r>
+    </w:p>
+    <w:p>
+      <w:pPr>
+        <w:pStyle w:val="ListParagraph"/>
+        <w:numPr>
+          <w:ilvl w:val="0"/>
+          <w:numId w:val="25"/>
+        </w:numPr>
+        <w:spacing w:after="0" w:line="360" w:lineRule="auto"/>
+        <w:jc w:val="both"/>
+        <w:rPr>
+          <w:rFonts w:cstheme="minorHAnsi"/>
+        </w:rPr>
+      </w:pPr>
+      <w:r>
+        <w:rPr>
+          <w:rFonts w:cstheme="minorHAnsi"/>
+          <w:lang w:val="id-ID"/>
+        </w:rPr>
+        <w:t>Mencari tiket</w:t>
+      </w:r>
+    </w:p>
+    <w:p>
+      <w:pPr>
+        <w:pStyle w:val="ListParagraph"/>
+        <w:numPr>
+          <w:ilvl w:val="0"/>
+          <w:numId w:val="25"/>
+        </w:numPr>
+        <w:spacing w:after="0" w:line="360" w:lineRule="auto"/>
+        <w:jc w:val="both"/>
+        <w:rPr>
+          <w:rFonts w:cstheme="minorHAnsi"/>
+        </w:rPr>
+      </w:pPr>
+      <w:r>
+        <w:rPr>
+          <w:rFonts w:cstheme="minorHAnsi"/>
+          <w:lang w:val="id-ID"/>
+        </w:rPr>
+        <w:t>Memesan tiket</w:t>
+      </w:r>
+    </w:p>
+    <w:p>
+      <w:pPr>
+        <w:pStyle w:val="ListParagraph"/>
+        <w:numPr>
+          <w:ilvl w:val="0"/>
+          <w:numId w:val="25"/>
+        </w:numPr>
+        <w:spacing w:after="0" w:line="360" w:lineRule="auto"/>
+        <w:jc w:val="both"/>
+        <w:rPr>
+          <w:rFonts w:cstheme="minorHAnsi"/>
+        </w:rPr>
+      </w:pPr>
+      <w:r>
+        <w:rPr>
+          <w:rFonts w:cstheme="minorHAnsi"/>
+          <w:lang w:val="id-ID"/>
+        </w:rPr>
+        <w:t>Melayani pertanyaan dan kendala user</w:t>
+      </w:r>
+    </w:p>
+    <w:p>
+      <w:pPr>
+        <w:pStyle w:val="ListParagraph"/>
+        <w:numPr>
+          <w:ilvl w:val="0"/>
+          <w:numId w:val="25"/>
+        </w:numPr>
+        <w:spacing w:after="0" w:line="360" w:lineRule="auto"/>
+        <w:jc w:val="both"/>
+        <w:rPr>
+          <w:rFonts w:cstheme="minorHAnsi"/>
+        </w:rPr>
+      </w:pPr>
+      <w:r>
+        <w:rPr>
+          <w:rFonts w:cstheme="minorHAnsi"/>
+          <w:lang w:val="id-ID"/>
+        </w:rPr>
+        <w:t>Menambahkan informasi kereta</w:t>
+      </w:r>
+    </w:p>
+    <w:p>
+      <w:pPr>
+        <w:pStyle w:val="ListParagraph"/>
+        <w:numPr>
+          <w:ilvl w:val="0"/>
+          <w:numId w:val="25"/>
+        </w:numPr>
+        <w:spacing w:after="0" w:line="360" w:lineRule="auto"/>
+        <w:jc w:val="both"/>
+        <w:rPr>
+          <w:rFonts w:cstheme="minorHAnsi"/>
+        </w:rPr>
+      </w:pPr>
+      <w:r>
+        <w:rPr>
+          <w:rFonts w:cstheme="minorHAnsi"/>
+          <w:lang w:val="id-ID"/>
+        </w:rPr>
+        <w:t>Melakukan validasi tiket dan penumpang</w:t>
+      </w:r>
+    </w:p>
+    <w:p>
+      <w:pPr>
+        <w:pStyle w:val="ListParagraph"/>
+        <w:numPr>
+          <w:ilvl w:val="0"/>
+          <w:numId w:val="25"/>
+        </w:numPr>
+        <w:spacing w:after="0" w:line="360" w:lineRule="auto"/>
+        <w:jc w:val="both"/>
+        <w:rPr>
+          <w:rFonts w:cstheme="minorHAnsi"/>
+        </w:rPr>
+      </w:pPr>
+      <w:r>
+        <w:rPr>
+          <w:rFonts w:cstheme="minorHAnsi"/>
+          <w:lang w:val="id-ID"/>
+        </w:rPr>
+        <w:t>Melakukan pengecekan tiket</w:t>
+      </w:r>
+    </w:p>
+    <w:p>
+      <w:pPr>
+        <w:pStyle w:val="ListParagraph"/>
+        <w:numPr>
+          <w:ilvl w:val="0"/>
+          <w:numId w:val="25"/>
+        </w:numPr>
+        <w:spacing w:after="0" w:line="360" w:lineRule="auto"/>
+        <w:jc w:val="both"/>
+        <w:rPr>
+          <w:rFonts w:cstheme="minorHAnsi"/>
+        </w:rPr>
+      </w:pPr>
+      <w:r>
+        <w:rPr>
+          <w:rFonts w:cstheme="minorHAnsi"/>
+          <w:lang w:val="id-ID"/>
+        </w:rPr>
+        <w:t xml:space="preserve">Melakukan </w:t>
+      </w:r>
+      <w:r>
+        <w:rPr>
+          <w:rFonts w:cstheme="minorHAnsi"/>
+          <w:i/>
+          <w:lang w:val="id-ID"/>
+        </w:rPr>
+        <w:t xml:space="preserve">check in </w:t>
+      </w:r>
+      <w:r>
+        <w:rPr>
+          <w:rFonts w:cstheme="minorHAnsi"/>
+          <w:lang w:val="id-ID"/>
+        </w:rPr>
+        <w:t>tiket online</w:t>
+      </w:r>
+    </w:p>
+    <w:p>
+      <w:pPr>
+        <w:pStyle w:val="ListParagraph"/>
+        <w:numPr>
+          <w:ilvl w:val="0"/>
+          <w:numId w:val="25"/>
+        </w:numPr>
+        <w:spacing w:after="0" w:line="360" w:lineRule="auto"/>
+        <w:jc w:val="both"/>
+        <w:rPr>
+          <w:rFonts w:cstheme="minorHAnsi"/>
+        </w:rPr>
+      </w:pPr>
+      <w:r>
+        <w:rPr>
+          <w:rFonts w:cstheme="minorHAnsi"/>
+          <w:lang w:val="id-ID"/>
+        </w:rPr>
+        <w:t>Melakukan pengecekan penumpang</w:t>
+      </w:r>
+    </w:p>
+    <w:p>
+      <w:pPr>
+        <w:pStyle w:val="ListParagraph"/>
+        <w:numPr>
+          <w:ilvl w:val="0"/>
+          <w:numId w:val="24"/>
+        </w:numPr>
+        <w:spacing w:after="0" w:line="360" w:lineRule="auto"/>
+        <w:jc w:val="both"/>
+        <w:rPr>
+          <w:rFonts w:cstheme="minorHAnsi"/>
+        </w:rPr>
+      </w:pPr>
+      <w:r>
+        <w:rPr>
+          <w:rFonts w:cstheme="minorHAnsi"/>
+        </w:rPr>
+        <w:t xml:space="preserve">Dari </w:t>
+      </w:r>
+      <w:r>
+        <w:rPr>
+          <w:rFonts w:cstheme="minorHAnsi"/>
+          <w:lang w:val="id-ID"/>
+        </w:rPr>
+        <w:t>ke sepuluh fitur yang telah kami dapatkan, dapat kami buat spesifikasi fitur yang meliputi deskripsi dan prioritas, stimulus/rangkaian respon, serta kebutuhan fungsional dari fitur itu sendiri.</w:t>
+      </w:r>
+    </w:p>
+    <w:p>
+      <w:pPr>
+        <w:spacing w:after="0" w:line="360" w:lineRule="auto"/>
+        <w:jc w:val="both"/>
+        <w:rPr>
+          <w:rFonts w:cstheme="minorHAnsi"/>
+        </w:rPr>
+      </w:pPr>
+    </w:p>
+    <w:p>
+      <w:pPr>
+        <w:spacing w:after="0" w:line="360" w:lineRule="auto"/>
+        <w:jc w:val="both"/>
+        <w:rPr>
+          <w:rFonts w:cstheme="minorHAnsi"/>
+        </w:rPr>
+      </w:pPr>
+    </w:p>
+    <w:p>
+      <w:pPr>
+        <w:spacing w:after="0" w:line="360" w:lineRule="auto"/>
+        <w:jc w:val="both"/>
+        <w:rPr>
+          <w:rFonts w:cstheme="minorHAnsi"/>
+        </w:rPr>
+      </w:pPr>
+    </w:p>
+    <w:p>
+      <w:pPr>
+        <w:spacing w:after="0" w:line="360" w:lineRule="auto"/>
+        <w:jc w:val="both"/>
+        <w:rPr>
+          <w:rFonts w:cstheme="minorHAnsi"/>
+        </w:rPr>
+      </w:pPr>
+    </w:p>
+    <w:p>
+      <w:pPr>
+        <w:spacing w:after="0" w:line="360" w:lineRule="auto"/>
+        <w:jc w:val="both"/>
+        <w:rPr>
+          <w:rFonts w:cstheme="minorHAnsi"/>
+        </w:rPr>
+      </w:pPr>
+    </w:p>
+    <w:p>
+      <w:pPr>
+        <w:pStyle w:val="ListParagraph"/>
+        <w:numPr>
+          <w:ilvl w:val="0"/>
+          <w:numId w:val="24"/>
+        </w:numPr>
+        <w:spacing w:after="0" w:line="360" w:lineRule="auto"/>
+        <w:rPr>
+          <w:rFonts w:cstheme="minorHAnsi"/>
+        </w:rPr>
+      </w:pPr>
+      <w:r>
+        <w:rPr>
+          <w:rFonts w:cstheme="minorHAnsi"/>
+        </w:rPr>
+        <w:lastRenderedPageBreak/>
+        <w:t xml:space="preserve">File </w:t>
+      </w:r>
+      <w:proofErr w:type="spellStart"/>
+      <w:r>
+        <w:rPr>
+          <w:rFonts w:cstheme="minorHAnsi"/>
+        </w:rPr>
+        <w:t>pendukung</w:t>
+      </w:r>
+      <w:proofErr w:type="spellEnd"/>
+      <w:r>
+        <w:rPr>
+          <w:rFonts w:cstheme="minorHAnsi"/>
+        </w:rPr>
+        <w:t xml:space="preserve"> </w:t>
+      </w:r>
+      <w:proofErr w:type="spellStart"/>
+      <w:r>
+        <w:rPr>
+          <w:rFonts w:cstheme="minorHAnsi"/>
+        </w:rPr>
+        <w:t>pengolahan</w:t>
+      </w:r>
+      <w:proofErr w:type="spellEnd"/>
+      <w:r>
+        <w:rPr>
+          <w:rFonts w:cstheme="minorHAnsi"/>
+        </w:rPr>
+        <w:t xml:space="preserve"> </w:t>
+      </w:r>
+      <w:proofErr w:type="spellStart"/>
+      <w:r>
+        <w:rPr>
+          <w:rFonts w:cstheme="minorHAnsi"/>
+        </w:rPr>
+        <w:t>hasil</w:t>
+      </w:r>
+      <w:proofErr w:type="spellEnd"/>
+      <w:r>
+        <w:rPr>
+          <w:rFonts w:cstheme="minorHAnsi"/>
+        </w:rPr>
+        <w:t xml:space="preserve"> </w:t>
+      </w:r>
+      <w:proofErr w:type="spellStart"/>
+      <w:r>
+        <w:rPr>
+          <w:rFonts w:cstheme="minorHAnsi"/>
+        </w:rPr>
+        <w:t>prioritisasi</w:t>
+      </w:r>
+      <w:proofErr w:type="spellEnd"/>
+      <w:r>
+        <w:rPr>
+          <w:rFonts w:cstheme="minorHAnsi"/>
+        </w:rPr>
+        <w:t xml:space="preserve"> </w:t>
+      </w:r>
+      <w:proofErr w:type="spellStart"/>
+      <w:r>
+        <w:rPr>
+          <w:rFonts w:cstheme="minorHAnsi"/>
+        </w:rPr>
+        <w:t>dapat</w:t>
+      </w:r>
+      <w:proofErr w:type="spellEnd"/>
+      <w:r>
+        <w:rPr>
+          <w:rFonts w:cstheme="minorHAnsi"/>
+        </w:rPr>
+        <w:t xml:space="preserve"> </w:t>
+      </w:r>
+      <w:proofErr w:type="spellStart"/>
+      <w:r>
+        <w:rPr>
+          <w:rFonts w:cstheme="minorHAnsi"/>
+        </w:rPr>
+        <w:t>dilihat</w:t>
+      </w:r>
+      <w:proofErr w:type="spellEnd"/>
+      <w:r>
+        <w:rPr>
+          <w:rFonts w:cstheme="minorHAnsi"/>
+        </w:rPr>
+        <w:t xml:space="preserve"> </w:t>
+      </w:r>
+      <w:proofErr w:type="spellStart"/>
+      <w:r>
+        <w:rPr>
+          <w:rFonts w:cstheme="minorHAnsi"/>
+        </w:rPr>
+        <w:t>pada</w:t>
+      </w:r>
+      <w:proofErr w:type="spellEnd"/>
+      <w:r>
+        <w:rPr>
+          <w:rFonts w:cstheme="minorHAnsi"/>
+        </w:rPr>
+        <w:t xml:space="preserve"> folder </w:t>
+      </w:r>
+      <w:r>
+        <w:rPr>
+          <w:rFonts w:cstheme="minorHAnsi"/>
+          <w:lang w:val="id-ID"/>
+        </w:rPr>
+        <w:t>Deliverables P</w:t>
+      </w:r>
+      <w:proofErr w:type="spellStart"/>
+      <w:r>
+        <w:rPr>
+          <w:rFonts w:cstheme="minorHAnsi"/>
+        </w:rPr>
+        <w:t>rioritisasi</w:t>
+      </w:r>
+      <w:proofErr w:type="spellEnd"/>
+      <w:r>
+        <w:rPr>
+          <w:rFonts w:cstheme="minorHAnsi"/>
+        </w:rPr>
+        <w:t xml:space="preserve"> </w:t>
+      </w:r>
+      <w:proofErr w:type="spellStart"/>
+      <w:r>
+        <w:rPr>
+          <w:rFonts w:cstheme="minorHAnsi"/>
+        </w:rPr>
+        <w:t>dan</w:t>
+      </w:r>
+      <w:proofErr w:type="spellEnd"/>
+      <w:r>
+        <w:rPr>
+          <w:rFonts w:cstheme="minorHAnsi"/>
+        </w:rPr>
+        <w:t xml:space="preserve"> </w:t>
+      </w:r>
+      <w:proofErr w:type="gramStart"/>
+      <w:r>
+        <w:rPr>
+          <w:rFonts w:cstheme="minorHAnsi"/>
+        </w:rPr>
+        <w:t>file :</w:t>
+      </w:r>
+      <w:proofErr w:type="gramEnd"/>
+    </w:p>
+    <w:p>
+      <w:pPr>
+        <w:pStyle w:val="ListParagraph"/>
+        <w:numPr>
+          <w:ilvl w:val="0"/>
+          <w:numId w:val="8"/>
+        </w:numPr>
+        <w:spacing w:after="0" w:line="360" w:lineRule="auto"/>
+        <w:rPr>
+          <w:rFonts w:cstheme="minorHAnsi"/>
+        </w:rPr>
+      </w:pPr>
+      <w:r>
+        <w:rPr>
+          <w:rFonts w:cstheme="minorHAnsi"/>
+          <w:lang w:val="id-ID"/>
+        </w:rPr>
+        <w:t>SKPL_KAI_Access.pdf</w:t>
+      </w:r>
+    </w:p>
+    <w:p>
+      <w:pPr>
+        <w:spacing w:after="0" w:line="360" w:lineRule="auto"/>
+        <w:rPr>
+          <w:rFonts w:cstheme="minorHAnsi"/>
+        </w:rPr>
+      </w:pPr>
+    </w:p>
+    <w:tbl>
+      <w:tblPr>
+        <w:tblStyle w:val="TableGrid"/>
+        <w:tblW w:w="0" w:type="auto"/>
+        <w:tblInd w:w="720" w:type="dxa"/>
+        <w:tblBorders>
+          <w:top w:val="none" w:sz="0" w:space="0" w:color="auto"/>
+          <w:left w:val="none" w:sz="0" w:space="0" w:color="auto"/>
+          <w:bottom w:val="none" w:sz="0" w:space="0" w:color="auto"/>
+          <w:right w:val="none" w:sz="0" w:space="0" w:color="auto"/>
+          <w:insideH w:val="none" w:sz="0" w:space="0" w:color="auto"/>
+          <w:insideV w:val="none" w:sz="0" w:space="0" w:color="auto"/>
+        </w:tblBorders>
+        <w:tblLook w:val="04A0" w:firstRow="1" w:lastRow="0" w:firstColumn="1" w:lastColumn="0" w:noHBand="0" w:noVBand="1"/>
+      </w:tblPr>
+      <w:tblGrid>
+        <w:gridCol w:w="3681"/>
+        <w:gridCol w:w="3906"/>
+      </w:tblGrid>
+      <w:tr>
+        <w:trPr>
+          <w:trHeight w:val="2142"/>
+        </w:trPr>
+        <w:tc>
+          <w:tcPr>
+            <w:tcW w:w="4261" w:type="dxa"/>
+          </w:tcPr>
+          <w:p>
+            <w:pPr>
+              <w:pStyle w:val="ListParagraph"/>
+              <w:spacing w:line="360" w:lineRule="auto"/>
+              <w:ind w:left="0"/>
+              <w:contextualSpacing w:val="0"/>
+              <w:rPr>
+                <w:rFonts w:cstheme="minorHAnsi"/>
+              </w:rPr>
+            </w:pPr>
+          </w:p>
+        </w:tc>
+        <w:tc>
+          <w:tcPr>
+            <w:tcW w:w="4262" w:type="dxa"/>
+          </w:tcPr>
+          <w:p>
+            <w:pPr>
+              <w:pStyle w:val="ListParagraph"/>
+              <w:ind w:left="0"/>
+              <w:contextualSpacing w:val="0"/>
+              <w:rPr>
+                <w:rFonts w:cstheme="minorHAnsi"/>
+              </w:rPr>
+            </w:pPr>
+            <w:r>
+              <w:rPr>
+                <w:rFonts w:cstheme="minorHAnsi"/>
+                <w:lang w:val="id-ID"/>
+              </w:rPr>
+              <w:t>Pembuat Notulen</w:t>
+            </w:r>
+            <w:r>
+              <w:rPr>
+                <w:rFonts w:cstheme="minorHAnsi"/>
+              </w:rPr>
+              <w:t xml:space="preserve">, </w:t>
+            </w:r>
+          </w:p>
+          <w:p>
+            <w:pPr>
+              <w:pStyle w:val="ListParagraph"/>
+              <w:ind w:left="0"/>
+              <w:contextualSpacing w:val="0"/>
+              <w:rPr>
+                <w:rFonts w:cstheme="minorHAnsi"/>
+              </w:rPr>
+            </w:pPr>
+          </w:p>
+          <w:p>
+            <w:pPr>
+              <w:pStyle w:val="ListParagraph"/>
+              <w:ind w:left="0"/>
+              <w:contextualSpacing w:val="0"/>
+              <w:rPr>
+                <w:rFonts w:cstheme="minorHAnsi"/>
+                <w:u w:val="single"/>
+                <w:lang w:val="id-ID"/>
+              </w:rPr>
+            </w:pPr>
+            <w:r>
+              <w:rPr>
+                <w:rFonts w:cstheme="minorHAnsi"/>
+                <w:lang w:val="id-ID"/>
+              </w:rPr>
+              <w:t>Putri Endah Puspitasari</w:t>
+            </w:r>
+          </w:p>
+          <w:p>
+            <w:pPr>
+              <w:pStyle w:val="ListParagraph"/>
+              <w:ind w:left="0"/>
+              <w:contextualSpacing w:val="0"/>
+              <w:rPr>
+                <w:rFonts w:cstheme="minorHAnsi"/>
+                <w:lang w:val="id-ID"/>
+              </w:rPr>
+            </w:pPr>
+            <w:r>
+              <w:rPr>
+                <w:rFonts w:cstheme="minorHAnsi"/>
+              </w:rPr>
+              <w:t>051117</w:t>
+            </w:r>
+            <w:r>
+              <w:rPr>
+                <w:rFonts w:cstheme="minorHAnsi"/>
+              </w:rPr>
+              <w:t>40000039</w:t>
+            </w:r>
+          </w:p>
+          <w:p>
+            <w:pPr>
+              <w:pStyle w:val="ListParagraph"/>
+              <w:ind w:left="0"/>
+              <w:contextualSpacing w:val="0"/>
+              <w:rPr>
+                <w:rFonts w:cstheme="minorHAnsi"/>
+              </w:rPr>
+            </w:pPr>
+          </w:p>
+          <w:p>
+            <w:pPr>
+              <w:pStyle w:val="ListParagraph"/>
+              <w:ind w:left="0"/>
+              <w:contextualSpacing w:val="0"/>
+              <w:rPr>
+                <w:rFonts w:cstheme="minorHAnsi"/>
+              </w:rPr>
+            </w:pPr>
+          </w:p>
+          <w:p>
+            <w:pPr>
+              <w:pStyle w:val="ListParagraph"/>
+              <w:ind w:left="0"/>
+              <w:contextualSpacing w:val="0"/>
+              <w:rPr>
+                <w:rFonts w:cstheme="minorHAnsi"/>
+              </w:rPr>
+            </w:pPr>
+          </w:p>
+          <w:p>
+            <w:pPr>
+              <w:pStyle w:val="ListParagraph"/>
+              <w:ind w:left="0"/>
+              <w:contextualSpacing w:val="0"/>
+              <w:rPr>
+                <w:rFonts w:cstheme="minorHAnsi"/>
+              </w:rPr>
+            </w:pPr>
+            <w:bookmarkStart w:id="1" w:name="_GoBack"/>
+            <w:bookmarkEnd w:id="1"/>
+          </w:p>
+          <w:p>
+            <w:pPr>
+              <w:pStyle w:val="ListParagraph"/>
+              <w:ind w:left="0"/>
+              <w:contextualSpacing w:val="0"/>
+              <w:rPr>
+                <w:rFonts w:cstheme="minorHAnsi"/>
+              </w:rPr>
+            </w:pPr>
+          </w:p>
+          <w:p>
+            <w:pPr>
+              <w:pStyle w:val="ListParagraph"/>
+              <w:ind w:left="0"/>
+              <w:contextualSpacing w:val="0"/>
+              <w:rPr>
+                <w:rFonts w:cstheme="minorHAnsi"/>
+              </w:rPr>
+            </w:pPr>
+          </w:p>
+          <w:p>
+            <w:pPr>
+              <w:pStyle w:val="ListParagraph"/>
               <w:ind w:left="0"/>
               <w:contextualSpacing w:val="0"/>
               <w:rPr>
@@ -21180,7 +22685,7 @@
 </file>
 
 <file path=word/numbering.xml><?xml version="1.0" encoding="utf-8"?>
-<w:numbering xmlns:wpc="http://schemas.microsoft.com/office/word/2010/wordprocessingCanvas" xmlns:mc="http://schemas.openxmlformats.org/markup-compatibility/2006" xmlns:o="urn:schemas-microsoft-com:office:office" xmlns:r="http://schemas.openxmlformats.org/officeDocument/2006/relationships" xmlns:m="http://schemas.openxmlformats.org/officeDocument/2006/math" xmlns:v="urn:schemas-microsoft-com:vml" xmlns:wp14="http://schemas.microsoft.com/office/word/2010/wordprocessingDrawing" xmlns:wp="http://schemas.openxmlformats.org/drawingml/2006/wordprocessingDrawing" xmlns:w10="urn:schemas-microsoft-com:office:word" xmlns:w="http://schemas.openxmlformats.org/wordprocessingml/2006/main" xmlns:w14="http://schemas.microsoft.com/office/word/2010/wordml" xmlns:w15="http://schemas.microsoft.com/office/word/2012/wordml" xmlns:wpg="http://schemas.microsoft.com/office/word/2010/wordprocessingGroup" xmlns:wpi="http://schemas.microsoft.com/office/word/2010/wordprocessingInk" xmlns:wne="http://schemas.microsoft.com/office/word/2006/wordml" xmlns:wps="http://schemas.microsoft.com/office/word/2010/wordprocessingShape" mc:Ignorable="w14 w15 wp14">
+<w:numbering xmlns:wpc="http://schemas.microsoft.com/office/word/2010/wordprocessingCanvas" xmlns:cx="http://schemas.microsoft.com/office/drawing/2014/chartex" xmlns:mc="http://schemas.openxmlformats.org/markup-compatibility/2006" xmlns:o="urn:schemas-microsoft-com:office:office" xmlns:r="http://schemas.openxmlformats.org/officeDocument/2006/relationships" xmlns:m="http://schemas.openxmlformats.org/officeDocument/2006/math" xmlns:v="urn:schemas-microsoft-com:vml" xmlns:wp14="http://schemas.microsoft.com/office/word/2010/wordprocessingDrawing" xmlns:wp="http://schemas.openxmlformats.org/drawingml/2006/wordprocessingDrawing" xmlns:w10="urn:schemas-microsoft-com:office:word" xmlns:w="http://schemas.openxmlformats.org/wordprocessingml/2006/main" xmlns:w14="http://schemas.microsoft.com/office/word/2010/wordml" xmlns:w15="http://schemas.microsoft.com/office/word/2012/wordml" xmlns:w16se="http://schemas.microsoft.com/office/word/2015/wordml/symex" xmlns:wpg="http://schemas.microsoft.com/office/word/2010/wordprocessingGroup" xmlns:wpi="http://schemas.microsoft.com/office/word/2010/wordprocessingInk" xmlns:wne="http://schemas.microsoft.com/office/word/2006/wordml" xmlns:wps="http://schemas.microsoft.com/office/word/2010/wordprocessingShape" mc:Ignorable="w14 w15 w16se wp14">
   <w:abstractNum w:abstractNumId="0" w15:restartNumberingAfterBreak="0">
     <w:nsid w:val="28213E16"/>
     <w:multiLevelType w:val="hybridMultilevel"/>
@@ -21384,6 +22889,119 @@
     </w:lvl>
   </w:abstractNum>
   <w:abstractNum w:abstractNumId="2" w15:restartNumberingAfterBreak="0">
+    <w:nsid w:val="2FB14D2E"/>
+    <w:multiLevelType w:val="hybridMultilevel"/>
+    <w:tmpl w:val="6C7C6A88"/>
+    <w:lvl w:ilvl="0" w:tplc="04210001">
+      <w:start w:val="1"/>
+      <w:numFmt w:val="bullet"/>
+      <w:lvlText w:val=""/>
+      <w:lvlJc w:val="left"/>
+      <w:pPr>
+        <w:ind w:left="1440" w:hanging="360"/>
+      </w:pPr>
+      <w:rPr>
+        <w:rFonts w:ascii="Symbol" w:hAnsi="Symbol" w:hint="default"/>
+      </w:rPr>
+    </w:lvl>
+    <w:lvl w:ilvl="1" w:tplc="04210003" w:tentative="1">
+      <w:start w:val="1"/>
+      <w:numFmt w:val="bullet"/>
+      <w:lvlText w:val="o"/>
+      <w:lvlJc w:val="left"/>
+      <w:pPr>
+        <w:ind w:left="2160" w:hanging="360"/>
+      </w:pPr>
+      <w:rPr>
+        <w:rFonts w:ascii="Courier New" w:hAnsi="Courier New" w:cs="Courier New" w:hint="default"/>
+      </w:rPr>
+    </w:lvl>
+    <w:lvl w:ilvl="2" w:tplc="04210005" w:tentative="1">
+      <w:start w:val="1"/>
+      <w:numFmt w:val="bullet"/>
+      <w:lvlText w:val=""/>
+      <w:lvlJc w:val="left"/>
+      <w:pPr>
+        <w:ind w:left="2880" w:hanging="360"/>
+      </w:pPr>
+      <w:rPr>
+        <w:rFonts w:ascii="Wingdings" w:hAnsi="Wingdings" w:hint="default"/>
+      </w:rPr>
+    </w:lvl>
+    <w:lvl w:ilvl="3" w:tplc="04210001" w:tentative="1">
+      <w:start w:val="1"/>
+      <w:numFmt w:val="bullet"/>
+      <w:lvlText w:val=""/>
+      <w:lvlJc w:val="left"/>
+      <w:pPr>
+        <w:ind w:left="3600" w:hanging="360"/>
+      </w:pPr>
+      <w:rPr>
+        <w:rFonts w:ascii="Symbol" w:hAnsi="Symbol" w:hint="default"/>
+      </w:rPr>
+    </w:lvl>
+    <w:lvl w:ilvl="4" w:tplc="04210003" w:tentative="1">
+      <w:start w:val="1"/>
+      <w:numFmt w:val="bullet"/>
+      <w:lvlText w:val="o"/>
+      <w:lvlJc w:val="left"/>
+      <w:pPr>
+        <w:ind w:left="4320" w:hanging="360"/>
+      </w:pPr>
+      <w:rPr>
+        <w:rFonts w:ascii="Courier New" w:hAnsi="Courier New" w:cs="Courier New" w:hint="default"/>
+      </w:rPr>
+    </w:lvl>
+    <w:lvl w:ilvl="5" w:tplc="04210005" w:tentative="1">
+      <w:start w:val="1"/>
+      <w:numFmt w:val="bullet"/>
+      <w:lvlText w:val=""/>
+      <w:lvlJc w:val="left"/>
+      <w:pPr>
+        <w:ind w:left="5040" w:hanging="360"/>
+      </w:pPr>
+      <w:rPr>
+        <w:rFonts w:ascii="Wingdings" w:hAnsi="Wingdings" w:hint="default"/>
+      </w:rPr>
+    </w:lvl>
+    <w:lvl w:ilvl="6" w:tplc="04210001" w:tentative="1">
+      <w:start w:val="1"/>
+      <w:numFmt w:val="bullet"/>
+      <w:lvlText w:val=""/>
+      <w:lvlJc w:val="left"/>
+      <w:pPr>
+        <w:ind w:left="5760" w:hanging="360"/>
+      </w:pPr>
+      <w:rPr>
+        <w:rFonts w:ascii="Symbol" w:hAnsi="Symbol" w:hint="default"/>
+      </w:rPr>
+    </w:lvl>
+    <w:lvl w:ilvl="7" w:tplc="04210003" w:tentative="1">
+      <w:start w:val="1"/>
+      <w:numFmt w:val="bullet"/>
+      <w:lvlText w:val="o"/>
+      <w:lvlJc w:val="left"/>
+      <w:pPr>
+        <w:ind w:left="6480" w:hanging="360"/>
+      </w:pPr>
+      <w:rPr>
+        <w:rFonts w:ascii="Courier New" w:hAnsi="Courier New" w:cs="Courier New" w:hint="default"/>
+      </w:rPr>
+    </w:lvl>
+    <w:lvl w:ilvl="8" w:tplc="04210005" w:tentative="1">
+      <w:start w:val="1"/>
+      <w:numFmt w:val="bullet"/>
+      <w:lvlText w:val=""/>
+      <w:lvlJc w:val="left"/>
+      <w:pPr>
+        <w:ind w:left="7200" w:hanging="360"/>
+      </w:pPr>
+      <w:rPr>
+        <w:rFonts w:ascii="Wingdings" w:hAnsi="Wingdings" w:hint="default"/>
+      </w:rPr>
+    </w:lvl>
+  </w:abstractNum>
+  <w:abstractNum w:abstractNumId="3" w15:restartNumberingAfterBreak="0">
     <w:nsid w:val="2FF2246A"/>
     <w:multiLevelType w:val="hybridMultilevel"/>
     <w:tmpl w:val="573C2BCA"/>
@@ -21496,7 +23114,7 @@
       </w:rPr>
     </w:lvl>
   </w:abstractNum>
-  <w:abstractNum w:abstractNumId="3" w15:restartNumberingAfterBreak="0">
+  <w:abstractNum w:abstractNumId="4" w15:restartNumberingAfterBreak="0">
     <w:nsid w:val="32577C8D"/>
     <w:multiLevelType w:val="hybridMultilevel"/>
     <w:tmpl w:val="F740EFE2"/>
@@ -21609,7 +23227,7 @@
       </w:rPr>
     </w:lvl>
   </w:abstractNum>
-  <w:abstractNum w:abstractNumId="4" w15:restartNumberingAfterBreak="0">
+  <w:abstractNum w:abstractNumId="5" w15:restartNumberingAfterBreak="0">
     <w:nsid w:val="33D70676"/>
     <w:multiLevelType w:val="hybridMultilevel"/>
     <w:tmpl w:val="4F4EE05E"/>
@@ -21698,7 +23316,7 @@
       </w:pPr>
     </w:lvl>
   </w:abstractNum>
-  <w:abstractNum w:abstractNumId="5" w15:restartNumberingAfterBreak="0">
+  <w:abstractNum w:abstractNumId="6" w15:restartNumberingAfterBreak="0">
     <w:nsid w:val="376A2ADD"/>
     <w:multiLevelType w:val="hybridMultilevel"/>
     <w:tmpl w:val="4F4EE05E"/>
@@ -21787,7 +23405,7 @@
       </w:pPr>
     </w:lvl>
   </w:abstractNum>
-  <w:abstractNum w:abstractNumId="6" w15:restartNumberingAfterBreak="0">
+  <w:abstractNum w:abstractNumId="7" w15:restartNumberingAfterBreak="0">
     <w:nsid w:val="381B2D21"/>
     <w:multiLevelType w:val="hybridMultilevel"/>
     <w:tmpl w:val="1056F5D4"/>
@@ -21876,7 +23494,7 @@
       </w:pPr>
     </w:lvl>
   </w:abstractNum>
-  <w:abstractNum w:abstractNumId="7" w15:restartNumberingAfterBreak="0">
+  <w:abstractNum w:abstractNumId="8" w15:restartNumberingAfterBreak="0">
     <w:nsid w:val="39D85B71"/>
     <w:multiLevelType w:val="hybridMultilevel"/>
     <w:tmpl w:val="A27E5C8E"/>
@@ -21989,7 +23607,7 @@
       </w:rPr>
     </w:lvl>
   </w:abstractNum>
-  <w:abstractNum w:abstractNumId="8" w15:restartNumberingAfterBreak="0">
+  <w:abstractNum w:abstractNumId="9" w15:restartNumberingAfterBreak="0">
     <w:nsid w:val="3BC52C1A"/>
     <w:multiLevelType w:val="hybridMultilevel"/>
     <w:tmpl w:val="2F1C9340"/>
@@ -22102,7 +23720,7 @@
       </w:rPr>
     </w:lvl>
   </w:abstractNum>
-  <w:abstractNum w:abstractNumId="9" w15:restartNumberingAfterBreak="0">
+  <w:abstractNum w:abstractNumId="10" w15:restartNumberingAfterBreak="0">
     <w:nsid w:val="475F573B"/>
     <w:multiLevelType w:val="hybridMultilevel"/>
     <w:tmpl w:val="8D740660"/>
@@ -22215,7 +23833,7 @@
       </w:rPr>
     </w:lvl>
   </w:abstractNum>
-  <w:abstractNum w:abstractNumId="10" w15:restartNumberingAfterBreak="0">
+  <w:abstractNum w:abstractNumId="11" w15:restartNumberingAfterBreak="0">
     <w:nsid w:val="4826269C"/>
     <w:multiLevelType w:val="hybridMultilevel"/>
     <w:tmpl w:val="DC86C122"/>
@@ -22304,7 +23922,7 @@
       </w:pPr>
     </w:lvl>
   </w:abstractNum>
-  <w:abstractNum w:abstractNumId="11" w15:restartNumberingAfterBreak="0">
+  <w:abstractNum w:abstractNumId="12" w15:restartNumberingAfterBreak="0">
     <w:nsid w:val="4E03131D"/>
     <w:multiLevelType w:val="hybridMultilevel"/>
     <w:tmpl w:val="4F4EE05E"/>
@@ -22393,7 +24011,7 @@
       </w:pPr>
     </w:lvl>
   </w:abstractNum>
-  <w:abstractNum w:abstractNumId="12" w15:restartNumberingAfterBreak="0">
+  <w:abstractNum w:abstractNumId="13" w15:restartNumberingAfterBreak="0">
     <w:nsid w:val="4EE32A5C"/>
     <w:multiLevelType w:val="hybridMultilevel"/>
     <w:tmpl w:val="889C4BF2"/>
@@ -22506,10 +24124,10 @@
       </w:rPr>
     </w:lvl>
   </w:abstractNum>
-  <w:abstractNum w:abstractNumId="13" w15:restartNumberingAfterBreak="0">
-    <w:nsid w:val="52CC1775"/>
+  <w:abstractNum w:abstractNumId="14" w15:restartNumberingAfterBreak="0">
+    <w:nsid w:val="52C76220"/>
     <w:multiLevelType w:val="hybridMultilevel"/>
-    <w:tmpl w:val="E108A6C6"/>
+    <w:tmpl w:val="2610A788"/>
     <w:lvl w:ilvl="0" w:tplc="0421000F">
       <w:start w:val="1"/>
       <w:numFmt w:val="decimal"/>
@@ -22595,7 +24213,96 @@
       </w:pPr>
     </w:lvl>
   </w:abstractNum>
-  <w:abstractNum w:abstractNumId="14" w15:restartNumberingAfterBreak="0">
+  <w:abstractNum w:abstractNumId="15" w15:restartNumberingAfterBreak="0">
+    <w:nsid w:val="52CC1775"/>
+    <w:multiLevelType w:val="hybridMultilevel"/>
+    <w:tmpl w:val="E108A6C6"/>
+    <w:lvl w:ilvl="0" w:tplc="0421000F">
+      <w:start w:val="1"/>
+      <w:numFmt w:val="decimal"/>
+      <w:lvlText w:val="%1."/>
+      <w:lvlJc w:val="left"/>
+      <w:pPr>
+        <w:ind w:left="720" w:hanging="360"/>
+      </w:pPr>
+      <w:rPr>
+        <w:rFonts w:hint="default"/>
+      </w:rPr>
+    </w:lvl>
+    <w:lvl w:ilvl="1" w:tplc="04210019" w:tentative="1">
+      <w:start w:val="1"/>
+      <w:numFmt w:val="lowerLetter"/>
+      <w:lvlText w:val="%2."/>
+      <w:lvlJc w:val="left"/>
+      <w:pPr>
+        <w:ind w:left="1440" w:hanging="360"/>
+      </w:pPr>
+    </w:lvl>
+    <w:lvl w:ilvl="2" w:tplc="0421001B" w:tentative="1">
+      <w:start w:val="1"/>
+      <w:numFmt w:val="lowerRoman"/>
+      <w:lvlText w:val="%3."/>
+      <w:lvlJc w:val="right"/>
+      <w:pPr>
+        <w:ind w:left="2160" w:hanging="180"/>
+      </w:pPr>
+    </w:lvl>
+    <w:lvl w:ilvl="3" w:tplc="0421000F" w:tentative="1">
+      <w:start w:val="1"/>
+      <w:numFmt w:val="decimal"/>
+      <w:lvlText w:val="%4."/>
+      <w:lvlJc w:val="left"/>
+      <w:pPr>
+        <w:ind w:left="2880" w:hanging="360"/>
+      </w:pPr>
+    </w:lvl>
+    <w:lvl w:ilvl="4" w:tplc="04210019" w:tentative="1">
+      <w:start w:val="1"/>
+      <w:numFmt w:val="lowerLetter"/>
+      <w:lvlText w:val="%5."/>
+      <w:lvlJc w:val="left"/>
+      <w:pPr>
+        <w:ind w:left="3600" w:hanging="360"/>
+      </w:pPr>
+    </w:lvl>
+    <w:lvl w:ilvl="5" w:tplc="0421001B" w:tentative="1">
+      <w:start w:val="1"/>
+      <w:numFmt w:val="lowerRoman"/>
+      <w:lvlText w:val="%6."/>
+      <w:lvlJc w:val="right"/>
+      <w:pPr>
+        <w:ind w:left="4320" w:hanging="180"/>
+      </w:pPr>
+    </w:lvl>
+    <w:lvl w:ilvl="6" w:tplc="0421000F" w:tentative="1">
+      <w:start w:val="1"/>
+      <w:numFmt w:val="decimal"/>
+      <w:lvlText w:val="%7."/>
+      <w:lvlJc w:val="left"/>
+      <w:pPr>
+        <w:ind w:left="5040" w:hanging="360"/>
+      </w:pPr>
+    </w:lvl>
+    <w:lvl w:ilvl="7" w:tplc="04210019" w:tentative="1">
+      <w:start w:val="1"/>
+      <w:numFmt w:val="lowerLetter"/>
+      <w:lvlText w:val="%8."/>
+      <w:lvlJc w:val="left"/>
+      <w:pPr>
+        <w:ind w:left="5760" w:hanging="360"/>
+      </w:pPr>
+    </w:lvl>
+    <w:lvl w:ilvl="8" w:tplc="0421001B" w:tentative="1">
+      <w:start w:val="1"/>
+      <w:numFmt w:val="lowerRoman"/>
+      <w:lvlText w:val="%9."/>
+      <w:lvlJc w:val="right"/>
+      <w:pPr>
+        <w:ind w:left="6480" w:hanging="180"/>
+      </w:pPr>
+    </w:lvl>
+  </w:abstractNum>
+  <w:abstractNum w:abstractNumId="16" w15:restartNumberingAfterBreak="0">
     <w:nsid w:val="53C91FA3"/>
     <w:multiLevelType w:val="hybridMultilevel"/>
     <w:tmpl w:val="B12EBA3A"/>
@@ -22708,7 +24415,7 @@
       </w:rPr>
     </w:lvl>
   </w:abstractNum>
-  <w:abstractNum w:abstractNumId="15" w15:restartNumberingAfterBreak="0">
+  <w:abstractNum w:abstractNumId="17" w15:restartNumberingAfterBreak="0">
     <w:nsid w:val="5EAF2FD9"/>
     <w:multiLevelType w:val="hybridMultilevel"/>
     <w:tmpl w:val="A230936C"/>
@@ -22821,7 +24528,7 @@
       </w:rPr>
     </w:lvl>
   </w:abstractNum>
-  <w:abstractNum w:abstractNumId="16" w15:restartNumberingAfterBreak="0">
+  <w:abstractNum w:abstractNumId="18" w15:restartNumberingAfterBreak="0">
     <w:nsid w:val="62EB257F"/>
     <w:multiLevelType w:val="hybridMultilevel"/>
     <w:tmpl w:val="838872D8"/>
@@ -22910,7 +24617,7 @@
       </w:pPr>
     </w:lvl>
   </w:abstractNum>
-  <w:abstractNum w:abstractNumId="17" w15:restartNumberingAfterBreak="0">
+  <w:abstractNum w:abstractNumId="19" w15:restartNumberingAfterBreak="0">
     <w:nsid w:val="653862A9"/>
     <w:multiLevelType w:val="hybridMultilevel"/>
     <w:tmpl w:val="37923FEE"/>
@@ -23023,7 +24730,7 @@
       </w:rPr>
     </w:lvl>
   </w:abstractNum>
-  <w:abstractNum w:abstractNumId="18" w15:restartNumberingAfterBreak="0">
+  <w:abstractNum w:abstractNumId="20" w15:restartNumberingAfterBreak="0">
     <w:nsid w:val="6700263B"/>
     <w:multiLevelType w:val="hybridMultilevel"/>
     <w:tmpl w:val="BF3027A6"/>
@@ -23136,7 +24843,7 @@
       </w:rPr>
     </w:lvl>
   </w:abstractNum>
-  <w:abstractNum w:abstractNumId="19" w15:restartNumberingAfterBreak="0">
+  <w:abstractNum w:abstractNumId="21" w15:restartNumberingAfterBreak="0">
     <w:nsid w:val="68FC5603"/>
     <w:multiLevelType w:val="hybridMultilevel"/>
     <w:tmpl w:val="0C625EB0"/>
@@ -23222,7 +24929,7 @@
       </w:pPr>
     </w:lvl>
   </w:abstractNum>
-  <w:abstractNum w:abstractNumId="20" w15:restartNumberingAfterBreak="0">
+  <w:abstractNum w:abstractNumId="22" w15:restartNumberingAfterBreak="0">
     <w:nsid w:val="69372F5F"/>
     <w:multiLevelType w:val="hybridMultilevel"/>
     <w:tmpl w:val="20A845A2"/>
@@ -23335,7 +25042,7 @@
       </w:rPr>
     </w:lvl>
   </w:abstractNum>
-  <w:abstractNum w:abstractNumId="21" w15:restartNumberingAfterBreak="0">
+  <w:abstractNum w:abstractNumId="23" w15:restartNumberingAfterBreak="0">
     <w:nsid w:val="6B561ADB"/>
     <w:multiLevelType w:val="hybridMultilevel"/>
     <w:tmpl w:val="F42A93E4"/>
@@ -23448,7 +25155,7 @@
       </w:rPr>
     </w:lvl>
   </w:abstractNum>
-  <w:abstractNum w:abstractNumId="22" w15:restartNumberingAfterBreak="0">
+  <w:abstractNum w:abstractNumId="24" w15:restartNumberingAfterBreak="0">
     <w:nsid w:val="75EE7F48"/>
     <w:multiLevelType w:val="hybridMultilevel"/>
     <w:tmpl w:val="A3D4A7AA"/>
@@ -23538,58 +25245,58 @@
     </w:lvl>
   </w:abstractNum>
   <w:num w:numId="1">
+    <w:abstractNumId w:val="21"/>
+  </w:num>
+  <w:num w:numId="2">
+    <w:abstractNumId w:val="6"/>
+  </w:num>
+  <w:num w:numId="3">
+    <w:abstractNumId w:val="12"/>
+  </w:num>
+  <w:num w:numId="4">
+    <w:abstractNumId w:val="3"/>
+  </w:num>
+  <w:num w:numId="5">
+    <w:abstractNumId w:val="22"/>
+  </w:num>
+  <w:num w:numId="6">
+    <w:abstractNumId w:val="18"/>
+  </w:num>
+  <w:num w:numId="7">
+    <w:abstractNumId w:val="16"/>
+  </w:num>
+  <w:num w:numId="8">
+    <w:abstractNumId w:val="4"/>
+  </w:num>
+  <w:num w:numId="9">
     <w:abstractNumId w:val="19"/>
   </w:num>
-  <w:num w:numId="2">
+  <w:num w:numId="10">
+    <w:abstractNumId w:val="11"/>
+  </w:num>
+  <w:num w:numId="11">
+    <w:abstractNumId w:val="7"/>
+  </w:num>
+  <w:num w:numId="12">
+    <w:abstractNumId w:val="13"/>
+  </w:num>
+  <w:num w:numId="13">
+    <w:abstractNumId w:val="8"/>
+  </w:num>
+  <w:num w:numId="14">
+    <w:abstractNumId w:val="20"/>
+  </w:num>
+  <w:num w:numId="15">
+    <w:abstractNumId w:val="9"/>
+  </w:num>
+  <w:num w:numId="16">
+    <w:abstractNumId w:val="23"/>
+  </w:num>
+  <w:num w:numId="17">
     <w:abstractNumId w:val="5"/>
   </w:num>
-  <w:num w:numId="3">
-    <w:abstractNumId w:val="11"/>
-  </w:num>
-  <w:num w:numId="4">
-    <w:abstractNumId w:val="2"/>
-  </w:num>
-  <w:num w:numId="5">
-    <w:abstractNumId w:val="20"/>
-  </w:num>
-  <w:num w:numId="6">
-    <w:abstractNumId w:val="16"/>
-  </w:num>
-  <w:num w:numId="7">
-    <w:abstractNumId w:val="14"/>
-  </w:num>
-  <w:num w:numId="8">
-    <w:abstractNumId w:val="3"/>
-  </w:num>
-  <w:num w:numId="9">
+  <w:num w:numId="18">
     <w:abstractNumId w:val="17"/>
-  </w:num>
-  <w:num w:numId="10">
-    <w:abstractNumId w:val="10"/>
-  </w:num>
-  <w:num w:numId="11">
-    <w:abstractNumId w:val="6"/>
-  </w:num>
-  <w:num w:numId="12">
-    <w:abstractNumId w:val="12"/>
-  </w:num>
-  <w:num w:numId="13">
-    <w:abstractNumId w:val="7"/>
-  </w:num>
-  <w:num w:numId="14">
-    <w:abstractNumId w:val="18"/>
-  </w:num>
-  <w:num w:numId="15">
-    <w:abstractNumId w:val="8"/>
-  </w:num>
-  <w:num w:numId="16">
-    <w:abstractNumId w:val="21"/>
-  </w:num>
-  <w:num w:numId="17">
-    <w:abstractNumId w:val="4"/>
-  </w:num>
-  <w:num w:numId="18">
-    <w:abstractNumId w:val="15"/>
   </w:num>
   <w:num w:numId="19">
     <w:abstractNumId w:val="1"/>
@@ -23598,19 +25305,25 @@
     <w:abstractNumId w:val="0"/>
   </w:num>
   <w:num w:numId="21">
-    <w:abstractNumId w:val="9"/>
+    <w:abstractNumId w:val="10"/>
   </w:num>
   <w:num w:numId="22">
-    <w:abstractNumId w:val="22"/>
+    <w:abstractNumId w:val="24"/>
   </w:num>
   <w:num w:numId="23">
-    <w:abstractNumId w:val="13"/>
+    <w:abstractNumId w:val="15"/>
+  </w:num>
+  <w:num w:numId="24">
+    <w:abstractNumId w:val="14"/>
+  </w:num>
+  <w:num w:numId="25">
+    <w:abstractNumId w:val="2"/>
   </w:num>
 </w:numbering>
 </file>
 
 <file path=word/styles.xml><?xml version="1.0" encoding="utf-8"?>
-<w:styles xmlns:mc="http://schemas.openxmlformats.org/markup-compatibility/2006" xmlns:r="http://schemas.openxmlformats.org/officeDocument/2006/relationships" xmlns:w="http://schemas.openxmlformats.org/wordprocessingml/2006/main" xmlns:w14="http://schemas.microsoft.com/office/word/2010/wordml" xmlns:w15="http://schemas.microsoft.com/office/word/2012/wordml" mc:Ignorable="w14 w15">
+<w:styles xmlns:mc="http://schemas.openxmlformats.org/markup-compatibility/2006" xmlns:r="http://schemas.openxmlformats.org/officeDocument/2006/relationships" xmlns:w="http://schemas.openxmlformats.org/wordprocessingml/2006/main" xmlns:w14="http://schemas.microsoft.com/office/word/2010/wordml" xmlns:w15="http://schemas.microsoft.com/office/word/2012/wordml" xmlns:w16se="http://schemas.microsoft.com/office/word/2015/wordml/symex" mc:Ignorable="w14 w15 w16se">
   <w:docDefaults>
     <w:rPrDefault>
       <w:rPr>

</xml_diff>